<commit_message>
ajout des données abc
</commit_message>
<xml_diff>
--- a/Abdourahmane/Lecture article 1.docx
+++ b/Abdourahmane/Lecture article 1.docx
@@ -713,7 +713,24 @@
       </w:r>
       <w:proofErr w:type="spellEnd"/>
       <w:r>
-        <w:t xml:space="preserve"> a 3bdimension</w:t>
+        <w:t xml:space="preserve"> </w:t>
+      </w:r>
+      <w:r>
+        <w:t>à</w:t>
+      </w:r>
+      <w:bookmarkStart w:id="0" w:name="_GoBack"/>
+      <w:bookmarkEnd w:id="0"/>
+      <w:r>
+        <w:t xml:space="preserve"> 3</w:t>
+      </w:r>
+      <w:r>
+        <w:t xml:space="preserve"> </w:t>
+      </w:r>
+      <w:r>
+        <w:t>dimension</w:t>
+      </w:r>
+      <w:r>
+        <w:t>s</w:t>
       </w:r>
     </w:p>
     <w:p>
@@ -1588,13 +1605,91 @@
     </w:p>
     <w:p>
       <w:r>
-        <w:t>Passons à l’analyse du code fournit.</w:t>
-      </w:r>
-    </w:p>
-    <w:p>
-      <w:bookmarkStart w:id="0" w:name="_GoBack"/>
-      <w:bookmarkEnd w:id="0"/>
-    </w:p>
+        <w:t>Regardons plutôt les ressources git à disposition :</w:t>
+      </w:r>
+    </w:p>
+    <w:p>
+      <w:pPr>
+        <w:pStyle w:val="Paragraphedeliste"/>
+        <w:numPr>
+          <w:ilvl w:val="0"/>
+          <w:numId w:val="1"/>
+        </w:numPr>
+      </w:pPr>
+      <w:r>
+        <w:t>Le repo où déposer nos fichiers</w:t>
+      </w:r>
+    </w:p>
+    <w:p>
+      <w:pPr>
+        <w:pStyle w:val="Paragraphedeliste"/>
+        <w:numPr>
+          <w:ilvl w:val="0"/>
+          <w:numId w:val="1"/>
+        </w:numPr>
+      </w:pPr>
+      <w:r>
+        <w:t xml:space="preserve">Un repo git où se trouvent le travail de </w:t>
+      </w:r>
+      <w:proofErr w:type="spellStart"/>
+      <w:r>
+        <w:t>Hanbaek</w:t>
+      </w:r>
+      <w:proofErr w:type="spellEnd"/>
+      <w:r>
+        <w:t xml:space="preserve"> </w:t>
+      </w:r>
+      <w:proofErr w:type="spellStart"/>
+      <w:r>
+        <w:t>lyu</w:t>
+      </w:r>
+      <w:proofErr w:type="spellEnd"/>
+      <w:r>
+        <w:t xml:space="preserve"> et Lara </w:t>
+      </w:r>
+      <w:proofErr w:type="spellStart"/>
+      <w:r>
+        <w:t>kassab</w:t>
+      </w:r>
+      <w:proofErr w:type="spellEnd"/>
+      <w:r>
+        <w:t xml:space="preserve"> sur le topic </w:t>
+      </w:r>
+      <w:proofErr w:type="spellStart"/>
+      <w:r>
+        <w:t>modelling</w:t>
+      </w:r>
+      <w:proofErr w:type="spellEnd"/>
+    </w:p>
+    <w:p>
+      <w:pPr>
+        <w:pStyle w:val="Paragraphedeliste"/>
+        <w:numPr>
+          <w:ilvl w:val="0"/>
+          <w:numId w:val="1"/>
+        </w:numPr>
+      </w:pPr>
+      <w:r>
+        <w:t>Ainsi qu’un « notebook » qui contient un code de programme pour faire du NMF, LDA, NCPD et ONCPD.</w:t>
+      </w:r>
+    </w:p>
+    <w:p>
+      <w:r>
+        <w:t>J’ai décidé d</w:t>
+      </w:r>
+      <w:r>
+        <w:t xml:space="preserve">’exécuter le code de </w:t>
+      </w:r>
+      <w:proofErr w:type="spellStart"/>
+      <w:r>
+        <w:t>Lyu</w:t>
+      </w:r>
+      <w:proofErr w:type="spellEnd"/>
+      <w:r>
+        <w:t xml:space="preserve"> et Lara dans un premier temps</w:t>
+      </w:r>
+    </w:p>
+    <w:p/>
     <w:p>
       <w:pPr>
         <w:pStyle w:val="Titre2"/>

</xml_diff>

<commit_message>
Mise à jour  - avancement
j'ai pu executer et reporter ce que j'ai vu de l'un des notebooks mis à disposition dans mon document de travail.
</commit_message>
<xml_diff>
--- a/Abdourahmane/Lecture article 1.docx
+++ b/Abdourahmane/Lecture article 1.docx
@@ -1795,14 +1795,7 @@
           <w:rStyle w:val="CodeHTML"/>
           <w:rFonts w:eastAsiaTheme="majorEastAsia"/>
         </w:rPr>
-        <w:t>methods_semisynthetic_20news.ipynb</w:t>
-      </w:r>
-      <w:r>
-        <w:rPr>
-          <w:rStyle w:val="CodeHTML"/>
-          <w:rFonts w:eastAsiaTheme="majorEastAsia"/>
-        </w:rPr>
-        <w:t> »</w:t>
+        <w:t>methods_semisynthetic_20news.ipynb »</w:t>
       </w:r>
     </w:p>
     <w:p>
@@ -1888,6 +1881,498 @@
       </w:r>
     </w:p>
     <w:p>
+      <w:pPr>
+        <w:pStyle w:val="Titre2"/>
+      </w:pPr>
+      <w:r>
+        <w:t>0</w:t>
+      </w:r>
+      <w:r>
+        <w:t>3</w:t>
+      </w:r>
+      <w:r>
+        <w:t>/06/2022</w:t>
+      </w:r>
+    </w:p>
+    <w:p>
+      <w:r>
+        <w:t>Nous avons pu continuer avec le même code et lancer une NMF, NCPD et LDA</w:t>
+      </w:r>
+    </w:p>
+    <w:p>
+      <w:r>
+        <w:rPr>
+          <w:noProof/>
+        </w:rPr>
+        <w:drawing>
+          <wp:inline distT="0" distB="0" distL="0" distR="0" wp14:anchorId="3D908558" wp14:editId="5FBFDC5B">
+            <wp:extent cx="4549430" cy="2732567"/>
+            <wp:effectExtent l="0" t="0" r="3810" b="0"/>
+            <wp:docPr id="11" name="Image 11"/>
+            <wp:cNvGraphicFramePr>
+              <a:graphicFrameLocks xmlns:a="http://schemas.openxmlformats.org/drawingml/2006/main" noChangeAspect="1"/>
+            </wp:cNvGraphicFramePr>
+            <a:graphic xmlns:a="http://schemas.openxmlformats.org/drawingml/2006/main">
+              <a:graphicData uri="http://schemas.openxmlformats.org/drawingml/2006/picture">
+                <pic:pic xmlns:pic="http://schemas.openxmlformats.org/drawingml/2006/picture">
+                  <pic:nvPicPr>
+                    <pic:cNvPr id="1" name=""/>
+                    <pic:cNvPicPr/>
+                  </pic:nvPicPr>
+                  <pic:blipFill>
+                    <a:blip r:embed="rId16"/>
+                    <a:stretch>
+                      <a:fillRect/>
+                    </a:stretch>
+                  </pic:blipFill>
+                  <pic:spPr>
+                    <a:xfrm>
+                      <a:off x="0" y="0"/>
+                      <a:ext cx="4608352" cy="2767958"/>
+                    </a:xfrm>
+                    <a:prstGeom prst="rect">
+                      <a:avLst/>
+                    </a:prstGeom>
+                  </pic:spPr>
+                </pic:pic>
+              </a:graphicData>
+            </a:graphic>
+          </wp:inline>
+        </w:drawing>
+      </w:r>
+    </w:p>
+    <w:p>
+      <w:r>
+        <w:rPr>
+          <w:noProof/>
+        </w:rPr>
+        <w:drawing>
+          <wp:inline distT="0" distB="0" distL="0" distR="0" wp14:anchorId="1F880B67" wp14:editId="577C00EA">
+            <wp:extent cx="4444410" cy="2507819"/>
+            <wp:effectExtent l="0" t="0" r="0" b="6985"/>
+            <wp:docPr id="12" name="Image 12"/>
+            <wp:cNvGraphicFramePr>
+              <a:graphicFrameLocks xmlns:a="http://schemas.openxmlformats.org/drawingml/2006/main" noChangeAspect="1"/>
+            </wp:cNvGraphicFramePr>
+            <a:graphic xmlns:a="http://schemas.openxmlformats.org/drawingml/2006/main">
+              <a:graphicData uri="http://schemas.openxmlformats.org/drawingml/2006/picture">
+                <pic:pic xmlns:pic="http://schemas.openxmlformats.org/drawingml/2006/picture">
+                  <pic:nvPicPr>
+                    <pic:cNvPr id="1" name=""/>
+                    <pic:cNvPicPr/>
+                  </pic:nvPicPr>
+                  <pic:blipFill>
+                    <a:blip r:embed="rId17"/>
+                    <a:stretch>
+                      <a:fillRect/>
+                    </a:stretch>
+                  </pic:blipFill>
+                  <pic:spPr>
+                    <a:xfrm>
+                      <a:off x="0" y="0"/>
+                      <a:ext cx="4464542" cy="2519179"/>
+                    </a:xfrm>
+                    <a:prstGeom prst="rect">
+                      <a:avLst/>
+                    </a:prstGeom>
+                  </pic:spPr>
+                </pic:pic>
+              </a:graphicData>
+            </a:graphic>
+          </wp:inline>
+        </w:drawing>
+      </w:r>
+    </w:p>
+    <w:p>
+      <w:r>
+        <w:rPr>
+          <w:noProof/>
+        </w:rPr>
+        <w:lastRenderedPageBreak/>
+        <w:drawing>
+          <wp:inline distT="0" distB="0" distL="0" distR="0" wp14:anchorId="21E87B4D" wp14:editId="7007584C">
+            <wp:extent cx="5760720" cy="3187065"/>
+            <wp:effectExtent l="0" t="0" r="0" b="0"/>
+            <wp:docPr id="14" name="Image 14"/>
+            <wp:cNvGraphicFramePr>
+              <a:graphicFrameLocks xmlns:a="http://schemas.openxmlformats.org/drawingml/2006/main" noChangeAspect="1"/>
+            </wp:cNvGraphicFramePr>
+            <a:graphic xmlns:a="http://schemas.openxmlformats.org/drawingml/2006/main">
+              <a:graphicData uri="http://schemas.openxmlformats.org/drawingml/2006/picture">
+                <pic:pic xmlns:pic="http://schemas.openxmlformats.org/drawingml/2006/picture">
+                  <pic:nvPicPr>
+                    <pic:cNvPr id="1" name=""/>
+                    <pic:cNvPicPr/>
+                  </pic:nvPicPr>
+                  <pic:blipFill>
+                    <a:blip r:embed="rId18"/>
+                    <a:stretch>
+                      <a:fillRect/>
+                    </a:stretch>
+                  </pic:blipFill>
+                  <pic:spPr>
+                    <a:xfrm>
+                      <a:off x="0" y="0"/>
+                      <a:ext cx="5760720" cy="3187065"/>
+                    </a:xfrm>
+                    <a:prstGeom prst="rect">
+                      <a:avLst/>
+                    </a:prstGeom>
+                  </pic:spPr>
+                </pic:pic>
+              </a:graphicData>
+            </a:graphic>
+          </wp:inline>
+        </w:drawing>
+      </w:r>
+    </w:p>
+    <w:p>
+      <w:r>
+        <w:t>Mystères :</w:t>
+      </w:r>
+    </w:p>
+    <w:p>
+      <w:pPr>
+        <w:pStyle w:val="Paragraphedeliste"/>
+        <w:numPr>
+          <w:ilvl w:val="0"/>
+          <w:numId w:val="1"/>
+        </w:numPr>
+      </w:pPr>
+      <w:r>
+        <w:t xml:space="preserve">La façon de découper et réorganiser les données en matrices et </w:t>
+      </w:r>
+      <w:proofErr w:type="spellStart"/>
+      <w:r>
+        <w:t>tensors</w:t>
+      </w:r>
+      <w:proofErr w:type="spellEnd"/>
+    </w:p>
+    <w:p>
+      <w:pPr>
+        <w:pStyle w:val="Paragraphedeliste"/>
+        <w:numPr>
+          <w:ilvl w:val="0"/>
+          <w:numId w:val="1"/>
+        </w:numPr>
+      </w:pPr>
+      <w:r>
+        <w:t>La façon de choisir les topics (exemple LDA)</w:t>
+      </w:r>
+    </w:p>
+    <w:p>
+      <w:pPr>
+        <w:pStyle w:val="Paragraphedeliste"/>
+      </w:pPr>
+      <w:r>
+        <w:rPr>
+          <w:noProof/>
+        </w:rPr>
+        <w:drawing>
+          <wp:inline distT="0" distB="0" distL="0" distR="0" wp14:anchorId="3D3BFA0C" wp14:editId="40F46637">
+            <wp:extent cx="3867150" cy="1152525"/>
+            <wp:effectExtent l="0" t="0" r="0" b="9525"/>
+            <wp:docPr id="13" name="Image 13"/>
+            <wp:cNvGraphicFramePr>
+              <a:graphicFrameLocks xmlns:a="http://schemas.openxmlformats.org/drawingml/2006/main" noChangeAspect="1"/>
+            </wp:cNvGraphicFramePr>
+            <a:graphic xmlns:a="http://schemas.openxmlformats.org/drawingml/2006/main">
+              <a:graphicData uri="http://schemas.openxmlformats.org/drawingml/2006/picture">
+                <pic:pic xmlns:pic="http://schemas.openxmlformats.org/drawingml/2006/picture">
+                  <pic:nvPicPr>
+                    <pic:cNvPr id="1" name=""/>
+                    <pic:cNvPicPr/>
+                  </pic:nvPicPr>
+                  <pic:blipFill>
+                    <a:blip r:embed="rId19"/>
+                    <a:stretch>
+                      <a:fillRect/>
+                    </a:stretch>
+                  </pic:blipFill>
+                  <pic:spPr>
+                    <a:xfrm>
+                      <a:off x="0" y="0"/>
+                      <a:ext cx="3867150" cy="1152525"/>
+                    </a:xfrm>
+                    <a:prstGeom prst="rect">
+                      <a:avLst/>
+                    </a:prstGeom>
+                  </pic:spPr>
+                </pic:pic>
+              </a:graphicData>
+            </a:graphic>
+          </wp:inline>
+        </w:drawing>
+      </w:r>
+    </w:p>
+    <w:p>
+      <w:pPr>
+        <w:pStyle w:val="Paragraphedeliste"/>
+        <w:numPr>
+          <w:ilvl w:val="0"/>
+          <w:numId w:val="1"/>
+        </w:numPr>
+      </w:pPr>
+      <w:r>
+        <w:t>La structure de départ des données</w:t>
+      </w:r>
+    </w:p>
+    <w:p>
+      <w:r>
+        <w:t>En résumé le code a eu un peu de mal à s’exécuter. Il y avait des bibliothèques à installer ainsi que quelques variables dont les noms devaient être un peu modifiées.</w:t>
+      </w:r>
+    </w:p>
+    <w:p>
+      <w:r>
+        <w:t xml:space="preserve">Essayons d’exécuter l’ONCPD en </w:t>
+      </w:r>
+      <w:r>
+        <w:t xml:space="preserve">analysant de plus près les parties ou alors en montrant ce que je ne </w:t>
+      </w:r>
+      <w:r>
+        <w:t>comprends</w:t>
+      </w:r>
+      <w:r>
+        <w:t xml:space="preserve"> pas</w:t>
+      </w:r>
+    </w:p>
+    <w:p>
+      <w:r>
+        <w:t>Les étapes de l’ONCPD dans le programme :</w:t>
+      </w:r>
+    </w:p>
+    <w:p>
+      <w:pPr>
+        <w:pStyle w:val="Paragraphedeliste"/>
+        <w:numPr>
+          <w:ilvl w:val="0"/>
+          <w:numId w:val="1"/>
+        </w:numPr>
+      </w:pPr>
+      <w:r>
+        <w:t xml:space="preserve"># SVD </w:t>
+      </w:r>
+      <w:proofErr w:type="spellStart"/>
+      <w:r>
+        <w:t>intialization</w:t>
+      </w:r>
+      <w:proofErr w:type="spellEnd"/>
+      <w:r>
+        <w:t xml:space="preserve"> (</w:t>
+      </w:r>
+      <w:proofErr w:type="spellStart"/>
+      <w:r>
+        <w:t>Optional</w:t>
+      </w:r>
+      <w:proofErr w:type="spellEnd"/>
+      <w:r>
+        <w:t>)</w:t>
+      </w:r>
+    </w:p>
+    <w:p>
+      <w:pPr>
+        <w:pStyle w:val="Paragraphedeliste"/>
+        <w:numPr>
+          <w:ilvl w:val="0"/>
+          <w:numId w:val="1"/>
+        </w:numPr>
+      </w:pPr>
+      <w:r>
+        <w:t># Run Online NCPD</w:t>
+      </w:r>
+    </w:p>
+    <w:p>
+      <w:pPr>
+        <w:pStyle w:val="Paragraphedeliste"/>
+        <w:numPr>
+          <w:ilvl w:val="0"/>
+          <w:numId w:val="1"/>
+        </w:numPr>
+        <w:rPr>
+          <w:lang w:val="en-US"/>
+        </w:rPr>
+      </w:pPr>
+      <w:r>
+        <w:rPr>
+          <w:lang w:val="en-US"/>
+        </w:rPr>
+        <w:t># Obtain the shape of the factor matrices</w:t>
+      </w:r>
+    </w:p>
+    <w:p>
+      <w:pPr>
+        <w:pStyle w:val="Paragraphedeliste"/>
+        <w:numPr>
+          <w:ilvl w:val="0"/>
+          <w:numId w:val="1"/>
+        </w:numPr>
+        <w:rPr>
+          <w:lang w:val="en-US"/>
+        </w:rPr>
+      </w:pPr>
+      <w:r>
+        <w:rPr>
+          <w:lang w:val="en-US"/>
+        </w:rPr>
+        <w:t># Display topics</w:t>
+      </w:r>
+    </w:p>
+    <w:p>
+      <w:pPr>
+        <w:pStyle w:val="Paragraphedeliste"/>
+        <w:numPr>
+          <w:ilvl w:val="0"/>
+          <w:numId w:val="1"/>
+        </w:numPr>
+        <w:rPr>
+          <w:lang w:val="en-US"/>
+        </w:rPr>
+      </w:pPr>
+      <w:r>
+        <w:rPr>
+          <w:lang w:val="en-US"/>
+        </w:rPr>
+        <w:t>#Visualize topic distributions</w:t>
+      </w:r>
+    </w:p>
+    <w:p>
+      <w:r>
+        <w:t>J’ai tenté de trouver u</w:t>
+      </w:r>
+      <w:r>
+        <w:t xml:space="preserve">ne ressource expliquant la </w:t>
+      </w:r>
+      <w:proofErr w:type="spellStart"/>
+      <w:r>
+        <w:t>nmf</w:t>
+      </w:r>
+      <w:proofErr w:type="spellEnd"/>
+      <w:r>
+        <w:t xml:space="preserve"> et je suis tombé sur ce site :</w:t>
+      </w:r>
+    </w:p>
+    <w:p>
+      <w:hyperlink r:id="rId20" w:history="1">
+        <w:r>
+          <w:rPr>
+            <w:rStyle w:val="Lienhypertexte"/>
+          </w:rPr>
+          <w:t>https://towardsdatascience.com/nmf-a-visual-explainer-and-python-implementation-7ecdd73491f8</w:t>
+        </w:r>
+      </w:hyperlink>
+    </w:p>
+    <w:p>
+      <w:r>
+        <w:t xml:space="preserve">C’est beau. C’est de : </w:t>
+      </w:r>
+      <w:proofErr w:type="spellStart"/>
+      <w:r>
+        <w:t>Anupama</w:t>
+      </w:r>
+      <w:proofErr w:type="spellEnd"/>
+      <w:r>
+        <w:t xml:space="preserve"> </w:t>
+      </w:r>
+      <w:proofErr w:type="spellStart"/>
+      <w:r>
+        <w:t>Garla</w:t>
+      </w:r>
+      <w:proofErr w:type="spellEnd"/>
+    </w:p>
+    <w:p>
+      <w:r>
+        <w:rPr>
+          <w:noProof/>
+        </w:rPr>
+        <w:lastRenderedPageBreak/>
+        <w:drawing>
+          <wp:inline distT="0" distB="0" distL="0" distR="0" wp14:anchorId="2BE219B2" wp14:editId="1C007FA2">
+            <wp:extent cx="3286125" cy="2600325"/>
+            <wp:effectExtent l="0" t="0" r="9525" b="9525"/>
+            <wp:docPr id="15" name="Image 15"/>
+            <wp:cNvGraphicFramePr>
+              <a:graphicFrameLocks xmlns:a="http://schemas.openxmlformats.org/drawingml/2006/main" noChangeAspect="1"/>
+            </wp:cNvGraphicFramePr>
+            <a:graphic xmlns:a="http://schemas.openxmlformats.org/drawingml/2006/main">
+              <a:graphicData uri="http://schemas.openxmlformats.org/drawingml/2006/picture">
+                <pic:pic xmlns:pic="http://schemas.openxmlformats.org/drawingml/2006/picture">
+                  <pic:nvPicPr>
+                    <pic:cNvPr id="1" name=""/>
+                    <pic:cNvPicPr/>
+                  </pic:nvPicPr>
+                  <pic:blipFill>
+                    <a:blip r:embed="rId21"/>
+                    <a:stretch>
+                      <a:fillRect/>
+                    </a:stretch>
+                  </pic:blipFill>
+                  <pic:spPr>
+                    <a:xfrm>
+                      <a:off x="0" y="0"/>
+                      <a:ext cx="3286125" cy="2600325"/>
+                    </a:xfrm>
+                    <a:prstGeom prst="rect">
+                      <a:avLst/>
+                    </a:prstGeom>
+                  </pic:spPr>
+                </pic:pic>
+              </a:graphicData>
+            </a:graphic>
+          </wp:inline>
+        </w:drawing>
+      </w:r>
+    </w:p>
+    <w:p>
+      <w:r>
+        <w:t xml:space="preserve">Sinon voici ce que me rend </w:t>
+      </w:r>
+      <w:proofErr w:type="gramStart"/>
+      <w:r>
+        <w:t>l’ ONCPD</w:t>
+      </w:r>
+      <w:proofErr w:type="gramEnd"/>
+    </w:p>
+    <w:p>
+      <w:r>
+        <w:rPr>
+          <w:noProof/>
+        </w:rPr>
+        <w:drawing>
+          <wp:inline distT="0" distB="0" distL="0" distR="0" wp14:anchorId="0AE87E19" wp14:editId="67C1B475">
+            <wp:extent cx="5760720" cy="3481705"/>
+            <wp:effectExtent l="0" t="0" r="0" b="4445"/>
+            <wp:docPr id="16" name="Image 16"/>
+            <wp:cNvGraphicFramePr>
+              <a:graphicFrameLocks xmlns:a="http://schemas.openxmlformats.org/drawingml/2006/main" noChangeAspect="1"/>
+            </wp:cNvGraphicFramePr>
+            <a:graphic xmlns:a="http://schemas.openxmlformats.org/drawingml/2006/main">
+              <a:graphicData uri="http://schemas.openxmlformats.org/drawingml/2006/picture">
+                <pic:pic xmlns:pic="http://schemas.openxmlformats.org/drawingml/2006/picture">
+                  <pic:nvPicPr>
+                    <pic:cNvPr id="1" name=""/>
+                    <pic:cNvPicPr/>
+                  </pic:nvPicPr>
+                  <pic:blipFill>
+                    <a:blip r:embed="rId22"/>
+                    <a:stretch>
+                      <a:fillRect/>
+                    </a:stretch>
+                  </pic:blipFill>
+                  <pic:spPr>
+                    <a:xfrm>
+                      <a:off x="0" y="0"/>
+                      <a:ext cx="5760720" cy="3481705"/>
+                    </a:xfrm>
+                    <a:prstGeom prst="rect">
+                      <a:avLst/>
+                    </a:prstGeom>
+                  </pic:spPr>
+                </pic:pic>
+              </a:graphicData>
+            </a:graphic>
+          </wp:inline>
+        </w:drawing>
+      </w:r>
       <w:bookmarkStart w:id="0" w:name="_GoBack"/>
       <w:bookmarkEnd w:id="0"/>
     </w:p>
@@ -1896,13 +2381,15 @@
       <w:pPr>
         <w:pStyle w:val="Titre2"/>
       </w:pPr>
-      <w:proofErr w:type="spellStart"/>
-      <w:r>
-        <w:t>Cacul</w:t>
-      </w:r>
-      <w:proofErr w:type="spellEnd"/>
-      <w:r>
-        <w:t xml:space="preserve"> de la longueur d’un topic</w:t>
+      <w:r>
+        <w:lastRenderedPageBreak/>
+        <w:t>Ca</w:t>
+      </w:r>
+      <w:r>
+        <w:t>l</w:t>
+      </w:r>
+      <w:r>
+        <w:t>cul de la longueur d’un topic</w:t>
       </w:r>
     </w:p>
     <w:p>
@@ -1926,7 +2413,7 @@
                     <pic:cNvPicPr/>
                   </pic:nvPicPr>
                   <pic:blipFill>
-                    <a:blip r:embed="rId16"/>
+                    <a:blip r:embed="rId23"/>
                     <a:stretch>
                       <a:fillRect/>
                     </a:stretch>

</xml_diff>

<commit_message>
Mise à jour du doc word
</commit_message>
<xml_diff>
--- a/Abdourahmane/Lecture article 1.docx
+++ b/Abdourahmane/Lecture article 1.docx
@@ -207,7 +207,12 @@
       </w:r>
       <w:proofErr w:type="spellEnd"/>
       <w:r>
-        <w:t xml:space="preserve"> arrivent à détecter les short-lasting topic</w:t>
+        <w:t xml:space="preserve"> arrivent à détecter les short-</w:t>
+      </w:r>
+      <w:bookmarkStart w:id="0" w:name="_GoBack"/>
+      <w:bookmarkEnd w:id="0"/>
+      <w:r>
+        <w:t>lasting topic</w:t>
       </w:r>
       <w:r>
         <w:t>s</w:t>
@@ -1565,147 +1570,21 @@
       </w:hyperlink>
     </w:p>
     <w:p>
-      <w:r>
-        <w:t>https://www.youtube.com/watch?v=ZspR5PZemcs</w:t>
-      </w:r>
+      <w:hyperlink r:id="rId14" w:history="1">
+        <w:r>
+          <w:rPr>
+            <w:rStyle w:val="Lienhypertexte"/>
+          </w:rPr>
+          <w:t>https://www.youtube.com/watch?v=ZspR5PZemcs</w:t>
+        </w:r>
+      </w:hyperlink>
     </w:p>
     <w:p>
       <w:pPr>
         <w:pStyle w:val="Titre2"/>
       </w:pPr>
       <w:r>
-        <w:t>01/06/2022</w:t>
-      </w:r>
-    </w:p>
-    <w:p>
-      <w:r>
-        <w:t>Recherchons dans le document des informations sur comment se fait la décomposition de la matrice initiale en deux matrices.</w:t>
-      </w:r>
-    </w:p>
-    <w:p>
-      <w:r>
-        <w:t>Rappelons qu’il faut faire plusieurs fois cette</w:t>
-      </w:r>
-      <w:r>
-        <w:t xml:space="preserve"> opération.</w:t>
-      </w:r>
-    </w:p>
-    <w:p>
-      <w:r>
-        <w:t xml:space="preserve">La recherche dans l’article n’a pas été fructueuse. On nous dit qu’on créé les </w:t>
-      </w:r>
-      <w:r>
-        <w:t>matrices W</w:t>
-      </w:r>
-      <w:r>
-        <w:t xml:space="preserve"> et H mais je ne sais pas exactement comment.</w:t>
-      </w:r>
-    </w:p>
-    <w:p>
-      <w:r>
-        <w:t>Regardons plutôt les ressources git à disposition :</w:t>
-      </w:r>
-    </w:p>
-    <w:p>
-      <w:pPr>
-        <w:pStyle w:val="Paragraphedeliste"/>
-        <w:numPr>
-          <w:ilvl w:val="0"/>
-          <w:numId w:val="1"/>
-        </w:numPr>
-      </w:pPr>
-      <w:r>
-        <w:t>Le repo où déposer nos fichiers</w:t>
-      </w:r>
-    </w:p>
-    <w:p>
-      <w:pPr>
-        <w:pStyle w:val="Paragraphedeliste"/>
-        <w:numPr>
-          <w:ilvl w:val="0"/>
-          <w:numId w:val="1"/>
-        </w:numPr>
-      </w:pPr>
-      <w:r>
-        <w:t xml:space="preserve">Un repo git où se trouvent le travail de </w:t>
-      </w:r>
-      <w:proofErr w:type="spellStart"/>
-      <w:r>
-        <w:t>Hanbaek</w:t>
-      </w:r>
-      <w:proofErr w:type="spellEnd"/>
-      <w:r>
-        <w:t xml:space="preserve"> </w:t>
-      </w:r>
-      <w:proofErr w:type="spellStart"/>
-      <w:r>
-        <w:t>lyu</w:t>
-      </w:r>
-      <w:proofErr w:type="spellEnd"/>
-      <w:r>
-        <w:t xml:space="preserve"> et Lara </w:t>
-      </w:r>
-      <w:proofErr w:type="spellStart"/>
-      <w:r>
-        <w:t>kassab</w:t>
-      </w:r>
-      <w:proofErr w:type="spellEnd"/>
-      <w:r>
-        <w:t xml:space="preserve"> sur le topic </w:t>
-      </w:r>
-      <w:proofErr w:type="spellStart"/>
-      <w:r>
-        <w:t>modelling</w:t>
-      </w:r>
-      <w:proofErr w:type="spellEnd"/>
-    </w:p>
-    <w:p>
-      <w:pPr>
-        <w:pStyle w:val="Paragraphedeliste"/>
-        <w:numPr>
-          <w:ilvl w:val="0"/>
-          <w:numId w:val="1"/>
-        </w:numPr>
-      </w:pPr>
-      <w:r>
-        <w:t>Ainsi qu’un « notebook » qui contient un code de programme pour faire du NMF, LDA, NCPD et ONCPD.</w:t>
-      </w:r>
-    </w:p>
-    <w:p>
-      <w:r>
-        <w:t>J’ai décidé d</w:t>
-      </w:r>
-      <w:r>
-        <w:t xml:space="preserve">’exécuter le code de </w:t>
-      </w:r>
-      <w:proofErr w:type="spellStart"/>
-      <w:r>
-        <w:t>Lyu</w:t>
-      </w:r>
-      <w:proofErr w:type="spellEnd"/>
-      <w:r>
-        <w:t xml:space="preserve"> et Lara dans un premier temps</w:t>
-      </w:r>
-      <w:r>
-        <w:t>.</w:t>
-      </w:r>
-    </w:p>
-    <w:p>
-      <w:r>
-        <w:t>J’ai tout d’abord effectué une copie du repo qu’ils proposent en local puis il a fallu ajouter les données « ABC news ».</w:t>
-      </w:r>
-    </w:p>
-    <w:p>
-      <w:r>
-        <w:t xml:space="preserve">Ouvrir </w:t>
-      </w:r>
-      <w:proofErr w:type="spellStart"/>
-      <w:r>
-        <w:t>jupyter</w:t>
-      </w:r>
-      <w:proofErr w:type="spellEnd"/>
-      <w:r>
-        <w:t xml:space="preserve"> notebook et suivre les consignes du README.</w:t>
+        <w:t>Calcul de la longueur d’un topic</w:t>
       </w:r>
     </w:p>
     <w:p>
@@ -1714,122 +1593,10 @@
           <w:noProof/>
         </w:rPr>
         <w:drawing>
-          <wp:inline distT="0" distB="0" distL="0" distR="0" wp14:anchorId="4E7F6D5D" wp14:editId="3510C50F">
-            <wp:extent cx="5760720" cy="2165985"/>
-            <wp:effectExtent l="0" t="0" r="0" b="5715"/>
-            <wp:docPr id="9" name="Image 9"/>
-            <wp:cNvGraphicFramePr>
-              <a:graphicFrameLocks xmlns:a="http://schemas.openxmlformats.org/drawingml/2006/main" noChangeAspect="1"/>
-            </wp:cNvGraphicFramePr>
-            <a:graphic xmlns:a="http://schemas.openxmlformats.org/drawingml/2006/main">
-              <a:graphicData uri="http://schemas.openxmlformats.org/drawingml/2006/picture">
-                <pic:pic xmlns:pic="http://schemas.openxmlformats.org/drawingml/2006/picture">
-                  <pic:nvPicPr>
-                    <pic:cNvPr id="1" name=""/>
-                    <pic:cNvPicPr/>
-                  </pic:nvPicPr>
-                  <pic:blipFill>
-                    <a:blip r:embed="rId14"/>
-                    <a:stretch>
-                      <a:fillRect/>
-                    </a:stretch>
-                  </pic:blipFill>
-                  <pic:spPr>
-                    <a:xfrm>
-                      <a:off x="0" y="0"/>
-                      <a:ext cx="5760720" cy="2165985"/>
-                    </a:xfrm>
-                    <a:prstGeom prst="rect">
-                      <a:avLst/>
-                    </a:prstGeom>
-                  </pic:spPr>
-                </pic:pic>
-              </a:graphicData>
-            </a:graphic>
-          </wp:inline>
-        </w:drawing>
-      </w:r>
-    </w:p>
-    <w:p>
-      <w:r>
-        <w:t xml:space="preserve">Cette partie du </w:t>
-      </w:r>
-      <w:proofErr w:type="spellStart"/>
-      <w:r>
-        <w:t>readme</w:t>
-      </w:r>
-      <w:proofErr w:type="spellEnd"/>
-      <w:r>
-        <w:t xml:space="preserve"> mis à disposition va nous faciliter la tache afin de tout </w:t>
-      </w:r>
-      <w:r>
-        <w:t>exécuter</w:t>
-      </w:r>
-      <w:r>
-        <w:t xml:space="preserve">. Nous pouvons ouvrir chacun de ces notebooks afin d’essayer une ou plusieurs méthodes de topic </w:t>
-      </w:r>
-      <w:r>
-        <w:t>modeling</w:t>
-      </w:r>
-      <w:r>
-        <w:t xml:space="preserve"> sur des données différentes. </w:t>
-      </w:r>
-    </w:p>
-    <w:p>
-      <w:r>
-        <w:t>Voyons comment ça se passe</w:t>
-      </w:r>
-    </w:p>
-    <w:p>
-      <w:pPr>
-        <w:rPr>
-          <w:rStyle w:val="CodeHTML"/>
-          <w:rFonts w:eastAsiaTheme="majorEastAsia"/>
-        </w:rPr>
-      </w:pPr>
-      <w:r>
-        <w:t>On décide d’exécuter le notebook « </w:t>
-      </w:r>
-      <w:r>
-        <w:rPr>
-          <w:rStyle w:val="CodeHTML"/>
-          <w:rFonts w:eastAsiaTheme="majorEastAsia"/>
-        </w:rPr>
-        <w:t>methods_semisynthetic_20news.ipynb »</w:t>
-      </w:r>
-    </w:p>
-    <w:p>
-      <w:pPr>
-        <w:rPr>
-          <w:rStyle w:val="CodeHTML"/>
-          <w:rFonts w:eastAsiaTheme="majorEastAsia"/>
-        </w:rPr>
-      </w:pPr>
-      <w:r>
-        <w:rPr>
-          <w:rStyle w:val="CodeHTML"/>
-          <w:rFonts w:eastAsiaTheme="majorEastAsia"/>
-        </w:rPr>
-        <w:t>Voyons ce qu’il fait par étape</w:t>
-      </w:r>
-    </w:p>
-    <w:p>
-      <w:pPr>
-        <w:rPr>
-          <w:rStyle w:val="CodeHTML"/>
-          <w:rFonts w:eastAsiaTheme="majorEastAsia"/>
-        </w:rPr>
-      </w:pPr>
-      <w:r>
-        <w:rPr>
-          <w:noProof/>
-        </w:rPr>
-        <w:lastRenderedPageBreak/>
-        <w:drawing>
-          <wp:inline distT="0" distB="0" distL="0" distR="0" wp14:anchorId="2ED7390F" wp14:editId="4DE1F104">
-            <wp:extent cx="5760720" cy="1508760"/>
+          <wp:inline distT="0" distB="0" distL="0" distR="0" wp14:anchorId="423BE388" wp14:editId="0E94B8B1">
+            <wp:extent cx="5760720" cy="1913255"/>
             <wp:effectExtent l="0" t="0" r="0" b="0"/>
-            <wp:docPr id="10" name="Image 10"/>
+            <wp:docPr id="6" name="Image 6"/>
             <wp:cNvGraphicFramePr>
               <a:graphicFrameLocks xmlns:a="http://schemas.openxmlformats.org/drawingml/2006/main" noChangeAspect="1"/>
             </wp:cNvGraphicFramePr>
@@ -1849,7 +1616,7 @@
                   <pic:spPr>
                     <a:xfrm>
                       <a:off x="0" y="0"/>
-                      <a:ext cx="5760720" cy="1508760"/>
+                      <a:ext cx="5760720" cy="1913255"/>
                     </a:xfrm>
                     <a:prstGeom prst="rect">
                       <a:avLst/>
@@ -1862,41 +1629,145 @@
         </w:drawing>
       </w:r>
     </w:p>
-    <w:p>
-      <w:r>
-        <w:t>Il charge les données mais ne les fait pas d’un coup, on dirait qu’il y a une sorte de découpage et de réorganisation.</w:t>
-      </w:r>
-    </w:p>
-    <w:p>
-      <w:r>
-        <w:t xml:space="preserve">Ah on dirait qu’il ne charge pas tout le </w:t>
-      </w:r>
-      <w:proofErr w:type="spellStart"/>
-      <w:r>
-        <w:t>dataset</w:t>
-      </w:r>
-      <w:proofErr w:type="spellEnd"/>
-      <w:r>
-        <w:t xml:space="preserve"> mais uniquement certaines colonnes</w:t>
-      </w:r>
-    </w:p>
+    <w:p/>
+    <w:p/>
     <w:p>
       <w:pPr>
         <w:pStyle w:val="Titre2"/>
       </w:pPr>
       <w:r>
-        <w:t>0</w:t>
-      </w:r>
-      <w:r>
-        <w:t>3</w:t>
-      </w:r>
-      <w:r>
-        <w:t>/06/2022</w:t>
-      </w:r>
-    </w:p>
-    <w:p>
-      <w:r>
-        <w:t>Nous avons pu continuer avec le même code et lancer une NMF, NCPD et LDA</w:t>
+        <w:t>01/06/2022</w:t>
+      </w:r>
+    </w:p>
+    <w:p>
+      <w:r>
+        <w:t>Recherchons dans le document des informations sur comment se fait la décomposition de la matrice initiale en deux matrices.</w:t>
+      </w:r>
+    </w:p>
+    <w:p>
+      <w:r>
+        <w:t>Rappelons qu’il faut faire plusieurs fois cette</w:t>
+      </w:r>
+      <w:r>
+        <w:t xml:space="preserve"> opération.</w:t>
+      </w:r>
+    </w:p>
+    <w:p>
+      <w:r>
+        <w:t xml:space="preserve">La recherche dans l’article n’a pas été fructueuse. On nous dit qu’on créé les </w:t>
+      </w:r>
+      <w:r>
+        <w:t>matrices W</w:t>
+      </w:r>
+      <w:r>
+        <w:t xml:space="preserve"> et H mais je ne sais pas exactement comment.</w:t>
+      </w:r>
+    </w:p>
+    <w:p>
+      <w:r>
+        <w:t>Regardons plutôt les ressources git à disposition :</w:t>
+      </w:r>
+    </w:p>
+    <w:p>
+      <w:pPr>
+        <w:pStyle w:val="Paragraphedeliste"/>
+        <w:numPr>
+          <w:ilvl w:val="0"/>
+          <w:numId w:val="1"/>
+        </w:numPr>
+      </w:pPr>
+      <w:r>
+        <w:t>Le repo où déposer nos fichiers</w:t>
+      </w:r>
+    </w:p>
+    <w:p>
+      <w:pPr>
+        <w:pStyle w:val="Paragraphedeliste"/>
+        <w:numPr>
+          <w:ilvl w:val="0"/>
+          <w:numId w:val="1"/>
+        </w:numPr>
+      </w:pPr>
+      <w:r>
+        <w:t xml:space="preserve">Un repo git où se trouvent le travail de </w:t>
+      </w:r>
+      <w:proofErr w:type="spellStart"/>
+      <w:r>
+        <w:t>Hanbaek</w:t>
+      </w:r>
+      <w:proofErr w:type="spellEnd"/>
+      <w:r>
+        <w:t xml:space="preserve"> </w:t>
+      </w:r>
+      <w:proofErr w:type="spellStart"/>
+      <w:r>
+        <w:t>lyu</w:t>
+      </w:r>
+      <w:proofErr w:type="spellEnd"/>
+      <w:r>
+        <w:t xml:space="preserve"> et Lara </w:t>
+      </w:r>
+      <w:proofErr w:type="spellStart"/>
+      <w:r>
+        <w:t>kassab</w:t>
+      </w:r>
+      <w:proofErr w:type="spellEnd"/>
+      <w:r>
+        <w:t xml:space="preserve"> sur le topic </w:t>
+      </w:r>
+      <w:proofErr w:type="spellStart"/>
+      <w:r>
+        <w:t>modelling</w:t>
+      </w:r>
+      <w:proofErr w:type="spellEnd"/>
+    </w:p>
+    <w:p>
+      <w:pPr>
+        <w:pStyle w:val="Paragraphedeliste"/>
+        <w:numPr>
+          <w:ilvl w:val="0"/>
+          <w:numId w:val="1"/>
+        </w:numPr>
+      </w:pPr>
+      <w:r>
+        <w:t>Ainsi qu’un « notebook » qui contient un code de programme pour faire du NMF, LDA, NCPD et ONCPD.</w:t>
+      </w:r>
+    </w:p>
+    <w:p>
+      <w:r>
+        <w:t>J’ai décidé d</w:t>
+      </w:r>
+      <w:r>
+        <w:t xml:space="preserve">’exécuter le code de </w:t>
+      </w:r>
+      <w:proofErr w:type="spellStart"/>
+      <w:r>
+        <w:t>Lyu</w:t>
+      </w:r>
+      <w:proofErr w:type="spellEnd"/>
+      <w:r>
+        <w:t xml:space="preserve"> et Lara dans un premier temps</w:t>
+      </w:r>
+      <w:r>
+        <w:t>.</w:t>
+      </w:r>
+    </w:p>
+    <w:p>
+      <w:r>
+        <w:t>J’ai tout d’abord effectué une copie du repo qu’ils proposent en local puis il a fallu ajouter les données « ABC news ».</w:t>
+      </w:r>
+    </w:p>
+    <w:p>
+      <w:r>
+        <w:t xml:space="preserve">Ouvrir </w:t>
+      </w:r>
+      <w:proofErr w:type="spellStart"/>
+      <w:r>
+        <w:t>jupyter</w:t>
+      </w:r>
+      <w:proofErr w:type="spellEnd"/>
+      <w:r>
+        <w:t xml:space="preserve"> notebook et suivre les consignes du README.</w:t>
       </w:r>
     </w:p>
     <w:p>
@@ -1904,11 +1775,12 @@
         <w:rPr>
           <w:noProof/>
         </w:rPr>
+        <w:lastRenderedPageBreak/>
         <w:drawing>
-          <wp:inline distT="0" distB="0" distL="0" distR="0" wp14:anchorId="3D908558" wp14:editId="5FBFDC5B">
-            <wp:extent cx="4549430" cy="2732567"/>
-            <wp:effectExtent l="0" t="0" r="3810" b="0"/>
-            <wp:docPr id="11" name="Image 11"/>
+          <wp:inline distT="0" distB="0" distL="0" distR="0" wp14:anchorId="4E7F6D5D" wp14:editId="3510C50F">
+            <wp:extent cx="5760720" cy="2165985"/>
+            <wp:effectExtent l="0" t="0" r="0" b="5715"/>
+            <wp:docPr id="9" name="Image 9"/>
             <wp:cNvGraphicFramePr>
               <a:graphicFrameLocks xmlns:a="http://schemas.openxmlformats.org/drawingml/2006/main" noChangeAspect="1"/>
             </wp:cNvGraphicFramePr>
@@ -1928,7 +1800,7 @@
                   <pic:spPr>
                     <a:xfrm>
                       <a:off x="0" y="0"/>
-                      <a:ext cx="4608352" cy="2767958"/>
+                      <a:ext cx="5760720" cy="2165985"/>
                     </a:xfrm>
                     <a:prstGeom prst="rect">
                       <a:avLst/>
@@ -1943,14 +1815,83 @@
     </w:p>
     <w:p>
       <w:r>
+        <w:t xml:space="preserve">Cette partie du </w:t>
+      </w:r>
+      <w:proofErr w:type="spellStart"/>
+      <w:r>
+        <w:t>readme</w:t>
+      </w:r>
+      <w:proofErr w:type="spellEnd"/>
+      <w:r>
+        <w:t xml:space="preserve"> mis à disposition va nous faciliter la tache afin de tout </w:t>
+      </w:r>
+      <w:r>
+        <w:t>exécuter</w:t>
+      </w:r>
+      <w:r>
+        <w:t xml:space="preserve">. Nous pouvons ouvrir chacun de ces notebooks afin d’essayer une ou plusieurs méthodes de topic </w:t>
+      </w:r>
+      <w:r>
+        <w:t>modeling</w:t>
+      </w:r>
+      <w:r>
+        <w:t xml:space="preserve"> sur des données différentes. </w:t>
+      </w:r>
+    </w:p>
+    <w:p>
+      <w:r>
+        <w:t>Voyons comment ça se passe</w:t>
+      </w:r>
+    </w:p>
+    <w:p>
+      <w:pPr>
+        <w:rPr>
+          <w:rStyle w:val="CodeHTML"/>
+          <w:rFonts w:eastAsiaTheme="majorEastAsia"/>
+        </w:rPr>
+      </w:pPr>
+      <w:r>
+        <w:t>On décide d’exécuter le notebook « </w:t>
+      </w:r>
+      <w:r>
+        <w:rPr>
+          <w:rStyle w:val="CodeHTML"/>
+          <w:rFonts w:eastAsiaTheme="majorEastAsia"/>
+        </w:rPr>
+        <w:t>methods_semisynthetic_20news.ipynb »</w:t>
+      </w:r>
+    </w:p>
+    <w:p>
+      <w:pPr>
+        <w:rPr>
+          <w:rStyle w:val="CodeHTML"/>
+          <w:rFonts w:eastAsiaTheme="majorEastAsia"/>
+        </w:rPr>
+      </w:pPr>
+      <w:r>
+        <w:rPr>
+          <w:rStyle w:val="CodeHTML"/>
+          <w:rFonts w:eastAsiaTheme="majorEastAsia"/>
+        </w:rPr>
+        <w:t>Voyons ce qu’il fait par étape</w:t>
+      </w:r>
+    </w:p>
+    <w:p>
+      <w:pPr>
+        <w:rPr>
+          <w:rStyle w:val="CodeHTML"/>
+          <w:rFonts w:eastAsiaTheme="majorEastAsia"/>
+        </w:rPr>
+      </w:pPr>
+      <w:r>
         <w:rPr>
           <w:noProof/>
         </w:rPr>
         <w:drawing>
-          <wp:inline distT="0" distB="0" distL="0" distR="0" wp14:anchorId="1F880B67" wp14:editId="577C00EA">
-            <wp:extent cx="4444410" cy="2507819"/>
-            <wp:effectExtent l="0" t="0" r="0" b="6985"/>
-            <wp:docPr id="12" name="Image 12"/>
+          <wp:inline distT="0" distB="0" distL="0" distR="0" wp14:anchorId="2ED7390F" wp14:editId="4DE1F104">
+            <wp:extent cx="5760720" cy="1508760"/>
+            <wp:effectExtent l="0" t="0" r="0" b="0"/>
+            <wp:docPr id="10" name="Image 10"/>
             <wp:cNvGraphicFramePr>
               <a:graphicFrameLocks xmlns:a="http://schemas.openxmlformats.org/drawingml/2006/main" noChangeAspect="1"/>
             </wp:cNvGraphicFramePr>
@@ -1970,7 +1911,7 @@
                   <pic:spPr>
                     <a:xfrm>
                       <a:off x="0" y="0"/>
-                      <a:ext cx="4464542" cy="2519179"/>
+                      <a:ext cx="5760720" cy="1508760"/>
                     </a:xfrm>
                     <a:prstGeom prst="rect">
                       <a:avLst/>
@@ -1985,15 +1926,46 @@
     </w:p>
     <w:p>
       <w:r>
+        <w:t>Il charge les données mais ne les fait pas d’un coup, on dirait qu’il y a une sorte de découpage et de réorganisation.</w:t>
+      </w:r>
+    </w:p>
+    <w:p>
+      <w:r>
+        <w:t xml:space="preserve">Ah on dirait qu’il ne charge pas tout le </w:t>
+      </w:r>
+      <w:proofErr w:type="spellStart"/>
+      <w:r>
+        <w:t>dataset</w:t>
+      </w:r>
+      <w:proofErr w:type="spellEnd"/>
+      <w:r>
+        <w:t xml:space="preserve"> mais uniquement certaines colonnes</w:t>
+      </w:r>
+    </w:p>
+    <w:p>
+      <w:pPr>
+        <w:pStyle w:val="Titre2"/>
+      </w:pPr>
+      <w:r>
+        <w:t>03/06/2022</w:t>
+      </w:r>
+    </w:p>
+    <w:p>
+      <w:r>
+        <w:t>Nous avons pu continuer avec le même code et lancer une NMF, NCPD et LDA</w:t>
+      </w:r>
+    </w:p>
+    <w:p>
+      <w:r>
         <w:rPr>
           <w:noProof/>
         </w:rPr>
         <w:lastRenderedPageBreak/>
         <w:drawing>
-          <wp:inline distT="0" distB="0" distL="0" distR="0" wp14:anchorId="21E87B4D" wp14:editId="7007584C">
-            <wp:extent cx="5760720" cy="3187065"/>
-            <wp:effectExtent l="0" t="0" r="0" b="0"/>
-            <wp:docPr id="14" name="Image 14"/>
+          <wp:inline distT="0" distB="0" distL="0" distR="0" wp14:anchorId="3D908558" wp14:editId="5FBFDC5B">
+            <wp:extent cx="4549430" cy="2732567"/>
+            <wp:effectExtent l="0" t="0" r="3810" b="0"/>
+            <wp:docPr id="11" name="Image 11"/>
             <wp:cNvGraphicFramePr>
               <a:graphicFrameLocks xmlns:a="http://schemas.openxmlformats.org/drawingml/2006/main" noChangeAspect="1"/>
             </wp:cNvGraphicFramePr>
@@ -2013,7 +1985,7 @@
                   <pic:spPr>
                     <a:xfrm>
                       <a:off x="0" y="0"/>
-                      <a:ext cx="5760720" cy="3187065"/>
+                      <a:ext cx="4608352" cy="2767958"/>
                     </a:xfrm>
                     <a:prstGeom prst="rect">
                       <a:avLst/>
@@ -2028,51 +2000,14 @@
     </w:p>
     <w:p>
       <w:r>
-        <w:t>Mystères :</w:t>
-      </w:r>
-    </w:p>
-    <w:p>
-      <w:pPr>
-        <w:pStyle w:val="Paragraphedeliste"/>
-        <w:numPr>
-          <w:ilvl w:val="0"/>
-          <w:numId w:val="1"/>
-        </w:numPr>
-      </w:pPr>
-      <w:r>
-        <w:t xml:space="preserve">La façon de découper et réorganiser les données en matrices et </w:t>
-      </w:r>
-      <w:proofErr w:type="spellStart"/>
-      <w:r>
-        <w:t>tensors</w:t>
-      </w:r>
-      <w:proofErr w:type="spellEnd"/>
-    </w:p>
-    <w:p>
-      <w:pPr>
-        <w:pStyle w:val="Paragraphedeliste"/>
-        <w:numPr>
-          <w:ilvl w:val="0"/>
-          <w:numId w:val="1"/>
-        </w:numPr>
-      </w:pPr>
-      <w:r>
-        <w:t>La façon de choisir les topics (exemple LDA)</w:t>
-      </w:r>
-    </w:p>
-    <w:p>
-      <w:pPr>
-        <w:pStyle w:val="Paragraphedeliste"/>
-      </w:pPr>
-      <w:r>
         <w:rPr>
           <w:noProof/>
         </w:rPr>
         <w:drawing>
-          <wp:inline distT="0" distB="0" distL="0" distR="0" wp14:anchorId="3D3BFA0C" wp14:editId="40F46637">
-            <wp:extent cx="3867150" cy="1152525"/>
-            <wp:effectExtent l="0" t="0" r="0" b="9525"/>
-            <wp:docPr id="13" name="Image 13"/>
+          <wp:inline distT="0" distB="0" distL="0" distR="0" wp14:anchorId="1F880B67" wp14:editId="577C00EA">
+            <wp:extent cx="4444410" cy="2507819"/>
+            <wp:effectExtent l="0" t="0" r="0" b="6985"/>
+            <wp:docPr id="12" name="Image 12"/>
             <wp:cNvGraphicFramePr>
               <a:graphicFrameLocks xmlns:a="http://schemas.openxmlformats.org/drawingml/2006/main" noChangeAspect="1"/>
             </wp:cNvGraphicFramePr>
@@ -2092,7 +2027,7 @@
                   <pic:spPr>
                     <a:xfrm>
                       <a:off x="0" y="0"/>
-                      <a:ext cx="3867150" cy="1152525"/>
+                      <a:ext cx="4464542" cy="2519179"/>
                     </a:xfrm>
                     <a:prstGeom prst="rect">
                       <a:avLst/>
@@ -2106,6 +2041,54 @@
       </w:r>
     </w:p>
     <w:p>
+      <w:r>
+        <w:rPr>
+          <w:noProof/>
+        </w:rPr>
+        <w:drawing>
+          <wp:inline distT="0" distB="0" distL="0" distR="0" wp14:anchorId="21E87B4D" wp14:editId="7007584C">
+            <wp:extent cx="5760720" cy="3187065"/>
+            <wp:effectExtent l="0" t="0" r="0" b="0"/>
+            <wp:docPr id="14" name="Image 14"/>
+            <wp:cNvGraphicFramePr>
+              <a:graphicFrameLocks xmlns:a="http://schemas.openxmlformats.org/drawingml/2006/main" noChangeAspect="1"/>
+            </wp:cNvGraphicFramePr>
+            <a:graphic xmlns:a="http://schemas.openxmlformats.org/drawingml/2006/main">
+              <a:graphicData uri="http://schemas.openxmlformats.org/drawingml/2006/picture">
+                <pic:pic xmlns:pic="http://schemas.openxmlformats.org/drawingml/2006/picture">
+                  <pic:nvPicPr>
+                    <pic:cNvPr id="1" name=""/>
+                    <pic:cNvPicPr/>
+                  </pic:nvPicPr>
+                  <pic:blipFill>
+                    <a:blip r:embed="rId20"/>
+                    <a:stretch>
+                      <a:fillRect/>
+                    </a:stretch>
+                  </pic:blipFill>
+                  <pic:spPr>
+                    <a:xfrm>
+                      <a:off x="0" y="0"/>
+                      <a:ext cx="5760720" cy="3187065"/>
+                    </a:xfrm>
+                    <a:prstGeom prst="rect">
+                      <a:avLst/>
+                    </a:prstGeom>
+                  </pic:spPr>
+                </pic:pic>
+              </a:graphicData>
+            </a:graphic>
+          </wp:inline>
+        </w:drawing>
+      </w:r>
+    </w:p>
+    <w:p>
+      <w:r>
+        <w:lastRenderedPageBreak/>
+        <w:t>Mystères :</w:t>
+      </w:r>
+    </w:p>
+    <w:p>
       <w:pPr>
         <w:pStyle w:val="Paragraphedeliste"/>
         <w:numPr>
@@ -2114,32 +2097,13 @@
         </w:numPr>
       </w:pPr>
       <w:r>
-        <w:t>La structure de départ des données</w:t>
-      </w:r>
-    </w:p>
-    <w:p>
-      <w:r>
-        <w:t>En résumé le code a eu un peu de mal à s’exécuter. Il y avait des bibliothèques à installer ainsi que quelques variables dont les noms devaient être un peu modifiées.</w:t>
-      </w:r>
-    </w:p>
-    <w:p>
-      <w:r>
-        <w:t xml:space="preserve">Essayons d’exécuter l’ONCPD en </w:t>
-      </w:r>
-      <w:r>
-        <w:t xml:space="preserve">analysant de plus près les parties ou alors en montrant ce que je ne </w:t>
-      </w:r>
-      <w:r>
-        <w:t>comprends</w:t>
-      </w:r>
-      <w:r>
-        <w:t xml:space="preserve"> pas</w:t>
-      </w:r>
-    </w:p>
-    <w:p>
-      <w:r>
-        <w:t>Les étapes de l’ONCPD dans le programme :</w:t>
-      </w:r>
+        <w:t xml:space="preserve">La façon de découper et réorganiser les données en matrices et </w:t>
+      </w:r>
+      <w:proofErr w:type="spellStart"/>
+      <w:r>
+        <w:t>tensors</w:t>
+      </w:r>
+      <w:proofErr w:type="spellEnd"/>
     </w:p>
     <w:p>
       <w:pPr>
@@ -2150,146 +2114,22 @@
         </w:numPr>
       </w:pPr>
       <w:r>
-        <w:t xml:space="preserve"># SVD </w:t>
-      </w:r>
-      <w:proofErr w:type="spellStart"/>
-      <w:r>
-        <w:t>intialization</w:t>
-      </w:r>
-      <w:proofErr w:type="spellEnd"/>
-      <w:r>
-        <w:t xml:space="preserve"> (</w:t>
-      </w:r>
-      <w:proofErr w:type="spellStart"/>
-      <w:r>
-        <w:t>Optional</w:t>
-      </w:r>
-      <w:proofErr w:type="spellEnd"/>
-      <w:r>
-        <w:t>)</w:t>
+        <w:t>La façon de choisir les topics (exemple LDA)</w:t>
       </w:r>
     </w:p>
     <w:p>
       <w:pPr>
         <w:pStyle w:val="Paragraphedeliste"/>
-        <w:numPr>
-          <w:ilvl w:val="0"/>
-          <w:numId w:val="1"/>
-        </w:numPr>
-      </w:pPr>
-      <w:r>
-        <w:t># Run Online NCPD</w:t>
-      </w:r>
-    </w:p>
-    <w:p>
-      <w:pPr>
-        <w:pStyle w:val="Paragraphedeliste"/>
-        <w:numPr>
-          <w:ilvl w:val="0"/>
-          <w:numId w:val="1"/>
-        </w:numPr>
-        <w:rPr>
-          <w:lang w:val="en-US"/>
-        </w:rPr>
-      </w:pPr>
-      <w:r>
-        <w:rPr>
-          <w:lang w:val="en-US"/>
-        </w:rPr>
-        <w:t># Obtain the shape of the factor matrices</w:t>
-      </w:r>
-    </w:p>
-    <w:p>
-      <w:pPr>
-        <w:pStyle w:val="Paragraphedeliste"/>
-        <w:numPr>
-          <w:ilvl w:val="0"/>
-          <w:numId w:val="1"/>
-        </w:numPr>
-        <w:rPr>
-          <w:lang w:val="en-US"/>
-        </w:rPr>
-      </w:pPr>
-      <w:r>
-        <w:rPr>
-          <w:lang w:val="en-US"/>
-        </w:rPr>
-        <w:t># Display topics</w:t>
-      </w:r>
-    </w:p>
-    <w:p>
-      <w:pPr>
-        <w:pStyle w:val="Paragraphedeliste"/>
-        <w:numPr>
-          <w:ilvl w:val="0"/>
-          <w:numId w:val="1"/>
-        </w:numPr>
-        <w:rPr>
-          <w:lang w:val="en-US"/>
-        </w:rPr>
-      </w:pPr>
-      <w:r>
-        <w:rPr>
-          <w:lang w:val="en-US"/>
-        </w:rPr>
-        <w:t>#Visualize topic distributions</w:t>
-      </w:r>
-    </w:p>
-    <w:p>
-      <w:r>
-        <w:t>J’ai tenté de trouver u</w:t>
-      </w:r>
-      <w:r>
-        <w:t xml:space="preserve">ne ressource expliquant la </w:t>
-      </w:r>
-      <w:proofErr w:type="spellStart"/>
-      <w:r>
-        <w:t>nmf</w:t>
-      </w:r>
-      <w:proofErr w:type="spellEnd"/>
-      <w:r>
-        <w:t xml:space="preserve"> et je suis tombé sur ce site :</w:t>
-      </w:r>
-    </w:p>
-    <w:p>
-      <w:hyperlink r:id="rId20" w:history="1">
-        <w:r>
-          <w:rPr>
-            <w:rStyle w:val="Lienhypertexte"/>
-          </w:rPr>
-          <w:t>https://towardsdatascience.com/nmf-a-visual-explainer-and-python-implementation-7ecdd73491f8</w:t>
-        </w:r>
-      </w:hyperlink>
-    </w:p>
-    <w:p>
-      <w:r>
-        <w:t xml:space="preserve">C’est beau. C’est de : </w:t>
-      </w:r>
-      <w:proofErr w:type="spellStart"/>
-      <w:r>
-        <w:t>Anupama</w:t>
-      </w:r>
-      <w:proofErr w:type="spellEnd"/>
-      <w:r>
-        <w:t xml:space="preserve"> </w:t>
-      </w:r>
-      <w:proofErr w:type="spellStart"/>
-      <w:r>
-        <w:t>Garla</w:t>
-      </w:r>
-      <w:proofErr w:type="spellEnd"/>
-    </w:p>
-    <w:p>
+      </w:pPr>
       <w:r>
         <w:rPr>
           <w:noProof/>
         </w:rPr>
-        <w:lastRenderedPageBreak/>
         <w:drawing>
-          <wp:inline distT="0" distB="0" distL="0" distR="0" wp14:anchorId="2BE219B2" wp14:editId="1C007FA2">
-            <wp:extent cx="3286125" cy="2600325"/>
-            <wp:effectExtent l="0" t="0" r="9525" b="9525"/>
-            <wp:docPr id="15" name="Image 15"/>
+          <wp:inline distT="0" distB="0" distL="0" distR="0" wp14:anchorId="3D3BFA0C" wp14:editId="40F46637">
+            <wp:extent cx="3867150" cy="1152525"/>
+            <wp:effectExtent l="0" t="0" r="0" b="9525"/>
+            <wp:docPr id="13" name="Image 13"/>
             <wp:cNvGraphicFramePr>
               <a:graphicFrameLocks xmlns:a="http://schemas.openxmlformats.org/drawingml/2006/main" noChangeAspect="1"/>
             </wp:cNvGraphicFramePr>
@@ -2309,7 +2149,7 @@
                   <pic:spPr>
                     <a:xfrm>
                       <a:off x="0" y="0"/>
-                      <a:ext cx="3286125" cy="2600325"/>
+                      <a:ext cx="3867150" cy="1152525"/>
                     </a:xfrm>
                     <a:prstGeom prst="rect">
                       <a:avLst/>
@@ -2323,14 +2163,178 @@
       </w:r>
     </w:p>
     <w:p>
-      <w:r>
-        <w:t xml:space="preserve">Sinon voici ce que me rend </w:t>
-      </w:r>
-      <w:proofErr w:type="gramStart"/>
-      <w:r>
-        <w:t>l’ ONCPD</w:t>
-      </w:r>
-      <w:proofErr w:type="gramEnd"/>
+      <w:pPr>
+        <w:pStyle w:val="Paragraphedeliste"/>
+        <w:numPr>
+          <w:ilvl w:val="0"/>
+          <w:numId w:val="1"/>
+        </w:numPr>
+      </w:pPr>
+      <w:r>
+        <w:t>La structure de départ des données</w:t>
+      </w:r>
+    </w:p>
+    <w:p>
+      <w:r>
+        <w:t>En résumé le code a eu un peu de mal à s’exécuter. Il y avait des bibliothèques à installer ainsi que quelques variables dont les noms devaient être un peu modifiées.</w:t>
+      </w:r>
+    </w:p>
+    <w:p>
+      <w:r>
+        <w:t xml:space="preserve">Essayons d’exécuter l’ONCPD en </w:t>
+      </w:r>
+      <w:r>
+        <w:t xml:space="preserve">analysant de plus près les parties ou alors en montrant ce que je ne </w:t>
+      </w:r>
+      <w:r>
+        <w:t>comprends</w:t>
+      </w:r>
+      <w:r>
+        <w:t xml:space="preserve"> pas</w:t>
+      </w:r>
+    </w:p>
+    <w:p>
+      <w:r>
+        <w:t>Les étapes de l’ONCPD dans le programme :</w:t>
+      </w:r>
+    </w:p>
+    <w:p>
+      <w:pPr>
+        <w:pStyle w:val="Paragraphedeliste"/>
+        <w:numPr>
+          <w:ilvl w:val="0"/>
+          <w:numId w:val="1"/>
+        </w:numPr>
+      </w:pPr>
+      <w:r>
+        <w:t xml:space="preserve"># SVD </w:t>
+      </w:r>
+      <w:proofErr w:type="spellStart"/>
+      <w:r>
+        <w:t>intialization</w:t>
+      </w:r>
+      <w:proofErr w:type="spellEnd"/>
+      <w:r>
+        <w:t xml:space="preserve"> (</w:t>
+      </w:r>
+      <w:proofErr w:type="spellStart"/>
+      <w:r>
+        <w:t>Optional</w:t>
+      </w:r>
+      <w:proofErr w:type="spellEnd"/>
+      <w:r>
+        <w:t>)</w:t>
+      </w:r>
+    </w:p>
+    <w:p>
+      <w:pPr>
+        <w:pStyle w:val="Paragraphedeliste"/>
+        <w:numPr>
+          <w:ilvl w:val="0"/>
+          <w:numId w:val="1"/>
+        </w:numPr>
+      </w:pPr>
+      <w:r>
+        <w:t># Run Online NCPD</w:t>
+      </w:r>
+    </w:p>
+    <w:p>
+      <w:pPr>
+        <w:pStyle w:val="Paragraphedeliste"/>
+        <w:numPr>
+          <w:ilvl w:val="0"/>
+          <w:numId w:val="1"/>
+        </w:numPr>
+        <w:rPr>
+          <w:lang w:val="en-US"/>
+        </w:rPr>
+      </w:pPr>
+      <w:r>
+        <w:rPr>
+          <w:lang w:val="en-US"/>
+        </w:rPr>
+        <w:t># Obtain the shape of the factor matrices</w:t>
+      </w:r>
+    </w:p>
+    <w:p>
+      <w:pPr>
+        <w:pStyle w:val="Paragraphedeliste"/>
+        <w:numPr>
+          <w:ilvl w:val="0"/>
+          <w:numId w:val="1"/>
+        </w:numPr>
+        <w:rPr>
+          <w:lang w:val="en-US"/>
+        </w:rPr>
+      </w:pPr>
+      <w:r>
+        <w:rPr>
+          <w:lang w:val="en-US"/>
+        </w:rPr>
+        <w:t># Display topics</w:t>
+      </w:r>
+    </w:p>
+    <w:p>
+      <w:pPr>
+        <w:pStyle w:val="Paragraphedeliste"/>
+        <w:numPr>
+          <w:ilvl w:val="0"/>
+          <w:numId w:val="1"/>
+        </w:numPr>
+        <w:rPr>
+          <w:lang w:val="en-US"/>
+        </w:rPr>
+      </w:pPr>
+      <w:r>
+        <w:rPr>
+          <w:lang w:val="en-US"/>
+        </w:rPr>
+        <w:t>#Visualize topic distributions</w:t>
+      </w:r>
+    </w:p>
+    <w:p>
+      <w:r>
+        <w:t>J’ai tenté de trouver u</w:t>
+      </w:r>
+      <w:r>
+        <w:t xml:space="preserve">ne ressource expliquant la </w:t>
+      </w:r>
+      <w:proofErr w:type="spellStart"/>
+      <w:r>
+        <w:t>nmf</w:t>
+      </w:r>
+      <w:proofErr w:type="spellEnd"/>
+      <w:r>
+        <w:t xml:space="preserve"> et je suis tombé sur ce site :</w:t>
+      </w:r>
+    </w:p>
+    <w:p>
+      <w:hyperlink r:id="rId22" w:history="1">
+        <w:r>
+          <w:rPr>
+            <w:rStyle w:val="Lienhypertexte"/>
+          </w:rPr>
+          <w:t>https://towardsdatascience.com/nmf-a-visual-explainer-and-python-implementation-7ecdd73491f8</w:t>
+        </w:r>
+      </w:hyperlink>
+    </w:p>
+    <w:p>
+      <w:r>
+        <w:t xml:space="preserve">C’est beau. C’est de : </w:t>
+      </w:r>
+      <w:proofErr w:type="spellStart"/>
+      <w:r>
+        <w:t>Anupama</w:t>
+      </w:r>
+      <w:proofErr w:type="spellEnd"/>
+      <w:r>
+        <w:t xml:space="preserve"> </w:t>
+      </w:r>
+      <w:proofErr w:type="spellStart"/>
+      <w:r>
+        <w:t>Garla</w:t>
+      </w:r>
+      <w:proofErr w:type="spellEnd"/>
     </w:p>
     <w:p>
       <w:r>
@@ -2338,70 +2342,10 @@
           <w:noProof/>
         </w:rPr>
         <w:drawing>
-          <wp:inline distT="0" distB="0" distL="0" distR="0" wp14:anchorId="0AE87E19" wp14:editId="67C1B475">
-            <wp:extent cx="5760720" cy="3481705"/>
-            <wp:effectExtent l="0" t="0" r="0" b="4445"/>
-            <wp:docPr id="16" name="Image 16"/>
-            <wp:cNvGraphicFramePr>
-              <a:graphicFrameLocks xmlns:a="http://schemas.openxmlformats.org/drawingml/2006/main" noChangeAspect="1"/>
-            </wp:cNvGraphicFramePr>
-            <a:graphic xmlns:a="http://schemas.openxmlformats.org/drawingml/2006/main">
-              <a:graphicData uri="http://schemas.openxmlformats.org/drawingml/2006/picture">
-                <pic:pic xmlns:pic="http://schemas.openxmlformats.org/drawingml/2006/picture">
-                  <pic:nvPicPr>
-                    <pic:cNvPr id="1" name=""/>
-                    <pic:cNvPicPr/>
-                  </pic:nvPicPr>
-                  <pic:blipFill>
-                    <a:blip r:embed="rId22"/>
-                    <a:stretch>
-                      <a:fillRect/>
-                    </a:stretch>
-                  </pic:blipFill>
-                  <pic:spPr>
-                    <a:xfrm>
-                      <a:off x="0" y="0"/>
-                      <a:ext cx="5760720" cy="3481705"/>
-                    </a:xfrm>
-                    <a:prstGeom prst="rect">
-                      <a:avLst/>
-                    </a:prstGeom>
-                  </pic:spPr>
-                </pic:pic>
-              </a:graphicData>
-            </a:graphic>
-          </wp:inline>
-        </w:drawing>
-      </w:r>
-      <w:bookmarkStart w:id="0" w:name="_GoBack"/>
-      <w:bookmarkEnd w:id="0"/>
-    </w:p>
-    <w:p/>
-    <w:p>
-      <w:pPr>
-        <w:pStyle w:val="Titre2"/>
-      </w:pPr>
-      <w:r>
-        <w:lastRenderedPageBreak/>
-        <w:t>Ca</w:t>
-      </w:r>
-      <w:r>
-        <w:t>l</w:t>
-      </w:r>
-      <w:r>
-        <w:t>cul de la longueur d’un topic</w:t>
-      </w:r>
-    </w:p>
-    <w:p>
-      <w:r>
-        <w:rPr>
-          <w:noProof/>
-        </w:rPr>
-        <w:drawing>
-          <wp:inline distT="0" distB="0" distL="0" distR="0" wp14:anchorId="53F704EC" wp14:editId="4323D60B">
-            <wp:extent cx="5760720" cy="1913255"/>
-            <wp:effectExtent l="0" t="0" r="0" b="0"/>
-            <wp:docPr id="6" name="Image 6"/>
+          <wp:inline distT="0" distB="0" distL="0" distR="0" wp14:anchorId="2BE219B2" wp14:editId="1C007FA2">
+            <wp:extent cx="3286125" cy="2600325"/>
+            <wp:effectExtent l="0" t="0" r="9525" b="9525"/>
+            <wp:docPr id="15" name="Image 15"/>
             <wp:cNvGraphicFramePr>
               <a:graphicFrameLocks xmlns:a="http://schemas.openxmlformats.org/drawingml/2006/main" noChangeAspect="1"/>
             </wp:cNvGraphicFramePr>
@@ -2421,7 +2365,469 @@
                   <pic:spPr>
                     <a:xfrm>
                       <a:off x="0" y="0"/>
-                      <a:ext cx="5760720" cy="1913255"/>
+                      <a:ext cx="3286125" cy="2600325"/>
+                    </a:xfrm>
+                    <a:prstGeom prst="rect">
+                      <a:avLst/>
+                    </a:prstGeom>
+                  </pic:spPr>
+                </pic:pic>
+              </a:graphicData>
+            </a:graphic>
+          </wp:inline>
+        </w:drawing>
+      </w:r>
+    </w:p>
+    <w:p>
+      <w:r>
+        <w:t xml:space="preserve">Sinon voici ce que me rend </w:t>
+      </w:r>
+      <w:proofErr w:type="gramStart"/>
+      <w:r>
+        <w:t>l’ ONCPD</w:t>
+      </w:r>
+      <w:proofErr w:type="gramEnd"/>
+    </w:p>
+    <w:p>
+      <w:r>
+        <w:rPr>
+          <w:noProof/>
+        </w:rPr>
+        <w:lastRenderedPageBreak/>
+        <w:drawing>
+          <wp:inline distT="0" distB="0" distL="0" distR="0" wp14:anchorId="0AE87E19" wp14:editId="67C1B475">
+            <wp:extent cx="5760720" cy="3481705"/>
+            <wp:effectExtent l="0" t="0" r="0" b="4445"/>
+            <wp:docPr id="16" name="Image 16"/>
+            <wp:cNvGraphicFramePr>
+              <a:graphicFrameLocks xmlns:a="http://schemas.openxmlformats.org/drawingml/2006/main" noChangeAspect="1"/>
+            </wp:cNvGraphicFramePr>
+            <a:graphic xmlns:a="http://schemas.openxmlformats.org/drawingml/2006/main">
+              <a:graphicData uri="http://schemas.openxmlformats.org/drawingml/2006/picture">
+                <pic:pic xmlns:pic="http://schemas.openxmlformats.org/drawingml/2006/picture">
+                  <pic:nvPicPr>
+                    <pic:cNvPr id="1" name=""/>
+                    <pic:cNvPicPr/>
+                  </pic:nvPicPr>
+                  <pic:blipFill>
+                    <a:blip r:embed="rId24"/>
+                    <a:stretch>
+                      <a:fillRect/>
+                    </a:stretch>
+                  </pic:blipFill>
+                  <pic:spPr>
+                    <a:xfrm>
+                      <a:off x="0" y="0"/>
+                      <a:ext cx="5760720" cy="3481705"/>
+                    </a:xfrm>
+                    <a:prstGeom prst="rect">
+                      <a:avLst/>
+                    </a:prstGeom>
+                  </pic:spPr>
+                </pic:pic>
+              </a:graphicData>
+            </a:graphic>
+          </wp:inline>
+        </w:drawing>
+      </w:r>
+    </w:p>
+    <w:p>
+      <w:pPr>
+        <w:pStyle w:val="Titre2"/>
+      </w:pPr>
+      <w:r>
+        <w:t>07/06/2022</w:t>
+      </w:r>
+    </w:p>
+    <w:p>
+      <w:r>
+        <w:t xml:space="preserve">Je suis de retour et nous allons lire l’article de </w:t>
+      </w:r>
+      <w:proofErr w:type="spellStart"/>
+      <w:r>
+        <w:t>anupama</w:t>
+      </w:r>
+      <w:proofErr w:type="spellEnd"/>
+      <w:r>
+        <w:t>. Aujourd’hui j’ai malheureusement oublié ma trousse chez moi, ça ne va pas du tout. Passons.</w:t>
+      </w:r>
+    </w:p>
+    <w:p>
+      <w:r>
+        <w:rPr>
+          <w:noProof/>
+        </w:rPr>
+        <w:drawing>
+          <wp:inline distT="0" distB="0" distL="0" distR="0" wp14:anchorId="564A18FB" wp14:editId="46A48AF3">
+            <wp:extent cx="4848447" cy="2285267"/>
+            <wp:effectExtent l="0" t="0" r="0" b="1270"/>
+            <wp:docPr id="18" name="Image 18"/>
+            <wp:cNvGraphicFramePr>
+              <a:graphicFrameLocks xmlns:a="http://schemas.openxmlformats.org/drawingml/2006/main" noChangeAspect="1"/>
+            </wp:cNvGraphicFramePr>
+            <a:graphic xmlns:a="http://schemas.openxmlformats.org/drawingml/2006/main">
+              <a:graphicData uri="http://schemas.openxmlformats.org/drawingml/2006/picture">
+                <pic:pic xmlns:pic="http://schemas.openxmlformats.org/drawingml/2006/picture">
+                  <pic:nvPicPr>
+                    <pic:cNvPr id="1" name=""/>
+                    <pic:cNvPicPr/>
+                  </pic:nvPicPr>
+                  <pic:blipFill>
+                    <a:blip r:embed="rId25"/>
+                    <a:stretch>
+                      <a:fillRect/>
+                    </a:stretch>
+                  </pic:blipFill>
+                  <pic:spPr>
+                    <a:xfrm>
+                      <a:off x="0" y="0"/>
+                      <a:ext cx="4916857" cy="2317512"/>
+                    </a:xfrm>
+                    <a:prstGeom prst="rect">
+                      <a:avLst/>
+                    </a:prstGeom>
+                  </pic:spPr>
+                </pic:pic>
+              </a:graphicData>
+            </a:graphic>
+          </wp:inline>
+        </w:drawing>
+      </w:r>
+    </w:p>
+    <w:p>
+      <w:r>
+        <w:rPr>
+          <w:noProof/>
+        </w:rPr>
+        <w:drawing>
+          <wp:inline distT="0" distB="0" distL="0" distR="0" wp14:anchorId="327C7A66" wp14:editId="1A76DF23">
+            <wp:extent cx="5760720" cy="1229995"/>
+            <wp:effectExtent l="0" t="0" r="0" b="8255"/>
+            <wp:docPr id="17" name="Image 17"/>
+            <wp:cNvGraphicFramePr>
+              <a:graphicFrameLocks xmlns:a="http://schemas.openxmlformats.org/drawingml/2006/main" noChangeAspect="1"/>
+            </wp:cNvGraphicFramePr>
+            <a:graphic xmlns:a="http://schemas.openxmlformats.org/drawingml/2006/main">
+              <a:graphicData uri="http://schemas.openxmlformats.org/drawingml/2006/picture">
+                <pic:pic xmlns:pic="http://schemas.openxmlformats.org/drawingml/2006/picture">
+                  <pic:nvPicPr>
+                    <pic:cNvPr id="1" name=""/>
+                    <pic:cNvPicPr/>
+                  </pic:nvPicPr>
+                  <pic:blipFill>
+                    <a:blip r:embed="rId26"/>
+                    <a:stretch>
+                      <a:fillRect/>
+                    </a:stretch>
+                  </pic:blipFill>
+                  <pic:spPr>
+                    <a:xfrm>
+                      <a:off x="0" y="0"/>
+                      <a:ext cx="5760720" cy="1229995"/>
+                    </a:xfrm>
+                    <a:prstGeom prst="rect">
+                      <a:avLst/>
+                    </a:prstGeom>
+                  </pic:spPr>
+                </pic:pic>
+              </a:graphicData>
+            </a:graphic>
+          </wp:inline>
+        </w:drawing>
+      </w:r>
+    </w:p>
+    <w:p>
+      <w:r>
+        <w:rPr>
+          <w:noProof/>
+        </w:rPr>
+        <w:drawing>
+          <wp:inline distT="0" distB="0" distL="0" distR="0" wp14:anchorId="20767B91" wp14:editId="52FEA894">
+            <wp:extent cx="5114261" cy="829264"/>
+            <wp:effectExtent l="0" t="0" r="0" b="9525"/>
+            <wp:docPr id="19" name="Image 19"/>
+            <wp:cNvGraphicFramePr>
+              <a:graphicFrameLocks xmlns:a="http://schemas.openxmlformats.org/drawingml/2006/main" noChangeAspect="1"/>
+            </wp:cNvGraphicFramePr>
+            <a:graphic xmlns:a="http://schemas.openxmlformats.org/drawingml/2006/main">
+              <a:graphicData uri="http://schemas.openxmlformats.org/drawingml/2006/picture">
+                <pic:pic xmlns:pic="http://schemas.openxmlformats.org/drawingml/2006/picture">
+                  <pic:nvPicPr>
+                    <pic:cNvPr id="1" name=""/>
+                    <pic:cNvPicPr/>
+                  </pic:nvPicPr>
+                  <pic:blipFill>
+                    <a:blip r:embed="rId27"/>
+                    <a:stretch>
+                      <a:fillRect/>
+                    </a:stretch>
+                  </pic:blipFill>
+                  <pic:spPr>
+                    <a:xfrm>
+                      <a:off x="0" y="0"/>
+                      <a:ext cx="5234515" cy="848763"/>
+                    </a:xfrm>
+                    <a:prstGeom prst="rect">
+                      <a:avLst/>
+                    </a:prstGeom>
+                  </pic:spPr>
+                </pic:pic>
+              </a:graphicData>
+            </a:graphic>
+          </wp:inline>
+        </w:drawing>
+      </w:r>
+    </w:p>
+    <w:p>
+      <w:r>
+        <w:lastRenderedPageBreak/>
+        <w:t>Mais c’est trop bien cette théorie.</w:t>
+      </w:r>
+    </w:p>
+    <w:p>
+      <w:r>
+        <w:t>On peut donc détecter un topic à l’aide de la distribution des termes le long d’un document ?</w:t>
+      </w:r>
+    </w:p>
+    <w:p>
+      <w:r>
+        <w:rPr>
+          <w:noProof/>
+        </w:rPr>
+        <w:drawing>
+          <wp:inline distT="0" distB="0" distL="0" distR="0" wp14:anchorId="0656C0C9" wp14:editId="57CAA79A">
+            <wp:extent cx="5760720" cy="1438275"/>
+            <wp:effectExtent l="0" t="0" r="0" b="9525"/>
+            <wp:docPr id="20" name="Image 20"/>
+            <wp:cNvGraphicFramePr>
+              <a:graphicFrameLocks xmlns:a="http://schemas.openxmlformats.org/drawingml/2006/main" noChangeAspect="1"/>
+            </wp:cNvGraphicFramePr>
+            <a:graphic xmlns:a="http://schemas.openxmlformats.org/drawingml/2006/main">
+              <a:graphicData uri="http://schemas.openxmlformats.org/drawingml/2006/picture">
+                <pic:pic xmlns:pic="http://schemas.openxmlformats.org/drawingml/2006/picture">
+                  <pic:nvPicPr>
+                    <pic:cNvPr id="1" name=""/>
+                    <pic:cNvPicPr/>
+                  </pic:nvPicPr>
+                  <pic:blipFill>
+                    <a:blip r:embed="rId28"/>
+                    <a:stretch>
+                      <a:fillRect/>
+                    </a:stretch>
+                  </pic:blipFill>
+                  <pic:spPr>
+                    <a:xfrm>
+                      <a:off x="0" y="0"/>
+                      <a:ext cx="5760720" cy="1438275"/>
+                    </a:xfrm>
+                    <a:prstGeom prst="rect">
+                      <a:avLst/>
+                    </a:prstGeom>
+                  </pic:spPr>
+                </pic:pic>
+              </a:graphicData>
+            </a:graphic>
+          </wp:inline>
+        </w:drawing>
+      </w:r>
+    </w:p>
+    <w:p>
+      <w:pPr>
+        <w:rPr>
+          <w:noProof/>
+        </w:rPr>
+      </w:pPr>
+    </w:p>
+    <w:p>
+      <w:r>
+        <w:rPr>
+          <w:noProof/>
+        </w:rPr>
+        <w:drawing>
+          <wp:inline distT="0" distB="0" distL="0" distR="0" wp14:anchorId="3EBFF673" wp14:editId="78A78FD3">
+            <wp:extent cx="5760720" cy="4145280"/>
+            <wp:effectExtent l="0" t="0" r="0" b="7620"/>
+            <wp:docPr id="21" name="Image 21"/>
+            <wp:cNvGraphicFramePr>
+              <a:graphicFrameLocks xmlns:a="http://schemas.openxmlformats.org/drawingml/2006/main" noChangeAspect="1"/>
+            </wp:cNvGraphicFramePr>
+            <a:graphic xmlns:a="http://schemas.openxmlformats.org/drawingml/2006/main">
+              <a:graphicData uri="http://schemas.openxmlformats.org/drawingml/2006/picture">
+                <pic:pic xmlns:pic="http://schemas.openxmlformats.org/drawingml/2006/picture">
+                  <pic:nvPicPr>
+                    <pic:cNvPr id="1" name=""/>
+                    <pic:cNvPicPr/>
+                  </pic:nvPicPr>
+                  <pic:blipFill>
+                    <a:blip r:embed="rId29"/>
+                    <a:stretch>
+                      <a:fillRect/>
+                    </a:stretch>
+                  </pic:blipFill>
+                  <pic:spPr>
+                    <a:xfrm>
+                      <a:off x="0" y="0"/>
+                      <a:ext cx="5760720" cy="4145280"/>
+                    </a:xfrm>
+                    <a:prstGeom prst="rect">
+                      <a:avLst/>
+                    </a:prstGeom>
+                  </pic:spPr>
+                </pic:pic>
+              </a:graphicData>
+            </a:graphic>
+          </wp:inline>
+        </w:drawing>
+      </w:r>
+    </w:p>
+    <w:p>
+      <w:r>
+        <w:t>Le retour de la mystérieuse décomposition. Ce qui est mystérieux est la méthode exacte de « décomposition ». Puis comment trouve-t-on les topics ?</w:t>
+      </w:r>
+    </w:p>
+    <w:p>
+      <w:r>
+        <w:t>J’imaginais jusque là qu’une sorte d’analyse permet de les trouver.</w:t>
+      </w:r>
+    </w:p>
+    <w:p>
+      <w:r>
+        <w:t>Ce que je sais, c’est qu’il faut en trouver r.</w:t>
+      </w:r>
+    </w:p>
+    <w:p>
+      <w:r>
+        <w:rPr>
+          <w:noProof/>
+        </w:rPr>
+        <w:lastRenderedPageBreak/>
+        <w:drawing>
+          <wp:inline distT="0" distB="0" distL="0" distR="0" wp14:anchorId="3952C9F6" wp14:editId="79FC59AF">
+            <wp:extent cx="5760720" cy="4179570"/>
+            <wp:effectExtent l="0" t="0" r="0" b="0"/>
+            <wp:docPr id="22" name="Image 22"/>
+            <wp:cNvGraphicFramePr>
+              <a:graphicFrameLocks xmlns:a="http://schemas.openxmlformats.org/drawingml/2006/main" noChangeAspect="1"/>
+            </wp:cNvGraphicFramePr>
+            <a:graphic xmlns:a="http://schemas.openxmlformats.org/drawingml/2006/main">
+              <a:graphicData uri="http://schemas.openxmlformats.org/drawingml/2006/picture">
+                <pic:pic xmlns:pic="http://schemas.openxmlformats.org/drawingml/2006/picture">
+                  <pic:nvPicPr>
+                    <pic:cNvPr id="1" name=""/>
+                    <pic:cNvPicPr/>
+                  </pic:nvPicPr>
+                  <pic:blipFill>
+                    <a:blip r:embed="rId30"/>
+                    <a:stretch>
+                      <a:fillRect/>
+                    </a:stretch>
+                  </pic:blipFill>
+                  <pic:spPr>
+                    <a:xfrm>
+                      <a:off x="0" y="0"/>
+                      <a:ext cx="5760720" cy="4179570"/>
+                    </a:xfrm>
+                    <a:prstGeom prst="rect">
+                      <a:avLst/>
+                    </a:prstGeom>
+                  </pic:spPr>
+                </pic:pic>
+              </a:graphicData>
+            </a:graphic>
+          </wp:inline>
+        </w:drawing>
+      </w:r>
+    </w:p>
+    <w:p>
+      <w:r>
+        <w:t>Voila une chose surprenante. On a pour la première fois un exemple visuel de matrice qu’on prend en entrée pour la NMF. Cependant on y retrouve des nombres à virgule. Des proportions ?</w:t>
+      </w:r>
+    </w:p>
+    <w:p>
+      <w:r>
+        <w:t>On veut ensuite nous montrer la matrice W.</w:t>
+      </w:r>
+    </w:p>
+    <w:p>
+      <w:r>
+        <w:rPr>
+          <w:noProof/>
+        </w:rPr>
+        <w:drawing>
+          <wp:inline distT="0" distB="0" distL="0" distR="0" wp14:anchorId="74353F8F" wp14:editId="7C7F8F4C">
+            <wp:extent cx="5760720" cy="1722755"/>
+            <wp:effectExtent l="0" t="0" r="0" b="0"/>
+            <wp:docPr id="24" name="Image 24"/>
+            <wp:cNvGraphicFramePr>
+              <a:graphicFrameLocks xmlns:a="http://schemas.openxmlformats.org/drawingml/2006/main" noChangeAspect="1"/>
+            </wp:cNvGraphicFramePr>
+            <a:graphic xmlns:a="http://schemas.openxmlformats.org/drawingml/2006/main">
+              <a:graphicData uri="http://schemas.openxmlformats.org/drawingml/2006/picture">
+                <pic:pic xmlns:pic="http://schemas.openxmlformats.org/drawingml/2006/picture">
+                  <pic:nvPicPr>
+                    <pic:cNvPr id="1" name=""/>
+                    <pic:cNvPicPr/>
+                  </pic:nvPicPr>
+                  <pic:blipFill>
+                    <a:blip r:embed="rId31"/>
+                    <a:stretch>
+                      <a:fillRect/>
+                    </a:stretch>
+                  </pic:blipFill>
+                  <pic:spPr>
+                    <a:xfrm>
+                      <a:off x="0" y="0"/>
+                      <a:ext cx="5760720" cy="1722755"/>
+                    </a:xfrm>
+                    <a:prstGeom prst="rect">
+                      <a:avLst/>
+                    </a:prstGeom>
+                  </pic:spPr>
+                </pic:pic>
+              </a:graphicData>
+            </a:graphic>
+          </wp:inline>
+        </w:drawing>
+      </w:r>
+    </w:p>
+    <w:p>
+      <w:r>
+        <w:t xml:space="preserve">Là je reconnais </w:t>
+      </w:r>
+      <w:r>
+        <w:t>les topics mis sous forme de bi-grams.</w:t>
+      </w:r>
+    </w:p>
+    <w:p>
+      <w:r>
+        <w:rPr>
+          <w:noProof/>
+        </w:rPr>
+        <w:drawing>
+          <wp:inline distT="0" distB="0" distL="0" distR="0" wp14:anchorId="6DFCA3C4" wp14:editId="6B922CB3">
+            <wp:extent cx="5760720" cy="548005"/>
+            <wp:effectExtent l="0" t="0" r="0" b="4445"/>
+            <wp:docPr id="25" name="Image 25"/>
+            <wp:cNvGraphicFramePr>
+              <a:graphicFrameLocks xmlns:a="http://schemas.openxmlformats.org/drawingml/2006/main" noChangeAspect="1"/>
+            </wp:cNvGraphicFramePr>
+            <a:graphic xmlns:a="http://schemas.openxmlformats.org/drawingml/2006/main">
+              <a:graphicData uri="http://schemas.openxmlformats.org/drawingml/2006/picture">
+                <pic:pic xmlns:pic="http://schemas.openxmlformats.org/drawingml/2006/picture">
+                  <pic:nvPicPr>
+                    <pic:cNvPr id="1" name=""/>
+                    <pic:cNvPicPr/>
+                  </pic:nvPicPr>
+                  <pic:blipFill>
+                    <a:blip r:embed="rId32"/>
+                    <a:stretch>
+                      <a:fillRect/>
+                    </a:stretch>
+                  </pic:blipFill>
+                  <pic:spPr>
+                    <a:xfrm>
+                      <a:off x="0" y="0"/>
+                      <a:ext cx="5760720" cy="548005"/>
                     </a:xfrm>
                     <a:prstGeom prst="rect">
                       <a:avLst/>

</xml_diff>

<commit_message>
Mise à jour du word
J'ajoute au Word comme d'habitude ce que j'ai fais. aujourd'hui il a surtout s'agit de lecture d'articles que j'ai en partie sur le document.
</commit_message>
<xml_diff>
--- a/Abdourahmane/Lecture article 1.docx
+++ b/Abdourahmane/Lecture article 1.docx
@@ -2,6 +2,27 @@
 <file path=word/document.xml><?xml version="1.0" encoding="utf-8"?>
 <w:document xmlns:wpc="http://schemas.microsoft.com/office/word/2010/wordprocessingCanvas" xmlns:cx="http://schemas.microsoft.com/office/drawing/2014/chartex" xmlns:cx1="http://schemas.microsoft.com/office/drawing/2015/9/8/chartex" xmlns:cx2="http://schemas.microsoft.com/office/drawing/2015/10/21/chartex" xmlns:cx3="http://schemas.microsoft.com/office/drawing/2016/5/9/chartex" xmlns:cx4="http://schemas.microsoft.com/office/drawing/2016/5/10/chartex" xmlns:cx5="http://schemas.microsoft.com/office/drawing/2016/5/11/chartex" xmlns:cx6="http://schemas.microsoft.com/office/drawing/2016/5/12/chartex" xmlns:cx7="http://schemas.microsoft.com/office/drawing/2016/5/13/chartex" xmlns:cx8="http://schemas.microsoft.com/office/drawing/2016/5/14/chartex" xmlns:mc="http://schemas.openxmlformats.org/markup-compatibility/2006" xmlns:aink="http://schemas.microsoft.com/office/drawing/2016/ink" xmlns:am3d="http://schemas.microsoft.com/office/drawing/2017/model3d" xmlns:o="urn:schemas-microsoft-com:office:office" xmlns:r="http://schemas.openxmlformats.org/officeDocument/2006/relationships" xmlns:m="http://schemas.openxmlformats.org/officeDocument/2006/math" xmlns:v="urn:schemas-microsoft-com:vml" xmlns:wp14="http://schemas.microsoft.com/office/word/2010/wordprocessingDrawing" xmlns:wp="http://schemas.openxmlformats.org/drawingml/2006/wordprocessingDrawing" xmlns:w10="urn:schemas-microsoft-com:office:word" xmlns:w="http://schemas.openxmlformats.org/wordprocessingml/2006/main" xmlns:w14="http://schemas.microsoft.com/office/word/2010/wordml" xmlns:w15="http://schemas.microsoft.com/office/word/2012/wordml" xmlns:w16cid="http://schemas.microsoft.com/office/word/2016/wordml/cid" xmlns:w16se="http://schemas.microsoft.com/office/word/2015/wordml/symex" xmlns:wpg="http://schemas.microsoft.com/office/word/2010/wordprocessingGroup" xmlns:wpi="http://schemas.microsoft.com/office/word/2010/wordprocessingInk" xmlns:wne="http://schemas.microsoft.com/office/word/2006/wordml" xmlns:wps="http://schemas.microsoft.com/office/word/2010/wordprocessingShape" mc:Ignorable="w14 w15 w16se w16cid wp14">
   <w:body>
+    <w:p>
+      <w:pPr>
+        <w:pStyle w:val="Titre1"/>
+      </w:pPr>
+      <w:r>
+        <w:t>Disclaimer</w:t>
+      </w:r>
+    </w:p>
+    <w:p>
+      <w:r>
+        <w:t>Bonjour, vous êtes dans ce Word un peu comme dans ma tête. Il se peut que vous repartiez avec plus de questions que de réponse. Mais ça peut aussi très bien se passer. J’ai essayé d’organiser le document afin qu’il soit plus lisible aux hommes du dehors (comme vous).</w:t>
+      </w:r>
+    </w:p>
+    <w:p>
+      <w:pPr>
+        <w:pStyle w:val="Titre1"/>
+      </w:pPr>
+      <w:r>
+        <w:t>Analyse de l’article donnée</w:t>
+      </w:r>
+    </w:p>
     <w:p>
       <w:r>
         <w:t xml:space="preserve">Page article : </w:t>
@@ -207,12 +228,7 @@
       </w:r>
       <w:proofErr w:type="spellEnd"/>
       <w:r>
-        <w:t xml:space="preserve"> arrivent à détecter les short-</w:t>
-      </w:r>
-      <w:bookmarkStart w:id="0" w:name="_GoBack"/>
-      <w:bookmarkEnd w:id="0"/>
-      <w:r>
-        <w:t>lasting topic</w:t>
+        <w:t xml:space="preserve"> arrivent à détecter les short-lasting topic</w:t>
       </w:r>
       <w:r>
         <w:t>s</w:t>
@@ -325,6 +341,9 @@
       </w:pPr>
       <w:r>
         <w:t>Introduction</w:t>
+      </w:r>
+      <w:r>
+        <w:t xml:space="preserve"> de l’article</w:t>
       </w:r>
     </w:p>
     <w:p>
@@ -448,6 +467,7 @@
         </w:numPr>
       </w:pPr>
       <w:r>
+        <w:lastRenderedPageBreak/>
         <w:t>Il semble qu’on reçoit en sortie deux « représentations » de type « </w:t>
       </w:r>
       <w:proofErr w:type="spellStart"/>
@@ -494,7 +514,6 @@
         </w:numPr>
       </w:pPr>
       <w:r>
-        <w:lastRenderedPageBreak/>
         <w:t>C’est aussi un modèle qui utilise des matrices (comme le LDA). Il va prendre la matrice « </w:t>
       </w:r>
       <w:proofErr w:type="spellStart"/>
@@ -849,6 +868,7 @@
     </w:p>
     <w:p>
       <w:r>
+        <w:lastRenderedPageBreak/>
         <w:t>Il devrait pouvoir :</w:t>
       </w:r>
     </w:p>
@@ -940,7 +960,6 @@
         </w:numPr>
       </w:pPr>
       <w:r>
-        <w:lastRenderedPageBreak/>
         <w:t xml:space="preserve">Comment obtient-on ces deux matrices à partir de la </w:t>
       </w:r>
       <w:proofErr w:type="spellStart"/>
@@ -1356,6 +1375,7 @@
         </w:numPr>
       </w:pPr>
       <w:r>
+        <w:lastRenderedPageBreak/>
         <w:t>Chaque colonne de H représente une donnée comme une combinaison linéaire d’</w:t>
       </w:r>
       <w:proofErr w:type="spellStart"/>
@@ -1433,7 +1453,6 @@
         <w:rPr>
           <w:noProof/>
         </w:rPr>
-        <w:lastRenderedPageBreak/>
         <w:drawing>
           <wp:inline distT="0" distB="0" distL="0" distR="0" wp14:anchorId="74705A12" wp14:editId="3278546E">
             <wp:extent cx="5760720" cy="2713990"/>
@@ -1518,6 +1537,7 @@
         <w:rPr>
           <w:noProof/>
         </w:rPr>
+        <w:lastRenderedPageBreak/>
         <w:drawing>
           <wp:inline distT="0" distB="0" distL="0" distR="0" wp14:anchorId="59F4272E" wp14:editId="620B82E3">
             <wp:extent cx="3362325" cy="3264109"/>
@@ -1630,7 +1650,14 @@
       </w:r>
     </w:p>
     <w:p/>
-    <w:p/>
+    <w:p>
+      <w:pPr>
+        <w:pStyle w:val="Titre1"/>
+      </w:pPr>
+      <w:r>
+        <w:t>Evolution journalière</w:t>
+      </w:r>
+    </w:p>
     <w:p>
       <w:pPr>
         <w:pStyle w:val="Titre2"/>
@@ -1677,6 +1704,7 @@
         </w:numPr>
       </w:pPr>
       <w:r>
+        <w:lastRenderedPageBreak/>
         <w:t>Le repo où déposer nos fichiers</w:t>
       </w:r>
     </w:p>
@@ -1775,7 +1803,6 @@
         <w:rPr>
           <w:noProof/>
         </w:rPr>
-        <w:lastRenderedPageBreak/>
         <w:drawing>
           <wp:inline distT="0" distB="0" distL="0" distR="0" wp14:anchorId="4E7F6D5D" wp14:editId="3510C50F">
             <wp:extent cx="5760720" cy="2165985"/>
@@ -2840,7 +2867,639 @@
         </w:drawing>
       </w:r>
     </w:p>
-    <w:p/>
+    <w:p>
+      <w:pPr>
+        <w:pStyle w:val="Titre2"/>
+      </w:pPr>
+      <w:r>
+        <w:t>08/06/2022</w:t>
+      </w:r>
+    </w:p>
+    <w:p>
+      <w:r>
+        <w:t>Bonjour, aujourd’hui nous allons continuer à analyser ce bel article afin d’essayer de comprendre le maximum de choses.</w:t>
+      </w:r>
+    </w:p>
+    <w:p>
+      <w:r>
+        <w:lastRenderedPageBreak/>
+        <w:t>Je me demande comment ils calculent les probabilités qui composent nos matrices.</w:t>
+      </w:r>
+      <w:r>
+        <w:t xml:space="preserve"> Peut être que sur le nombre total de mots dans un document donné ils comptent combien de fois celui-ci apparait. Ce nombre est ensuite divisé par le nombre total de mot dans le document.</w:t>
+      </w:r>
+    </w:p>
+    <w:p>
+      <w:r>
+        <w:rPr>
+          <w:noProof/>
+        </w:rPr>
+        <w:drawing>
+          <wp:inline distT="0" distB="0" distL="0" distR="0" wp14:anchorId="1CBD5A64" wp14:editId="2EAE46F3">
+            <wp:extent cx="5760720" cy="1002665"/>
+            <wp:effectExtent l="0" t="0" r="0" b="6985"/>
+            <wp:docPr id="23" name="Image 23"/>
+            <wp:cNvGraphicFramePr>
+              <a:graphicFrameLocks xmlns:a="http://schemas.openxmlformats.org/drawingml/2006/main" noChangeAspect="1"/>
+            </wp:cNvGraphicFramePr>
+            <a:graphic xmlns:a="http://schemas.openxmlformats.org/drawingml/2006/main">
+              <a:graphicData uri="http://schemas.openxmlformats.org/drawingml/2006/picture">
+                <pic:pic xmlns:pic="http://schemas.openxmlformats.org/drawingml/2006/picture">
+                  <pic:nvPicPr>
+                    <pic:cNvPr id="1" name=""/>
+                    <pic:cNvPicPr/>
+                  </pic:nvPicPr>
+                  <pic:blipFill>
+                    <a:blip r:embed="rId33"/>
+                    <a:stretch>
+                      <a:fillRect/>
+                    </a:stretch>
+                  </pic:blipFill>
+                  <pic:spPr>
+                    <a:xfrm>
+                      <a:off x="0" y="0"/>
+                      <a:ext cx="5760720" cy="1002665"/>
+                    </a:xfrm>
+                    <a:prstGeom prst="rect">
+                      <a:avLst/>
+                    </a:prstGeom>
+                  </pic:spPr>
+                </pic:pic>
+              </a:graphicData>
+            </a:graphic>
+          </wp:inline>
+        </w:drawing>
+      </w:r>
+    </w:p>
+    <w:p>
+      <w:r>
+        <w:rPr>
+          <w:noProof/>
+        </w:rPr>
+        <w:drawing>
+          <wp:inline distT="0" distB="0" distL="0" distR="0" wp14:anchorId="45F4B5A0" wp14:editId="02802A3C">
+            <wp:extent cx="5760720" cy="969010"/>
+            <wp:effectExtent l="0" t="0" r="0" b="2540"/>
+            <wp:docPr id="26" name="Image 26"/>
+            <wp:cNvGraphicFramePr>
+              <a:graphicFrameLocks xmlns:a="http://schemas.openxmlformats.org/drawingml/2006/main" noChangeAspect="1"/>
+            </wp:cNvGraphicFramePr>
+            <a:graphic xmlns:a="http://schemas.openxmlformats.org/drawingml/2006/main">
+              <a:graphicData uri="http://schemas.openxmlformats.org/drawingml/2006/picture">
+                <pic:pic xmlns:pic="http://schemas.openxmlformats.org/drawingml/2006/picture">
+                  <pic:nvPicPr>
+                    <pic:cNvPr id="1" name=""/>
+                    <pic:cNvPicPr/>
+                  </pic:nvPicPr>
+                  <pic:blipFill>
+                    <a:blip r:embed="rId34"/>
+                    <a:stretch>
+                      <a:fillRect/>
+                    </a:stretch>
+                  </pic:blipFill>
+                  <pic:spPr>
+                    <a:xfrm>
+                      <a:off x="0" y="0"/>
+                      <a:ext cx="5760720" cy="969010"/>
+                    </a:xfrm>
+                    <a:prstGeom prst="rect">
+                      <a:avLst/>
+                    </a:prstGeom>
+                  </pic:spPr>
+                </pic:pic>
+              </a:graphicData>
+            </a:graphic>
+          </wp:inline>
+        </w:drawing>
+      </w:r>
+    </w:p>
+    <w:p>
+      <w:r>
+        <w:t>Imaginons que les termes banane, gâteau et ananas reviennent souvent ensemble. Ça voudrait dire que banane-</w:t>
+      </w:r>
+      <w:r>
+        <w:t>gâteau</w:t>
+      </w:r>
+    </w:p>
+    <w:p>
+      <w:r>
+        <w:t xml:space="preserve"> </w:t>
+      </w:r>
+      <w:proofErr w:type="gramStart"/>
+      <w:r>
+        <w:t>forment</w:t>
+      </w:r>
+      <w:proofErr w:type="gramEnd"/>
+      <w:r>
+        <w:t xml:space="preserve"> un topic mais </w:t>
+      </w:r>
+      <w:r>
+        <w:t>gâteau</w:t>
+      </w:r>
+      <w:r>
+        <w:t xml:space="preserve">-ananas et banane-ananas aussi ? A partir de quel moment peut-on dire qu’un groupe de terme revient « souvent » ? </w:t>
+      </w:r>
+    </w:p>
+    <w:p>
+      <w:r>
+        <w:rPr>
+          <w:noProof/>
+        </w:rPr>
+        <w:drawing>
+          <wp:inline distT="0" distB="0" distL="0" distR="0" wp14:anchorId="1C429437" wp14:editId="06C70CF0">
+            <wp:extent cx="5760720" cy="2080260"/>
+            <wp:effectExtent l="0" t="0" r="0" b="0"/>
+            <wp:docPr id="27" name="Image 27"/>
+            <wp:cNvGraphicFramePr>
+              <a:graphicFrameLocks xmlns:a="http://schemas.openxmlformats.org/drawingml/2006/main" noChangeAspect="1"/>
+            </wp:cNvGraphicFramePr>
+            <a:graphic xmlns:a="http://schemas.openxmlformats.org/drawingml/2006/main">
+              <a:graphicData uri="http://schemas.openxmlformats.org/drawingml/2006/picture">
+                <pic:pic xmlns:pic="http://schemas.openxmlformats.org/drawingml/2006/picture">
+                  <pic:nvPicPr>
+                    <pic:cNvPr id="1" name=""/>
+                    <pic:cNvPicPr/>
+                  </pic:nvPicPr>
+                  <pic:blipFill>
+                    <a:blip r:embed="rId35"/>
+                    <a:stretch>
+                      <a:fillRect/>
+                    </a:stretch>
+                  </pic:blipFill>
+                  <pic:spPr>
+                    <a:xfrm>
+                      <a:off x="0" y="0"/>
+                      <a:ext cx="5760720" cy="2080260"/>
+                    </a:xfrm>
+                    <a:prstGeom prst="rect">
+                      <a:avLst/>
+                    </a:prstGeom>
+                  </pic:spPr>
+                </pic:pic>
+              </a:graphicData>
+            </a:graphic>
+          </wp:inline>
+        </w:drawing>
+      </w:r>
+    </w:p>
+    <w:p>
+      <w:r>
+        <w:t>Autre questionnement</w:t>
+      </w:r>
+      <w:r>
+        <w:t> : Dans ce tableau, comment obtient-on nos nouvelles valeurs de topic par mot ? J’ai une idée. Pour chaque topic, on regarde à travers tous les documents où il se trouve et on compte le nombre de fois où chaque mot apparait.</w:t>
+      </w:r>
+    </w:p>
+    <w:p>
+      <w:r>
+        <w:t>Parenthèse méthodologique :  est-ce que j</w:t>
+      </w:r>
+      <w:r>
+        <w:t>’avance assez avec ma façon de lire l’article, de faire des déductions puis de continuer la lecture ?</w:t>
+      </w:r>
+    </w:p>
+    <w:p>
+      <w:r>
+        <w:t xml:space="preserve">Bon je suis allé voir </w:t>
+      </w:r>
+      <w:proofErr w:type="spellStart"/>
+      <w:r>
+        <w:t>Luan</w:t>
+      </w:r>
+      <w:proofErr w:type="spellEnd"/>
+      <w:r>
+        <w:t xml:space="preserve"> qui m’a donné quelques explications sur l’exécution des codes python qu’on nous a donné. Il m’a parlé de l’exécution et de la nécessité des créer des environnements. C’est une étape que je ne comprenais pas en entier mais que </w:t>
+      </w:r>
+      <w:r>
+        <w:t>je ne pensais pas</w:t>
+      </w:r>
+      <w:r>
+        <w:t xml:space="preserve"> nécessaire. J’ai pu exécuter entièrement le code des « 20news ».</w:t>
+      </w:r>
+    </w:p>
+    <w:p>
+      <w:r>
+        <w:t>Retournons voir notre article.</w:t>
+      </w:r>
+    </w:p>
+    <w:p>
+      <w:r>
+        <w:rPr>
+          <w:noProof/>
+        </w:rPr>
+        <w:lastRenderedPageBreak/>
+        <w:drawing>
+          <wp:inline distT="0" distB="0" distL="0" distR="0" wp14:anchorId="552CC019" wp14:editId="5C9F5F03">
+            <wp:extent cx="5847023" cy="1796903"/>
+            <wp:effectExtent l="0" t="0" r="1905" b="0"/>
+            <wp:docPr id="28" name="Image 28"/>
+            <wp:cNvGraphicFramePr>
+              <a:graphicFrameLocks xmlns:a="http://schemas.openxmlformats.org/drawingml/2006/main" noChangeAspect="1"/>
+            </wp:cNvGraphicFramePr>
+            <a:graphic xmlns:a="http://schemas.openxmlformats.org/drawingml/2006/main">
+              <a:graphicData uri="http://schemas.openxmlformats.org/drawingml/2006/picture">
+                <pic:pic xmlns:pic="http://schemas.openxmlformats.org/drawingml/2006/picture">
+                  <pic:nvPicPr>
+                    <pic:cNvPr id="1" name=""/>
+                    <pic:cNvPicPr/>
+                  </pic:nvPicPr>
+                  <pic:blipFill>
+                    <a:blip r:embed="rId36"/>
+                    <a:stretch>
+                      <a:fillRect/>
+                    </a:stretch>
+                  </pic:blipFill>
+                  <pic:spPr>
+                    <a:xfrm>
+                      <a:off x="0" y="0"/>
+                      <a:ext cx="5914199" cy="1817548"/>
+                    </a:xfrm>
+                    <a:prstGeom prst="rect">
+                      <a:avLst/>
+                    </a:prstGeom>
+                  </pic:spPr>
+                </pic:pic>
+              </a:graphicData>
+            </a:graphic>
+          </wp:inline>
+        </w:drawing>
+      </w:r>
+    </w:p>
+    <w:p>
+      <w:r>
+        <w:t>NMF</w:t>
+      </w:r>
+      <w:r>
+        <w:t xml:space="preserve">. </w:t>
+      </w:r>
+      <w:r>
+        <w:t>Le F veut dire factorisation.</w:t>
+      </w:r>
+      <w:r>
+        <w:t xml:space="preserve"> </w:t>
+      </w:r>
+      <w:r>
+        <w:t>On fait donc une factorisation « non-n</w:t>
+      </w:r>
+      <w:r>
+        <w:t>égative » de la matrice de base. C’est ce qui permet d’obtenir les deux autres matrices ?</w:t>
+      </w:r>
+    </w:p>
+    <w:p>
+      <w:r>
+        <w:t>Il faut en tout cas choisir le nombre de topic pour en avoir assez mais pas trop en fonction de nos données.</w:t>
+      </w:r>
+    </w:p>
+    <w:p>
+      <w:r>
+        <w:rPr>
+          <w:noProof/>
+        </w:rPr>
+        <w:drawing>
+          <wp:inline distT="0" distB="0" distL="0" distR="0" wp14:anchorId="114D8207" wp14:editId="0B9A8C27">
+            <wp:extent cx="5760720" cy="1674495"/>
+            <wp:effectExtent l="0" t="0" r="0" b="1905"/>
+            <wp:docPr id="29" name="Image 29"/>
+            <wp:cNvGraphicFramePr>
+              <a:graphicFrameLocks xmlns:a="http://schemas.openxmlformats.org/drawingml/2006/main" noChangeAspect="1"/>
+            </wp:cNvGraphicFramePr>
+            <a:graphic xmlns:a="http://schemas.openxmlformats.org/drawingml/2006/main">
+              <a:graphicData uri="http://schemas.openxmlformats.org/drawingml/2006/picture">
+                <pic:pic xmlns:pic="http://schemas.openxmlformats.org/drawingml/2006/picture">
+                  <pic:nvPicPr>
+                    <pic:cNvPr id="1" name=""/>
+                    <pic:cNvPicPr/>
+                  </pic:nvPicPr>
+                  <pic:blipFill>
+                    <a:blip r:embed="rId37"/>
+                    <a:stretch>
+                      <a:fillRect/>
+                    </a:stretch>
+                  </pic:blipFill>
+                  <pic:spPr>
+                    <a:xfrm>
+                      <a:off x="0" y="0"/>
+                      <a:ext cx="5760720" cy="1674495"/>
+                    </a:xfrm>
+                    <a:prstGeom prst="rect">
+                      <a:avLst/>
+                    </a:prstGeom>
+                  </pic:spPr>
+                </pic:pic>
+              </a:graphicData>
+            </a:graphic>
+          </wp:inline>
+        </w:drawing>
+      </w:r>
+    </w:p>
+    <w:p>
+      <w:r>
+        <w:t xml:space="preserve">Intéressant </w:t>
+      </w:r>
+    </w:p>
+    <w:p>
+      <w:r>
+        <w:t>On met à jour l’une des matrices seulement pendant qu’on s’assure que cela diminue la « fonction d’erreur »</w:t>
+      </w:r>
+      <w:r>
+        <w:t xml:space="preserve"> </w:t>
+      </w:r>
+      <w:r>
+        <w:t>(</w:t>
+      </w:r>
+      <w:proofErr w:type="spellStart"/>
+      <w:r>
+        <w:t>error</w:t>
+      </w:r>
+      <w:proofErr w:type="spellEnd"/>
+      <w:r>
+        <w:t xml:space="preserve"> </w:t>
+      </w:r>
+      <w:proofErr w:type="spellStart"/>
+      <w:r>
+        <w:t>function</w:t>
+      </w:r>
+      <w:proofErr w:type="spellEnd"/>
+      <w:r>
+        <w:t xml:space="preserve">). </w:t>
+      </w:r>
+    </w:p>
+    <w:p>
+      <w:r>
+        <w:rPr>
+          <w:noProof/>
+        </w:rPr>
+        <w:drawing>
+          <wp:inline distT="0" distB="0" distL="0" distR="0" wp14:anchorId="38539D6E" wp14:editId="4B721CA5">
+            <wp:extent cx="5760720" cy="1920240"/>
+            <wp:effectExtent l="0" t="0" r="0" b="3810"/>
+            <wp:docPr id="30" name="Image 30"/>
+            <wp:cNvGraphicFramePr>
+              <a:graphicFrameLocks xmlns:a="http://schemas.openxmlformats.org/drawingml/2006/main" noChangeAspect="1"/>
+            </wp:cNvGraphicFramePr>
+            <a:graphic xmlns:a="http://schemas.openxmlformats.org/drawingml/2006/main">
+              <a:graphicData uri="http://schemas.openxmlformats.org/drawingml/2006/picture">
+                <pic:pic xmlns:pic="http://schemas.openxmlformats.org/drawingml/2006/picture">
+                  <pic:nvPicPr>
+                    <pic:cNvPr id="1" name=""/>
+                    <pic:cNvPicPr/>
+                  </pic:nvPicPr>
+                  <pic:blipFill>
+                    <a:blip r:embed="rId38"/>
+                    <a:stretch>
+                      <a:fillRect/>
+                    </a:stretch>
+                  </pic:blipFill>
+                  <pic:spPr>
+                    <a:xfrm>
+                      <a:off x="0" y="0"/>
+                      <a:ext cx="5760720" cy="1920240"/>
+                    </a:xfrm>
+                    <a:prstGeom prst="rect">
+                      <a:avLst/>
+                    </a:prstGeom>
+                  </pic:spPr>
+                </pic:pic>
+              </a:graphicData>
+            </a:graphic>
+          </wp:inline>
+        </w:drawing>
+      </w:r>
+    </w:p>
+    <w:p>
+      <w:r>
+        <w:t>Très intéressant.</w:t>
+      </w:r>
+    </w:p>
+    <w:p>
+      <w:r>
+        <w:t>« </w:t>
+      </w:r>
+      <w:proofErr w:type="spellStart"/>
+      <w:proofErr w:type="gramStart"/>
+      <w:r>
+        <w:t>loss</w:t>
+      </w:r>
+      <w:proofErr w:type="spellEnd"/>
+      <w:proofErr w:type="gramEnd"/>
+      <w:r>
+        <w:t xml:space="preserve"> </w:t>
+      </w:r>
+      <w:proofErr w:type="spellStart"/>
+      <w:r>
+        <w:t>functions</w:t>
+      </w:r>
+      <w:proofErr w:type="spellEnd"/>
+      <w:r>
+        <w:t xml:space="preserve"> » et « multiplicative update </w:t>
+      </w:r>
+      <w:proofErr w:type="spellStart"/>
+      <w:r>
+        <w:t>rule</w:t>
+      </w:r>
+      <w:proofErr w:type="spellEnd"/>
+      <w:r>
+        <w:t> ».</w:t>
+      </w:r>
+    </w:p>
+    <w:p>
+      <w:r>
+        <w:t xml:space="preserve">Je me demande si </w:t>
+      </w:r>
+      <w:r>
+        <w:t>« </w:t>
+      </w:r>
+      <w:proofErr w:type="spellStart"/>
+      <w:r>
+        <w:t>loss</w:t>
+      </w:r>
+      <w:proofErr w:type="spellEnd"/>
+      <w:r>
+        <w:t xml:space="preserve"> </w:t>
+      </w:r>
+      <w:proofErr w:type="spellStart"/>
+      <w:r>
+        <w:t>function</w:t>
+      </w:r>
+      <w:proofErr w:type="spellEnd"/>
+      <w:r>
+        <w:t xml:space="preserve"> » </w:t>
+      </w:r>
+      <w:r>
+        <w:t xml:space="preserve">c’est la même chose que </w:t>
+      </w:r>
+      <w:r>
+        <w:t>« </w:t>
+      </w:r>
+      <w:proofErr w:type="spellStart"/>
+      <w:r>
+        <w:t>error</w:t>
+      </w:r>
+      <w:proofErr w:type="spellEnd"/>
+      <w:r>
+        <w:t xml:space="preserve"> </w:t>
+      </w:r>
+      <w:proofErr w:type="spellStart"/>
+      <w:r>
+        <w:t>function</w:t>
+      </w:r>
+      <w:proofErr w:type="spellEnd"/>
+      <w:r>
+        <w:t> »</w:t>
+      </w:r>
+      <w:r>
+        <w:t>.</w:t>
+      </w:r>
+    </w:p>
+    <w:p>
+      <w:r>
+        <w:rPr>
+          <w:noProof/>
+        </w:rPr>
+        <w:lastRenderedPageBreak/>
+        <w:drawing>
+          <wp:inline distT="0" distB="0" distL="0" distR="0" wp14:anchorId="361B55CF" wp14:editId="523F557E">
+            <wp:extent cx="5760720" cy="1982470"/>
+            <wp:effectExtent l="0" t="0" r="0" b="0"/>
+            <wp:docPr id="31" name="Image 31"/>
+            <wp:cNvGraphicFramePr>
+              <a:graphicFrameLocks xmlns:a="http://schemas.openxmlformats.org/drawingml/2006/main" noChangeAspect="1"/>
+            </wp:cNvGraphicFramePr>
+            <a:graphic xmlns:a="http://schemas.openxmlformats.org/drawingml/2006/main">
+              <a:graphicData uri="http://schemas.openxmlformats.org/drawingml/2006/picture">
+                <pic:pic xmlns:pic="http://schemas.openxmlformats.org/drawingml/2006/picture">
+                  <pic:nvPicPr>
+                    <pic:cNvPr id="1" name=""/>
+                    <pic:cNvPicPr/>
+                  </pic:nvPicPr>
+                  <pic:blipFill>
+                    <a:blip r:embed="rId39"/>
+                    <a:stretch>
+                      <a:fillRect/>
+                    </a:stretch>
+                  </pic:blipFill>
+                  <pic:spPr>
+                    <a:xfrm>
+                      <a:off x="0" y="0"/>
+                      <a:ext cx="5760720" cy="1982470"/>
+                    </a:xfrm>
+                    <a:prstGeom prst="rect">
+                      <a:avLst/>
+                    </a:prstGeom>
+                  </pic:spPr>
+                </pic:pic>
+              </a:graphicData>
+            </a:graphic>
+          </wp:inline>
+        </w:drawing>
+      </w:r>
+    </w:p>
+    <w:p>
+      <w:r>
+        <w:t>Intéressant</w:t>
+      </w:r>
+    </w:p>
+    <w:p>
+      <w:r>
+        <w:rPr>
+          <w:noProof/>
+        </w:rPr>
+        <w:drawing>
+          <wp:inline distT="0" distB="0" distL="0" distR="0" wp14:anchorId="1D325FB2" wp14:editId="28A244DB">
+            <wp:extent cx="5760720" cy="1083310"/>
+            <wp:effectExtent l="0" t="0" r="0" b="2540"/>
+            <wp:docPr id="32" name="Image 32"/>
+            <wp:cNvGraphicFramePr>
+              <a:graphicFrameLocks xmlns:a="http://schemas.openxmlformats.org/drawingml/2006/main" noChangeAspect="1"/>
+            </wp:cNvGraphicFramePr>
+            <a:graphic xmlns:a="http://schemas.openxmlformats.org/drawingml/2006/main">
+              <a:graphicData uri="http://schemas.openxmlformats.org/drawingml/2006/picture">
+                <pic:pic xmlns:pic="http://schemas.openxmlformats.org/drawingml/2006/picture">
+                  <pic:nvPicPr>
+                    <pic:cNvPr id="1" name=""/>
+                    <pic:cNvPicPr/>
+                  </pic:nvPicPr>
+                  <pic:blipFill>
+                    <a:blip r:embed="rId40"/>
+                    <a:stretch>
+                      <a:fillRect/>
+                    </a:stretch>
+                  </pic:blipFill>
+                  <pic:spPr>
+                    <a:xfrm>
+                      <a:off x="0" y="0"/>
+                      <a:ext cx="5760720" cy="1083310"/>
+                    </a:xfrm>
+                    <a:prstGeom prst="rect">
+                      <a:avLst/>
+                    </a:prstGeom>
+                  </pic:spPr>
+                </pic:pic>
+              </a:graphicData>
+            </a:graphic>
+          </wp:inline>
+        </w:drawing>
+      </w:r>
+    </w:p>
+    <w:p>
+      <w:r>
+        <w:t>TF-IDF est une sorte d’autre méthode</w:t>
+      </w:r>
+      <w:r>
+        <w:t xml:space="preserve"> de topic modeling ?</w:t>
+      </w:r>
+    </w:p>
+    <w:p>
+      <w:r>
+        <w:rPr>
+          <w:noProof/>
+        </w:rPr>
+        <w:drawing>
+          <wp:inline distT="0" distB="0" distL="0" distR="0" wp14:anchorId="2AC7BADF" wp14:editId="5FB54C62">
+            <wp:extent cx="5760720" cy="3817620"/>
+            <wp:effectExtent l="0" t="0" r="0" b="0"/>
+            <wp:docPr id="33" name="Image 33"/>
+            <wp:cNvGraphicFramePr>
+              <a:graphicFrameLocks xmlns:a="http://schemas.openxmlformats.org/drawingml/2006/main" noChangeAspect="1"/>
+            </wp:cNvGraphicFramePr>
+            <a:graphic xmlns:a="http://schemas.openxmlformats.org/drawingml/2006/main">
+              <a:graphicData uri="http://schemas.openxmlformats.org/drawingml/2006/picture">
+                <pic:pic xmlns:pic="http://schemas.openxmlformats.org/drawingml/2006/picture">
+                  <pic:nvPicPr>
+                    <pic:cNvPr id="1" name=""/>
+                    <pic:cNvPicPr/>
+                  </pic:nvPicPr>
+                  <pic:blipFill>
+                    <a:blip r:embed="rId41"/>
+                    <a:stretch>
+                      <a:fillRect/>
+                    </a:stretch>
+                  </pic:blipFill>
+                  <pic:spPr>
+                    <a:xfrm>
+                      <a:off x="0" y="0"/>
+                      <a:ext cx="5760720" cy="3817620"/>
+                    </a:xfrm>
+                    <a:prstGeom prst="rect">
+                      <a:avLst/>
+                    </a:prstGeom>
+                  </pic:spPr>
+                </pic:pic>
+              </a:graphicData>
+            </a:graphic>
+          </wp:inline>
+        </w:drawing>
+      </w:r>
+    </w:p>
+    <w:p>
+      <w:r>
+        <w:t>J’espère pour demain exécuter plusieurs codes et explorer cette histoire de directory de plus près.</w:t>
+      </w:r>
+    </w:p>
+    <w:p>
+      <w:bookmarkStart w:id="0" w:name="_GoBack"/>
+      <w:bookmarkEnd w:id="0"/>
+    </w:p>
     <w:sectPr>
       <w:pgSz w:w="11906" w:h="16838"/>
       <w:pgMar w:top="1417" w:right="1417" w:bottom="1417" w:left="1417" w:header="708" w:footer="708" w:gutter="0"/>
@@ -3369,6 +4028,27 @@
     <w:name w:val="Normal"/>
     <w:qFormat/>
   </w:style>
+  <w:style w:type="paragraph" w:styleId="Titre1">
+    <w:name w:val="heading 1"/>
+    <w:basedOn w:val="Normal"/>
+    <w:next w:val="Normal"/>
+    <w:link w:val="Titre1Car"/>
+    <w:uiPriority w:val="9"/>
+    <w:qFormat/>
+    <w:rsid w:val="007D57CB"/>
+    <w:pPr>
+      <w:keepNext/>
+      <w:keepLines/>
+      <w:spacing w:before="240" w:after="0"/>
+      <w:outlineLvl w:val="0"/>
+    </w:pPr>
+    <w:rPr>
+      <w:rFonts w:asciiTheme="majorHAnsi" w:eastAsiaTheme="majorEastAsia" w:hAnsiTheme="majorHAnsi" w:cstheme="majorBidi"/>
+      <w:color w:val="2F5496" w:themeColor="accent1" w:themeShade="BF"/>
+      <w:sz w:val="32"/>
+      <w:szCs w:val="32"/>
+    </w:rPr>
+  </w:style>
   <w:style w:type="paragraph" w:styleId="Titre2">
     <w:name w:val="heading 2"/>
     <w:basedOn w:val="Normal"/>
@@ -3476,6 +4156,19 @@
       <w:rFonts w:ascii="Courier New" w:eastAsia="Times New Roman" w:hAnsi="Courier New" w:cs="Courier New"/>
       <w:sz w:val="20"/>
       <w:szCs w:val="20"/>
+    </w:rPr>
+  </w:style>
+  <w:style w:type="character" w:customStyle="1" w:styleId="Titre1Car">
+    <w:name w:val="Titre 1 Car"/>
+    <w:basedOn w:val="Policepardfaut"/>
+    <w:link w:val="Titre1"/>
+    <w:uiPriority w:val="9"/>
+    <w:rsid w:val="007D57CB"/>
+    <w:rPr>
+      <w:rFonts w:asciiTheme="majorHAnsi" w:eastAsiaTheme="majorEastAsia" w:hAnsiTheme="majorHAnsi" w:cstheme="majorBidi"/>
+      <w:color w:val="2F5496" w:themeColor="accent1" w:themeShade="BF"/>
+      <w:sz w:val="32"/>
+      <w:szCs w:val="32"/>
     </w:rPr>
   </w:style>
 </w:styles>

</xml_diff>

<commit_message>
mise à jour doc + code
</commit_message>
<xml_diff>
--- a/Abdourahmane/Lecture article 1.docx
+++ b/Abdourahmane/Lecture article 1.docx
@@ -19,6 +19,13 @@
     </w:p>
     <w:sdt>
       <w:sdtPr>
+        <w:rPr>
+          <w:rFonts w:asciiTheme="minorHAnsi" w:eastAsiaTheme="minorHAnsi" w:hAnsiTheme="minorHAnsi" w:cstheme="minorBidi"/>
+          <w:color w:val="auto"/>
+          <w:sz w:val="22"/>
+          <w:szCs w:val="22"/>
+          <w:lang w:eastAsia="en-US"/>
+        </w:rPr>
         <w:id w:val="1741742182"/>
         <w:docPartObj>
           <w:docPartGallery w:val="Table of Contents"/>
@@ -27,13 +34,8 @@
       </w:sdtPr>
       <w:sdtEndPr>
         <w:rPr>
-          <w:rFonts w:asciiTheme="minorHAnsi" w:eastAsiaTheme="minorHAnsi" w:hAnsiTheme="minorHAnsi" w:cstheme="minorBidi"/>
           <w:b/>
           <w:bCs/>
-          <w:color w:val="auto"/>
-          <w:sz w:val="22"/>
-          <w:szCs w:val="22"/>
-          <w:lang w:eastAsia="en-US"/>
         </w:rPr>
       </w:sdtEndPr>
       <w:sdtContent>
@@ -1177,7 +1179,15 @@
       </w:r>
       <w:proofErr w:type="spellEnd"/>
       <w:r>
-        <w:t xml:space="preserve"> de distribution de « set de mots »(set of </w:t>
+        <w:t xml:space="preserve"> de distribution de « set de mots</w:t>
+      </w:r>
+      <w:proofErr w:type="gramStart"/>
+      <w:r>
+        <w:t> »(</w:t>
+      </w:r>
+      <w:proofErr w:type="gramEnd"/>
+      <w:r>
+        <w:t xml:space="preserve">set of </w:t>
       </w:r>
       <w:proofErr w:type="spellStart"/>
       <w:r>
@@ -1826,7 +1836,15 @@
       </w:r>
       <w:proofErr w:type="spellEnd"/>
       <w:r>
-        <w:t> » .« r »</w:t>
+        <w:t> </w:t>
+      </w:r>
+      <w:proofErr w:type="gramStart"/>
+      <w:r>
+        <w:t>» .</w:t>
+      </w:r>
+      <w:proofErr w:type="gramEnd"/>
+      <w:r>
+        <w:t>« r »</w:t>
       </w:r>
       <w:r>
         <w:t xml:space="preserve"> étant </w:t>
@@ -2082,6 +2100,7 @@
         </w:numPr>
       </w:pPr>
       <w:proofErr w:type="spellStart"/>
+      <w:proofErr w:type="gramStart"/>
       <w:r>
         <w:t>W</w:t>
       </w:r>
@@ -2089,6 +2108,7 @@
         <w:t>i,j</w:t>
       </w:r>
       <w:proofErr w:type="spellEnd"/>
+      <w:proofErr w:type="gramEnd"/>
       <w:r>
         <w:t xml:space="preserve"> représente le nombre de fois qu’un </w:t>
       </w:r>
@@ -2102,10 +2122,12 @@
         <w:t xml:space="preserve"> i apparait en fonction de son rang j. Soit </w:t>
       </w:r>
       <w:proofErr w:type="spellStart"/>
+      <w:proofErr w:type="gramStart"/>
       <w:r>
         <w:t>Wi,j</w:t>
       </w:r>
       <w:proofErr w:type="spellEnd"/>
+      <w:proofErr w:type="gramEnd"/>
       <w:r>
         <w:t xml:space="preserve"> contient un </w:t>
       </w:r>
@@ -2172,10 +2194,12 @@
         <w:t xml:space="preserve">), chaque </w:t>
       </w:r>
       <w:proofErr w:type="spellStart"/>
+      <w:proofErr w:type="gramStart"/>
       <w:r>
         <w:t>Wi,j</w:t>
       </w:r>
       <w:proofErr w:type="spellEnd"/>
+      <w:proofErr w:type="gramEnd"/>
       <w:r>
         <w:t xml:space="preserve"> contient le nombre de fois que cette association est faite.</w:t>
       </w:r>
@@ -3232,8 +3256,13 @@
     </w:p>
     <w:p>
       <w:r>
-        <w:t>Sinon voici ce que me rend l’ ONCPD</w:t>
-      </w:r>
+        <w:t xml:space="preserve">Sinon voici ce que me rend </w:t>
+      </w:r>
+      <w:proofErr w:type="gramStart"/>
+      <w:r>
+        <w:t>l’ ONCPD</w:t>
+      </w:r>
+      <w:proofErr w:type="gramEnd"/>
     </w:p>
     <w:p>
       <w:r>
@@ -4098,10 +4127,12 @@
         <w:t>« </w:t>
       </w:r>
       <w:proofErr w:type="spellStart"/>
+      <w:proofErr w:type="gramStart"/>
       <w:r>
         <w:t>loss</w:t>
       </w:r>
       <w:proofErr w:type="spellEnd"/>
+      <w:proofErr w:type="gramEnd"/>
       <w:r>
         <w:t xml:space="preserve"> </w:t>
       </w:r>
@@ -5286,8 +5317,13 @@
     </w:p>
     <w:p>
       <w:r>
-        <w:t>Faire des grand ou petit pas</w:t>
-      </w:r>
+        <w:t xml:space="preserve">Faire </w:t>
+      </w:r>
+      <w:proofErr w:type="gramStart"/>
+      <w:r>
+        <w:t>des grand ou petit pas</w:t>
+      </w:r>
+      <w:proofErr w:type="gramEnd"/>
     </w:p>
     <w:p>
       <w:r>
@@ -5528,6 +5564,7 @@
         </w:rPr>
       </w:pPr>
       <w:proofErr w:type="spellStart"/>
+      <w:proofErr w:type="gramStart"/>
       <w:r>
         <w:rPr>
           <w:rFonts w:ascii="Courier New" w:eastAsia="Times New Roman" w:hAnsi="Courier New" w:cs="Courier New"/>
@@ -5538,6 +5575,7 @@
         <w:t>conda</w:t>
       </w:r>
       <w:proofErr w:type="spellEnd"/>
+      <w:proofErr w:type="gramEnd"/>
       <w:r>
         <w:rPr>
           <w:rFonts w:ascii="Courier New" w:eastAsia="Times New Roman" w:hAnsi="Courier New" w:cs="Courier New"/>
@@ -5970,7 +6008,15 @@
     </w:p>
     <w:p>
       <w:r>
-        <w:t>Ah je reconnais cette fonction qui aide a visualiser les premières lignes de donnée</w:t>
+        <w:t xml:space="preserve">Ah je reconnais cette fonction qui aide </w:t>
+      </w:r>
+      <w:proofErr w:type="gramStart"/>
+      <w:r>
+        <w:t>a</w:t>
+      </w:r>
+      <w:proofErr w:type="gramEnd"/>
+      <w:r>
+        <w:t xml:space="preserve"> visualiser les premières lignes de donnée</w:t>
       </w:r>
     </w:p>
     <w:p>
@@ -6555,12 +6601,17 @@
         <w:t xml:space="preserve">Bon, il faut savoir ce que fait la fonction </w:t>
       </w:r>
       <w:proofErr w:type="spellStart"/>
+      <w:proofErr w:type="gramStart"/>
       <w:r>
         <w:t>fold</w:t>
       </w:r>
       <w:proofErr w:type="spellEnd"/>
       <w:r>
-        <w:t xml:space="preserve">() afin de comprendre comment se construit se </w:t>
+        <w:t>(</w:t>
+      </w:r>
+      <w:proofErr w:type="gramEnd"/>
+      <w:r>
+        <w:t xml:space="preserve">) afin de comprendre comment se construit se </w:t>
       </w:r>
       <w:proofErr w:type="spellStart"/>
       <w:r>
@@ -6581,7 +6632,15 @@
       </w:r>
       <w:proofErr w:type="spellEnd"/>
       <w:r>
-        <w:t xml:space="preserve"> » qui pour moi est notre matrice a 2 dimension contenant les mots par documents. En suivant cette logique on peut se dire que pour en faire un </w:t>
+        <w:t xml:space="preserve"> » qui pour moi est notre matrice a 2 </w:t>
+      </w:r>
+      <w:proofErr w:type="gramStart"/>
+      <w:r>
+        <w:t>dimension</w:t>
+      </w:r>
+      <w:proofErr w:type="gramEnd"/>
+      <w:r>
+        <w:t xml:space="preserve"> contenant les mots par documents. En suivant cette logique on peut se dire que pour en faire un </w:t>
       </w:r>
       <w:proofErr w:type="spellStart"/>
       <w:r>
@@ -6655,10 +6714,12 @@
         <w:t xml:space="preserve">. J’aurai aimé faire </w:t>
       </w:r>
       <w:proofErr w:type="spellStart"/>
+      <w:proofErr w:type="gramStart"/>
       <w:r>
         <w:t>denselist.head</w:t>
       </w:r>
       <w:proofErr w:type="spellEnd"/>
+      <w:proofErr w:type="gramEnd"/>
       <w:r>
         <w:t xml:space="preserve">() mais on ne peut pas faire ça avec, ça ne fonctionne pas. Du coup c’est un tableau </w:t>
       </w:r>
@@ -7143,6 +7204,19 @@
     </w:p>
     <w:p>
       <w:r>
+        <w:t xml:space="preserve">Je remets le lien ici : </w:t>
+      </w:r>
+      <w:hyperlink r:id="rId87" w:history="1">
+        <w:r>
+          <w:rPr>
+            <w:rStyle w:val="Lienhypertexte"/>
+          </w:rPr>
+          <w:t>https://towardsdatascience.com/nmf-a-visual-explainer-and-python-implementation-7ecdd73491f8</w:t>
+        </w:r>
+      </w:hyperlink>
+    </w:p>
+    <w:p>
+      <w:r>
         <w:t xml:space="preserve">A mesure que j’avance dans le tutoriel de </w:t>
       </w:r>
       <w:proofErr w:type="spellStart"/>
@@ -7151,7 +7225,19 @@
       </w:r>
       <w:proofErr w:type="spellEnd"/>
       <w:r>
-        <w:t xml:space="preserve"> je me rend compte qu’il y a une étape que l’on a pas eu dans les programmes précédents. Il s’agit du « </w:t>
+        <w:t xml:space="preserve"> je me </w:t>
+      </w:r>
+      <w:r>
+        <w:t>rends</w:t>
+      </w:r>
+      <w:r>
+        <w:t xml:space="preserve"> compte qu’il y a une étape que </w:t>
+      </w:r>
+      <w:r>
+        <w:t>l’on n’a pas</w:t>
+      </w:r>
+      <w:r>
+        <w:t xml:space="preserve"> eu dans les programmes précédents. Il s’agit du « </w:t>
       </w:r>
       <w:proofErr w:type="spellStart"/>
       <w:r>
@@ -7180,11 +7266,89 @@
       <w:r>
         <w:t xml:space="preserve"> C’est fini pour aujourd’hui.</w:t>
       </w:r>
+    </w:p>
+    <w:p>
+      <w:pPr>
+        <w:pStyle w:val="Titre2"/>
+      </w:pPr>
+      <w:r>
+        <w:t>13/06/2022</w:t>
+      </w:r>
+    </w:p>
+    <w:p/>
+    <w:p>
+      <w:r>
+        <w:t>Continuons ce que nous faisions avant ce week-end.</w:t>
+      </w:r>
+    </w:p>
+    <w:p>
+      <w:r>
+        <w:t>Cela fait un moment que la</w:t>
+      </w:r>
+      <w:r>
+        <w:t xml:space="preserve"> NMF</w:t>
+      </w:r>
+      <w:r>
+        <w:t xml:space="preserve"> que j’ai relancé continue de tourner</w:t>
+      </w:r>
+    </w:p>
+    <w:p>
+      <w:r>
+        <w:rPr>
+          <w:noProof/>
+        </w:rPr>
+        <w:drawing>
+          <wp:inline distT="0" distB="0" distL="0" distR="0" wp14:anchorId="532E27F4" wp14:editId="66399F6D">
+            <wp:extent cx="5760720" cy="3134995"/>
+            <wp:effectExtent l="0" t="0" r="0" b="8255"/>
+            <wp:docPr id="74" name="Image 74"/>
+            <wp:cNvGraphicFramePr>
+              <a:graphicFrameLocks xmlns:a="http://schemas.openxmlformats.org/drawingml/2006/main" noChangeAspect="1"/>
+            </wp:cNvGraphicFramePr>
+            <a:graphic xmlns:a="http://schemas.openxmlformats.org/drawingml/2006/main">
+              <a:graphicData uri="http://schemas.openxmlformats.org/drawingml/2006/picture">
+                <pic:pic xmlns:pic="http://schemas.openxmlformats.org/drawingml/2006/picture">
+                  <pic:nvPicPr>
+                    <pic:cNvPr id="1" name=""/>
+                    <pic:cNvPicPr/>
+                  </pic:nvPicPr>
+                  <pic:blipFill>
+                    <a:blip r:embed="rId88"/>
+                    <a:stretch>
+                      <a:fillRect/>
+                    </a:stretch>
+                  </pic:blipFill>
+                  <pic:spPr>
+                    <a:xfrm>
+                      <a:off x="0" y="0"/>
+                      <a:ext cx="5760720" cy="3134995"/>
+                    </a:xfrm>
+                    <a:prstGeom prst="rect">
+                      <a:avLst/>
+                    </a:prstGeom>
+                  </pic:spPr>
+                </pic:pic>
+              </a:graphicData>
+            </a:graphic>
+          </wp:inline>
+        </w:drawing>
+      </w:r>
+    </w:p>
+    <w:p>
+      <w:r>
+        <w:t xml:space="preserve">Les données du tutoriel à </w:t>
+      </w:r>
+      <w:proofErr w:type="spellStart"/>
+      <w:r>
+        <w:t>telecharger</w:t>
+      </w:r>
+      <w:proofErr w:type="spellEnd"/>
+    </w:p>
+    <w:p/>
+    <w:p>
       <w:bookmarkStart w:id="11" w:name="_GoBack"/>
       <w:bookmarkEnd w:id="11"/>
     </w:p>
-    <w:p/>
-    <w:p/>
     <w:p/>
     <w:p/>
     <w:sectPr>
@@ -8256,7 +8420,7 @@
 </file>
 
 <file path=customXml/itemProps1.xml><?xml version="1.0" encoding="utf-8"?>
-<ds:datastoreItem xmlns:ds="http://schemas.openxmlformats.org/officeDocument/2006/customXml" ds:itemID="{1FA99460-113D-4F5D-A2CB-0A59B8257243}">
+<ds:datastoreItem xmlns:ds="http://schemas.openxmlformats.org/officeDocument/2006/customXml" ds:itemID="{B5BCD549-0ADC-4421-9B52-320CA676896E}">
   <ds:schemaRefs>
     <ds:schemaRef ds:uri="http://schemas.openxmlformats.org/officeDocument/2006/bibliography"/>
   </ds:schemaRefs>

</xml_diff>

<commit_message>
Mise à jour docs + code
J'ai ajouté quelques lignes de code et j'ai commencé la rédaction d'un rapport de stage
</commit_message>
<xml_diff>
--- a/Abdourahmane/Lecture article 1.docx
+++ b/Abdourahmane/Lecture article 1.docx
@@ -7348,12 +7348,8 @@
       <w:pPr>
         <w:pStyle w:val="Titre2"/>
       </w:pPr>
-    </w:p>
-    <w:p>
-      <w:pPr>
-        <w:pStyle w:val="Titre2"/>
-      </w:pPr>
-      <w:r>
+      <w:r>
+        <w:lastRenderedPageBreak/>
         <w:t>14/06/2022</w:t>
       </w:r>
     </w:p>
@@ -7401,17 +7397,382 @@
     </w:p>
     <w:p>
       <w:r>
-        <w:t>Après quelques heures de fonctionnement</w:t>
-      </w:r>
-      <w:r>
-        <w:t xml:space="preserve"> il me dit qu’il n’a pas pu allouer la place nécessaire au tableau de données</w:t>
+        <w:t>Après quelques heures de fonctionnement il me dit qu’il n’a pas pu allouer la place nécessaire au tableau de données</w:t>
+      </w:r>
+    </w:p>
+    <w:p>
+      <w:pPr>
+        <w:pStyle w:val="Titre2"/>
+      </w:pPr>
+      <w:r>
+        <w:t>16/06/2022</w:t>
+      </w:r>
+    </w:p>
+    <w:p/>
+    <w:p>
+      <w:r>
+        <w:rPr>
+          <w:noProof/>
+        </w:rPr>
+        <w:drawing>
+          <wp:inline distT="0" distB="0" distL="0" distR="0" wp14:anchorId="0DD7780D" wp14:editId="14917175">
+            <wp:extent cx="5760720" cy="1789430"/>
+            <wp:effectExtent l="0" t="0" r="0" b="1270"/>
+            <wp:docPr id="76" name="Image 76"/>
+            <wp:cNvGraphicFramePr>
+              <a:graphicFrameLocks xmlns:a="http://schemas.openxmlformats.org/drawingml/2006/main" noChangeAspect="1"/>
+            </wp:cNvGraphicFramePr>
+            <a:graphic xmlns:a="http://schemas.openxmlformats.org/drawingml/2006/main">
+              <a:graphicData uri="http://schemas.openxmlformats.org/drawingml/2006/picture">
+                <pic:pic xmlns:pic="http://schemas.openxmlformats.org/drawingml/2006/picture">
+                  <pic:nvPicPr>
+                    <pic:cNvPr id="1" name=""/>
+                    <pic:cNvPicPr/>
+                  </pic:nvPicPr>
+                  <pic:blipFill>
+                    <a:blip r:embed="rId90"/>
+                    <a:stretch>
+                      <a:fillRect/>
+                    </a:stretch>
+                  </pic:blipFill>
+                  <pic:spPr>
+                    <a:xfrm>
+                      <a:off x="0" y="0"/>
+                      <a:ext cx="5760720" cy="1789430"/>
+                    </a:xfrm>
+                    <a:prstGeom prst="rect">
+                      <a:avLst/>
+                    </a:prstGeom>
+                  </pic:spPr>
+                </pic:pic>
+              </a:graphicData>
+            </a:graphic>
+          </wp:inline>
+        </w:drawing>
+      </w:r>
+    </w:p>
+    <w:p>
+      <w:r>
+        <w:rPr>
+          <w:noProof/>
+        </w:rPr>
+        <w:drawing>
+          <wp:inline distT="0" distB="0" distL="0" distR="0" wp14:anchorId="01F0A0AB" wp14:editId="72BAE519">
+            <wp:extent cx="5760720" cy="859155"/>
+            <wp:effectExtent l="0" t="0" r="0" b="0"/>
+            <wp:docPr id="77" name="Image 77"/>
+            <wp:cNvGraphicFramePr>
+              <a:graphicFrameLocks xmlns:a="http://schemas.openxmlformats.org/drawingml/2006/main" noChangeAspect="1"/>
+            </wp:cNvGraphicFramePr>
+            <a:graphic xmlns:a="http://schemas.openxmlformats.org/drawingml/2006/main">
+              <a:graphicData uri="http://schemas.openxmlformats.org/drawingml/2006/picture">
+                <pic:pic xmlns:pic="http://schemas.openxmlformats.org/drawingml/2006/picture">
+                  <pic:nvPicPr>
+                    <pic:cNvPr id="1" name=""/>
+                    <pic:cNvPicPr/>
+                  </pic:nvPicPr>
+                  <pic:blipFill>
+                    <a:blip r:embed="rId91"/>
+                    <a:stretch>
+                      <a:fillRect/>
+                    </a:stretch>
+                  </pic:blipFill>
+                  <pic:spPr>
+                    <a:xfrm>
+                      <a:off x="0" y="0"/>
+                      <a:ext cx="5760720" cy="859155"/>
+                    </a:xfrm>
+                    <a:prstGeom prst="rect">
+                      <a:avLst/>
+                    </a:prstGeom>
+                  </pic:spPr>
+                </pic:pic>
+              </a:graphicData>
+            </a:graphic>
+          </wp:inline>
+        </w:drawing>
+      </w:r>
+    </w:p>
+    <w:p>
+      <w:r>
+        <w:rPr>
+          <w:noProof/>
+        </w:rPr>
+        <w:lastRenderedPageBreak/>
+        <w:drawing>
+          <wp:inline distT="0" distB="0" distL="0" distR="0" wp14:anchorId="1E568B4D" wp14:editId="792AD2EC">
+            <wp:extent cx="4048125" cy="4838700"/>
+            <wp:effectExtent l="0" t="0" r="9525" b="0"/>
+            <wp:docPr id="78" name="Image 78"/>
+            <wp:cNvGraphicFramePr>
+              <a:graphicFrameLocks xmlns:a="http://schemas.openxmlformats.org/drawingml/2006/main" noChangeAspect="1"/>
+            </wp:cNvGraphicFramePr>
+            <a:graphic xmlns:a="http://schemas.openxmlformats.org/drawingml/2006/main">
+              <a:graphicData uri="http://schemas.openxmlformats.org/drawingml/2006/picture">
+                <pic:pic xmlns:pic="http://schemas.openxmlformats.org/drawingml/2006/picture">
+                  <pic:nvPicPr>
+                    <pic:cNvPr id="1" name=""/>
+                    <pic:cNvPicPr/>
+                  </pic:nvPicPr>
+                  <pic:blipFill>
+                    <a:blip r:embed="rId92"/>
+                    <a:stretch>
+                      <a:fillRect/>
+                    </a:stretch>
+                  </pic:blipFill>
+                  <pic:spPr>
+                    <a:xfrm>
+                      <a:off x="0" y="0"/>
+                      <a:ext cx="4048125" cy="4838700"/>
+                    </a:xfrm>
+                    <a:prstGeom prst="rect">
+                      <a:avLst/>
+                    </a:prstGeom>
+                  </pic:spPr>
+                </pic:pic>
+              </a:graphicData>
+            </a:graphic>
+          </wp:inline>
+        </w:drawing>
+      </w:r>
+    </w:p>
+    <w:p>
+      <w:r>
+        <w:rPr>
+          <w:noProof/>
+        </w:rPr>
+        <w:drawing>
+          <wp:inline distT="0" distB="0" distL="0" distR="0" wp14:anchorId="7E7597A2" wp14:editId="00472AC0">
+            <wp:extent cx="5743575" cy="866775"/>
+            <wp:effectExtent l="0" t="0" r="9525" b="9525"/>
+            <wp:docPr id="79" name="Image 79"/>
+            <wp:cNvGraphicFramePr>
+              <a:graphicFrameLocks xmlns:a="http://schemas.openxmlformats.org/drawingml/2006/main" noChangeAspect="1"/>
+            </wp:cNvGraphicFramePr>
+            <a:graphic xmlns:a="http://schemas.openxmlformats.org/drawingml/2006/main">
+              <a:graphicData uri="http://schemas.openxmlformats.org/drawingml/2006/picture">
+                <pic:pic xmlns:pic="http://schemas.openxmlformats.org/drawingml/2006/picture">
+                  <pic:nvPicPr>
+                    <pic:cNvPr id="1" name=""/>
+                    <pic:cNvPicPr/>
+                  </pic:nvPicPr>
+                  <pic:blipFill>
+                    <a:blip r:embed="rId93"/>
+                    <a:stretch>
+                      <a:fillRect/>
+                    </a:stretch>
+                  </pic:blipFill>
+                  <pic:spPr>
+                    <a:xfrm>
+                      <a:off x="0" y="0"/>
+                      <a:ext cx="5743575" cy="866775"/>
+                    </a:xfrm>
+                    <a:prstGeom prst="rect">
+                      <a:avLst/>
+                    </a:prstGeom>
+                  </pic:spPr>
+                </pic:pic>
+              </a:graphicData>
+            </a:graphic>
+          </wp:inline>
+        </w:drawing>
+      </w:r>
+    </w:p>
+    <w:p>
+      <w:r>
+        <w:rPr>
+          <w:noProof/>
+        </w:rPr>
+        <w:drawing>
+          <wp:inline distT="0" distB="0" distL="0" distR="0" wp14:anchorId="296BEE39" wp14:editId="2C9ECD5C">
+            <wp:extent cx="4476750" cy="800100"/>
+            <wp:effectExtent l="0" t="0" r="0" b="0"/>
+            <wp:docPr id="80" name="Image 80"/>
+            <wp:cNvGraphicFramePr>
+              <a:graphicFrameLocks xmlns:a="http://schemas.openxmlformats.org/drawingml/2006/main" noChangeAspect="1"/>
+            </wp:cNvGraphicFramePr>
+            <a:graphic xmlns:a="http://schemas.openxmlformats.org/drawingml/2006/main">
+              <a:graphicData uri="http://schemas.openxmlformats.org/drawingml/2006/picture">
+                <pic:pic xmlns:pic="http://schemas.openxmlformats.org/drawingml/2006/picture">
+                  <pic:nvPicPr>
+                    <pic:cNvPr id="1" name=""/>
+                    <pic:cNvPicPr/>
+                  </pic:nvPicPr>
+                  <pic:blipFill>
+                    <a:blip r:embed="rId94"/>
+                    <a:stretch>
+                      <a:fillRect/>
+                    </a:stretch>
+                  </pic:blipFill>
+                  <pic:spPr>
+                    <a:xfrm>
+                      <a:off x="0" y="0"/>
+                      <a:ext cx="4476750" cy="800100"/>
+                    </a:xfrm>
+                    <a:prstGeom prst="rect">
+                      <a:avLst/>
+                    </a:prstGeom>
+                  </pic:spPr>
+                </pic:pic>
+              </a:graphicData>
+            </a:graphic>
+          </wp:inline>
+        </w:drawing>
+      </w:r>
+    </w:p>
+    <w:p>
+      <w:r>
+        <w:rPr>
+          <w:noProof/>
+        </w:rPr>
+        <w:drawing>
+          <wp:inline distT="0" distB="0" distL="0" distR="0" wp14:anchorId="1A40625A" wp14:editId="3309D76F">
+            <wp:extent cx="3171825" cy="647700"/>
+            <wp:effectExtent l="0" t="0" r="9525" b="0"/>
+            <wp:docPr id="81" name="Image 81"/>
+            <wp:cNvGraphicFramePr>
+              <a:graphicFrameLocks xmlns:a="http://schemas.openxmlformats.org/drawingml/2006/main" noChangeAspect="1"/>
+            </wp:cNvGraphicFramePr>
+            <a:graphic xmlns:a="http://schemas.openxmlformats.org/drawingml/2006/main">
+              <a:graphicData uri="http://schemas.openxmlformats.org/drawingml/2006/picture">
+                <pic:pic xmlns:pic="http://schemas.openxmlformats.org/drawingml/2006/picture">
+                  <pic:nvPicPr>
+                    <pic:cNvPr id="1" name=""/>
+                    <pic:cNvPicPr/>
+                  </pic:nvPicPr>
+                  <pic:blipFill>
+                    <a:blip r:embed="rId95"/>
+                    <a:stretch>
+                      <a:fillRect/>
+                    </a:stretch>
+                  </pic:blipFill>
+                  <pic:spPr>
+                    <a:xfrm>
+                      <a:off x="0" y="0"/>
+                      <a:ext cx="3171825" cy="647700"/>
+                    </a:xfrm>
+                    <a:prstGeom prst="rect">
+                      <a:avLst/>
+                    </a:prstGeom>
+                  </pic:spPr>
+                </pic:pic>
+              </a:graphicData>
+            </a:graphic>
+          </wp:inline>
+        </w:drawing>
+      </w:r>
+    </w:p>
+    <w:p>
+      <w:r>
+        <w:rPr>
+          <w:noProof/>
+        </w:rPr>
+        <w:drawing>
+          <wp:inline distT="0" distB="0" distL="0" distR="0" wp14:anchorId="069BF2F1" wp14:editId="68951044">
+            <wp:extent cx="5760720" cy="1066800"/>
+            <wp:effectExtent l="0" t="0" r="0" b="0"/>
+            <wp:docPr id="82" name="Image 82"/>
+            <wp:cNvGraphicFramePr>
+              <a:graphicFrameLocks xmlns:a="http://schemas.openxmlformats.org/drawingml/2006/main" noChangeAspect="1"/>
+            </wp:cNvGraphicFramePr>
+            <a:graphic xmlns:a="http://schemas.openxmlformats.org/drawingml/2006/main">
+              <a:graphicData uri="http://schemas.openxmlformats.org/drawingml/2006/picture">
+                <pic:pic xmlns:pic="http://schemas.openxmlformats.org/drawingml/2006/picture">
+                  <pic:nvPicPr>
+                    <pic:cNvPr id="1" name=""/>
+                    <pic:cNvPicPr/>
+                  </pic:nvPicPr>
+                  <pic:blipFill>
+                    <a:blip r:embed="rId96"/>
+                    <a:stretch>
+                      <a:fillRect/>
+                    </a:stretch>
+                  </pic:blipFill>
+                  <pic:spPr>
+                    <a:xfrm>
+                      <a:off x="0" y="0"/>
+                      <a:ext cx="5760720" cy="1066800"/>
+                    </a:xfrm>
+                    <a:prstGeom prst="rect">
+                      <a:avLst/>
+                    </a:prstGeom>
+                  </pic:spPr>
+                </pic:pic>
+              </a:graphicData>
+            </a:graphic>
+          </wp:inline>
+        </w:drawing>
+      </w:r>
+    </w:p>
+    <w:p>
+      <w:r>
+        <w:rPr>
+          <w:noProof/>
+        </w:rPr>
+        <w:lastRenderedPageBreak/>
+        <w:drawing>
+          <wp:inline distT="0" distB="0" distL="0" distR="0" wp14:anchorId="618AA258" wp14:editId="14FD84AD">
+            <wp:extent cx="5760720" cy="984885"/>
+            <wp:effectExtent l="0" t="0" r="0" b="5715"/>
+            <wp:docPr id="83" name="Image 83"/>
+            <wp:cNvGraphicFramePr>
+              <a:graphicFrameLocks xmlns:a="http://schemas.openxmlformats.org/drawingml/2006/main" noChangeAspect="1"/>
+            </wp:cNvGraphicFramePr>
+            <a:graphic xmlns:a="http://schemas.openxmlformats.org/drawingml/2006/main">
+              <a:graphicData uri="http://schemas.openxmlformats.org/drawingml/2006/picture">
+                <pic:pic xmlns:pic="http://schemas.openxmlformats.org/drawingml/2006/picture">
+                  <pic:nvPicPr>
+                    <pic:cNvPr id="1" name=""/>
+                    <pic:cNvPicPr/>
+                  </pic:nvPicPr>
+                  <pic:blipFill>
+                    <a:blip r:embed="rId97"/>
+                    <a:stretch>
+                      <a:fillRect/>
+                    </a:stretch>
+                  </pic:blipFill>
+                  <pic:spPr>
+                    <a:xfrm>
+                      <a:off x="0" y="0"/>
+                      <a:ext cx="5760720" cy="984885"/>
+                    </a:xfrm>
+                    <a:prstGeom prst="rect">
+                      <a:avLst/>
+                    </a:prstGeom>
+                  </pic:spPr>
+                </pic:pic>
+              </a:graphicData>
+            </a:graphic>
+          </wp:inline>
+        </w:drawing>
+      </w:r>
+    </w:p>
+    <w:p>
+      <w:r>
+        <w:t>Il faut revoir ce qu’est la SVD afin de mieux comprendre la NMF</w:t>
+      </w:r>
+    </w:p>
+    <w:p>
+      <w:r>
+        <w:t>On m’a dit que lorsqu’on fait une NMF o</w:t>
+      </w:r>
+      <w:r>
+        <w:t xml:space="preserve">n fixe alternativement l’une des matrices tandis qu’on </w:t>
+      </w:r>
+      <w:r>
+        <w:t xml:space="preserve">transforme l’autre par rapport au premier. Puis on inverse les </w:t>
+      </w:r>
+      <w:proofErr w:type="spellStart"/>
+      <w:r>
+        <w:t>roles</w:t>
+      </w:r>
+      <w:proofErr w:type="spellEnd"/>
+      <w:r>
+        <w:t>. Je ne sais cependant pas quelle genre de transformation est appliquée.</w:t>
       </w:r>
       <w:bookmarkStart w:id="11" w:name="_GoBack"/>
       <w:bookmarkEnd w:id="11"/>
     </w:p>
-    <w:p/>
-    <w:p/>
-    <w:p/>
     <w:sectPr>
       <w:pgSz w:w="11906" w:h="16838"/>
       <w:pgMar w:top="1417" w:right="1417" w:bottom="1417" w:left="1417" w:header="708" w:footer="708" w:gutter="0"/>
@@ -8481,7 +8842,7 @@
 </file>
 
 <file path=customXml/itemProps1.xml><?xml version="1.0" encoding="utf-8"?>
-<ds:datastoreItem xmlns:ds="http://schemas.openxmlformats.org/officeDocument/2006/customXml" ds:itemID="{E1249018-1E72-4518-BB07-26088F4FEEFA}">
+<ds:datastoreItem xmlns:ds="http://schemas.openxmlformats.org/officeDocument/2006/customXml" ds:itemID="{B3E236CF-FBA3-4579-A99F-60C56C2C9D6A}">
   <ds:schemaRefs>
     <ds:schemaRef ds:uri="http://schemas.openxmlformats.org/officeDocument/2006/bibliography"/>
   </ds:schemaRefs>

</xml_diff>

<commit_message>
Mise a jour du doc
Ajout de mon activité de la journée
</commit_message>
<xml_diff>
--- a/Abdourahmane/Lecture article 1.docx
+++ b/Abdourahmane/Lecture article 1.docx
@@ -1,6 +1,6 @@
 
 <file path=word/document.xml><?xml version="1.0" encoding="utf-8"?>
-<w:document xmlns:wpc="http://schemas.microsoft.com/office/word/2010/wordprocessingCanvas" xmlns:cx="http://schemas.microsoft.com/office/drawing/2014/chartex" xmlns:cx1="http://schemas.microsoft.com/office/drawing/2015/9/8/chartex" xmlns:cx2="http://schemas.microsoft.com/office/drawing/2015/10/21/chartex" xmlns:cx3="http://schemas.microsoft.com/office/drawing/2016/5/9/chartex" xmlns:cx4="http://schemas.microsoft.com/office/drawing/2016/5/10/chartex" xmlns:cx5="http://schemas.microsoft.com/office/drawing/2016/5/11/chartex" xmlns:cx6="http://schemas.microsoft.com/office/drawing/2016/5/12/chartex" xmlns:cx7="http://schemas.microsoft.com/office/drawing/2016/5/13/chartex" xmlns:cx8="http://schemas.microsoft.com/office/drawing/2016/5/14/chartex" xmlns:mc="http://schemas.openxmlformats.org/markup-compatibility/2006" xmlns:aink="http://schemas.microsoft.com/office/drawing/2016/ink" xmlns:am3d="http://schemas.microsoft.com/office/drawing/2017/model3d" xmlns:o="urn:schemas-microsoft-com:office:office" xmlns:r="http://schemas.openxmlformats.org/officeDocument/2006/relationships" xmlns:m="http://schemas.openxmlformats.org/officeDocument/2006/math" xmlns:v="urn:schemas-microsoft-com:vml" xmlns:wp14="http://schemas.microsoft.com/office/word/2010/wordprocessingDrawing" xmlns:wp="http://schemas.openxmlformats.org/drawingml/2006/wordprocessingDrawing" xmlns:w10="urn:schemas-microsoft-com:office:word" xmlns:w="http://schemas.openxmlformats.org/wordprocessingml/2006/main" xmlns:w14="http://schemas.microsoft.com/office/word/2010/wordml" xmlns:w15="http://schemas.microsoft.com/office/word/2012/wordml" xmlns:w16cid="http://schemas.microsoft.com/office/word/2016/wordml/cid" xmlns:w16se="http://schemas.microsoft.com/office/word/2015/wordml/symex" xmlns:wpg="http://schemas.microsoft.com/office/word/2010/wordprocessingGroup" xmlns:wpi="http://schemas.microsoft.com/office/word/2010/wordprocessingInk" xmlns:wne="http://schemas.microsoft.com/office/word/2006/wordml" xmlns:wps="http://schemas.microsoft.com/office/word/2010/wordprocessingShape" mc:Ignorable="w14 w15 w16se w16cid wp14">
+<w:document xmlns:wpc="http://schemas.microsoft.com/office/word/2010/wordprocessingCanvas" xmlns:cx="http://schemas.microsoft.com/office/drawing/2014/chartex" xmlns:cx1="http://schemas.microsoft.com/office/drawing/2015/9/8/chartex" xmlns:cx2="http://schemas.microsoft.com/office/drawing/2015/10/21/chartex" xmlns:cx3="http://schemas.microsoft.com/office/drawing/2016/5/9/chartex" xmlns:cx4="http://schemas.microsoft.com/office/drawing/2016/5/10/chartex" xmlns:cx5="http://schemas.microsoft.com/office/drawing/2016/5/11/chartex" xmlns:cx6="http://schemas.microsoft.com/office/drawing/2016/5/12/chartex" xmlns:cx7="http://schemas.microsoft.com/office/drawing/2016/5/13/chartex" xmlns:cx8="http://schemas.microsoft.com/office/drawing/2016/5/14/chartex" xmlns:mc="http://schemas.openxmlformats.org/markup-compatibility/2006" xmlns:aink="http://schemas.microsoft.com/office/drawing/2016/ink" xmlns:am3d="http://schemas.microsoft.com/office/drawing/2017/model3d" xmlns:o="urn:schemas-microsoft-com:office:office" xmlns:oel="http://schemas.microsoft.com/office/2019/extlst" xmlns:r="http://schemas.openxmlformats.org/officeDocument/2006/relationships" xmlns:m="http://schemas.openxmlformats.org/officeDocument/2006/math" xmlns:v="urn:schemas-microsoft-com:vml" xmlns:wp14="http://schemas.microsoft.com/office/word/2010/wordprocessingDrawing" xmlns:wp="http://schemas.openxmlformats.org/drawingml/2006/wordprocessingDrawing" xmlns:w10="urn:schemas-microsoft-com:office:word" xmlns:w="http://schemas.openxmlformats.org/wordprocessingml/2006/main" xmlns:w14="http://schemas.microsoft.com/office/word/2010/wordml" xmlns:w15="http://schemas.microsoft.com/office/word/2012/wordml" xmlns:w16cex="http://schemas.microsoft.com/office/word/2018/wordml/cex" xmlns:w16cid="http://schemas.microsoft.com/office/word/2016/wordml/cid" xmlns:w16="http://schemas.microsoft.com/office/word/2018/wordml" xmlns:w16sdtdh="http://schemas.microsoft.com/office/word/2020/wordml/sdtdatahash" xmlns:w16se="http://schemas.microsoft.com/office/word/2015/wordml/symex" xmlns:wpg="http://schemas.microsoft.com/office/word/2010/wordprocessingGroup" xmlns:wpi="http://schemas.microsoft.com/office/word/2010/wordprocessingInk" xmlns:wne="http://schemas.microsoft.com/office/word/2006/wordml" xmlns:wps="http://schemas.microsoft.com/office/word/2010/wordprocessingShape" mc:Ignorable="w14 w15 w16se w16cid w16 w16cex w16sdtdh wp14">
   <w:body>
     <w:p>
       <w:pPr>
@@ -7762,17 +7762,490 @@
       <w:r>
         <w:t xml:space="preserve">transforme l’autre par rapport au premier. Puis on inverse les </w:t>
       </w:r>
-      <w:proofErr w:type="spellStart"/>
-      <w:r>
-        <w:t>roles</w:t>
-      </w:r>
-      <w:proofErr w:type="spellEnd"/>
-      <w:r>
-        <w:t>. Je ne sais cependant pas quelle genre de transformation est appliquée.</w:t>
-      </w:r>
-      <w:bookmarkStart w:id="11" w:name="_GoBack"/>
-      <w:bookmarkEnd w:id="11"/>
-    </w:p>
+      <w:r>
+        <w:t>rôles</w:t>
+      </w:r>
+      <w:r>
+        <w:t xml:space="preserve">. Je ne sais cependant pas </w:t>
+      </w:r>
+      <w:r>
+        <w:t>quel genre</w:t>
+      </w:r>
+      <w:r>
+        <w:t xml:space="preserve"> de transformation est appliquée.</w:t>
+      </w:r>
+    </w:p>
+    <w:p>
+      <w:pPr>
+        <w:pStyle w:val="Titre2"/>
+      </w:pPr>
+      <w:r>
+        <w:t>17/06/2022</w:t>
+      </w:r>
+    </w:p>
+    <w:p>
+      <w:r>
+        <w:t>Bonjour,</w:t>
+      </w:r>
+    </w:p>
+    <w:p>
+      <w:r>
+        <w:t xml:space="preserve">Aujourd’hui il n’y avait pas de connexion sur </w:t>
+      </w:r>
+      <w:r>
+        <w:t>les ordinateurs</w:t>
+      </w:r>
+      <w:r>
+        <w:t xml:space="preserve"> de l’université. </w:t>
+      </w:r>
+      <w:r>
+        <w:t xml:space="preserve">J’ai dû retourner jusque chez moi. Cela </w:t>
+      </w:r>
+      <w:proofErr w:type="gramStart"/>
+      <w:r>
+        <w:t>m’ par</w:t>
+      </w:r>
+      <w:proofErr w:type="gramEnd"/>
+      <w:r>
+        <w:t xml:space="preserve"> contre permit de prendre le temps d’installer plusieurs logiciels sur mon ordinateur fixe.</w:t>
+      </w:r>
+    </w:p>
+    <w:p>
+      <w:r>
+        <w:t xml:space="preserve">Je vais préparer avec </w:t>
+      </w:r>
+      <w:proofErr w:type="spellStart"/>
+      <w:r>
+        <w:t>Luan</w:t>
+      </w:r>
+      <w:proofErr w:type="spellEnd"/>
+      <w:r>
+        <w:t xml:space="preserve"> </w:t>
+      </w:r>
+      <w:proofErr w:type="gramStart"/>
+      <w:r>
+        <w:t>un diapo</w:t>
+      </w:r>
+      <w:proofErr w:type="gramEnd"/>
+      <w:r>
+        <w:t xml:space="preserve"> à envoyer pour la présentation lors de la journée des stagiaires.</w:t>
+      </w:r>
+    </w:p>
+    <w:p>
+      <w:hyperlink r:id="rId98" w:history="1">
+        <w:r>
+          <w:rPr>
+            <w:rStyle w:val="Lienhypertexte"/>
+          </w:rPr>
+          <w:t>https://www.math.univ-toulouse.fr/~besse/Wikistat/pdf/st-m-explo-nmf.pdf</w:t>
+        </w:r>
+      </w:hyperlink>
+    </w:p>
+    <w:p>
+      <w:r>
+        <w:rPr>
+          <w:noProof/>
+        </w:rPr>
+        <w:drawing>
+          <wp:inline distT="0" distB="0" distL="0" distR="0" wp14:anchorId="1FB4DAE5" wp14:editId="783E4A72">
+            <wp:extent cx="4371975" cy="1000125"/>
+            <wp:effectExtent l="0" t="0" r="9525" b="9525"/>
+            <wp:docPr id="84" name="Image 84" descr="Une image contenant texte&#10;&#10;Description générée automatiquement"/>
+            <wp:cNvGraphicFramePr>
+              <a:graphicFrameLocks xmlns:a="http://schemas.openxmlformats.org/drawingml/2006/main" noChangeAspect="1"/>
+            </wp:cNvGraphicFramePr>
+            <a:graphic xmlns:a="http://schemas.openxmlformats.org/drawingml/2006/main">
+              <a:graphicData uri="http://schemas.openxmlformats.org/drawingml/2006/picture">
+                <pic:pic xmlns:pic="http://schemas.openxmlformats.org/drawingml/2006/picture">
+                  <pic:nvPicPr>
+                    <pic:cNvPr id="84" name="Image 84" descr="Une image contenant texte&#10;&#10;Description générée automatiquement"/>
+                    <pic:cNvPicPr/>
+                  </pic:nvPicPr>
+                  <pic:blipFill>
+                    <a:blip r:embed="rId99"/>
+                    <a:stretch>
+                      <a:fillRect/>
+                    </a:stretch>
+                  </pic:blipFill>
+                  <pic:spPr>
+                    <a:xfrm>
+                      <a:off x="0" y="0"/>
+                      <a:ext cx="4371975" cy="1000125"/>
+                    </a:xfrm>
+                    <a:prstGeom prst="rect">
+                      <a:avLst/>
+                    </a:prstGeom>
+                  </pic:spPr>
+                </pic:pic>
+              </a:graphicData>
+            </a:graphic>
+          </wp:inline>
+        </w:drawing>
+      </w:r>
+    </w:p>
+    <w:p>
+      <w:r>
+        <w:rPr>
+          <w:noProof/>
+        </w:rPr>
+        <w:drawing>
+          <wp:inline distT="0" distB="0" distL="0" distR="0" wp14:anchorId="3D692BDE" wp14:editId="06C4A703">
+            <wp:extent cx="4276725" cy="685800"/>
+            <wp:effectExtent l="0" t="0" r="9525" b="0"/>
+            <wp:docPr id="85" name="Image 85" descr="Une image contenant texte&#10;&#10;Description générée automatiquement"/>
+            <wp:cNvGraphicFramePr>
+              <a:graphicFrameLocks xmlns:a="http://schemas.openxmlformats.org/drawingml/2006/main" noChangeAspect="1"/>
+            </wp:cNvGraphicFramePr>
+            <a:graphic xmlns:a="http://schemas.openxmlformats.org/drawingml/2006/main">
+              <a:graphicData uri="http://schemas.openxmlformats.org/drawingml/2006/picture">
+                <pic:pic xmlns:pic="http://schemas.openxmlformats.org/drawingml/2006/picture">
+                  <pic:nvPicPr>
+                    <pic:cNvPr id="85" name="Image 85" descr="Une image contenant texte&#10;&#10;Description générée automatiquement"/>
+                    <pic:cNvPicPr/>
+                  </pic:nvPicPr>
+                  <pic:blipFill>
+                    <a:blip r:embed="rId100"/>
+                    <a:stretch>
+                      <a:fillRect/>
+                    </a:stretch>
+                  </pic:blipFill>
+                  <pic:spPr>
+                    <a:xfrm>
+                      <a:off x="0" y="0"/>
+                      <a:ext cx="4276725" cy="685800"/>
+                    </a:xfrm>
+                    <a:prstGeom prst="rect">
+                      <a:avLst/>
+                    </a:prstGeom>
+                  </pic:spPr>
+                </pic:pic>
+              </a:graphicData>
+            </a:graphic>
+          </wp:inline>
+        </w:drawing>
+      </w:r>
+    </w:p>
+    <w:p>
+      <w:proofErr w:type="spellStart"/>
+      <w:r>
+        <w:t>Okay</w:t>
+      </w:r>
+      <w:proofErr w:type="spellEnd"/>
+    </w:p>
+    <w:p>
+      <w:r>
+        <w:rPr>
+          <w:noProof/>
+        </w:rPr>
+        <w:drawing>
+          <wp:inline distT="0" distB="0" distL="0" distR="0" wp14:anchorId="1C9882E8" wp14:editId="21E2CE62">
+            <wp:extent cx="4191000" cy="1104900"/>
+            <wp:effectExtent l="0" t="0" r="0" b="0"/>
+            <wp:docPr id="86" name="Image 86" descr="Une image contenant texte&#10;&#10;Description générée automatiquement"/>
+            <wp:cNvGraphicFramePr>
+              <a:graphicFrameLocks xmlns:a="http://schemas.openxmlformats.org/drawingml/2006/main" noChangeAspect="1"/>
+            </wp:cNvGraphicFramePr>
+            <a:graphic xmlns:a="http://schemas.openxmlformats.org/drawingml/2006/main">
+              <a:graphicData uri="http://schemas.openxmlformats.org/drawingml/2006/picture">
+                <pic:pic xmlns:pic="http://schemas.openxmlformats.org/drawingml/2006/picture">
+                  <pic:nvPicPr>
+                    <pic:cNvPr id="86" name="Image 86" descr="Une image contenant texte&#10;&#10;Description générée automatiquement"/>
+                    <pic:cNvPicPr/>
+                  </pic:nvPicPr>
+                  <pic:blipFill>
+                    <a:blip r:embed="rId101"/>
+                    <a:stretch>
+                      <a:fillRect/>
+                    </a:stretch>
+                  </pic:blipFill>
+                  <pic:spPr>
+                    <a:xfrm>
+                      <a:off x="0" y="0"/>
+                      <a:ext cx="4191000" cy="1104900"/>
+                    </a:xfrm>
+                    <a:prstGeom prst="rect">
+                      <a:avLst/>
+                    </a:prstGeom>
+                  </pic:spPr>
+                </pic:pic>
+              </a:graphicData>
+            </a:graphic>
+          </wp:inline>
+        </w:drawing>
+      </w:r>
+    </w:p>
+    <w:p>
+      <w:r>
+        <w:t>On approxime quoi exactement ? la matrice de départ ?</w:t>
+      </w:r>
+    </w:p>
+    <w:p>
+      <w:r>
+        <w:rPr>
+          <w:noProof/>
+        </w:rPr>
+        <w:drawing>
+          <wp:inline distT="0" distB="0" distL="0" distR="0" wp14:anchorId="11385D69" wp14:editId="27DDC91B">
+            <wp:extent cx="3502325" cy="367824"/>
+            <wp:effectExtent l="0" t="0" r="3175" b="0"/>
+            <wp:docPr id="87" name="Image 87"/>
+            <wp:cNvGraphicFramePr>
+              <a:graphicFrameLocks xmlns:a="http://schemas.openxmlformats.org/drawingml/2006/main" noChangeAspect="1"/>
+            </wp:cNvGraphicFramePr>
+            <a:graphic xmlns:a="http://schemas.openxmlformats.org/drawingml/2006/main">
+              <a:graphicData uri="http://schemas.openxmlformats.org/drawingml/2006/picture">
+                <pic:pic xmlns:pic="http://schemas.openxmlformats.org/drawingml/2006/picture">
+                  <pic:nvPicPr>
+                    <pic:cNvPr id="1" name=""/>
+                    <pic:cNvPicPr/>
+                  </pic:nvPicPr>
+                  <pic:blipFill>
+                    <a:blip r:embed="rId102"/>
+                    <a:stretch>
+                      <a:fillRect/>
+                    </a:stretch>
+                  </pic:blipFill>
+                  <pic:spPr>
+                    <a:xfrm>
+                      <a:off x="0" y="0"/>
+                      <a:ext cx="3721658" cy="390859"/>
+                    </a:xfrm>
+                    <a:prstGeom prst="rect">
+                      <a:avLst/>
+                    </a:prstGeom>
+                  </pic:spPr>
+                </pic:pic>
+              </a:graphicData>
+            </a:graphic>
+          </wp:inline>
+        </w:drawing>
+      </w:r>
+    </w:p>
+    <w:p>
+      <w:r>
+        <w:rPr>
+          <w:noProof/>
+        </w:rPr>
+        <w:lastRenderedPageBreak/>
+        <w:drawing>
+          <wp:inline distT="0" distB="0" distL="0" distR="0" wp14:anchorId="2A4E2D30" wp14:editId="66513E9B">
+            <wp:extent cx="5760720" cy="1569085"/>
+            <wp:effectExtent l="0" t="0" r="0" b="0"/>
+            <wp:docPr id="88" name="Image 88" descr="Une image contenant texte&#10;&#10;Description générée automatiquement"/>
+            <wp:cNvGraphicFramePr>
+              <a:graphicFrameLocks xmlns:a="http://schemas.openxmlformats.org/drawingml/2006/main" noChangeAspect="1"/>
+            </wp:cNvGraphicFramePr>
+            <a:graphic xmlns:a="http://schemas.openxmlformats.org/drawingml/2006/main">
+              <a:graphicData uri="http://schemas.openxmlformats.org/drawingml/2006/picture">
+                <pic:pic xmlns:pic="http://schemas.openxmlformats.org/drawingml/2006/picture">
+                  <pic:nvPicPr>
+                    <pic:cNvPr id="88" name="Image 88" descr="Une image contenant texte&#10;&#10;Description générée automatiquement"/>
+                    <pic:cNvPicPr/>
+                  </pic:nvPicPr>
+                  <pic:blipFill>
+                    <a:blip r:embed="rId103"/>
+                    <a:stretch>
+                      <a:fillRect/>
+                    </a:stretch>
+                  </pic:blipFill>
+                  <pic:spPr>
+                    <a:xfrm>
+                      <a:off x="0" y="0"/>
+                      <a:ext cx="5760720" cy="1569085"/>
+                    </a:xfrm>
+                    <a:prstGeom prst="rect">
+                      <a:avLst/>
+                    </a:prstGeom>
+                  </pic:spPr>
+                </pic:pic>
+              </a:graphicData>
+            </a:graphic>
+          </wp:inline>
+        </w:drawing>
+      </w:r>
+    </w:p>
+    <w:p>
+      <w:r>
+        <w:rPr>
+          <w:noProof/>
+        </w:rPr>
+        <w:drawing>
+          <wp:inline distT="0" distB="0" distL="0" distR="0" wp14:anchorId="6F0A64A4" wp14:editId="7CC3D917">
+            <wp:extent cx="5429250" cy="1162050"/>
+            <wp:effectExtent l="0" t="0" r="0" b="0"/>
+            <wp:docPr id="89" name="Image 89" descr="Une image contenant texte&#10;&#10;Description générée automatiquement"/>
+            <wp:cNvGraphicFramePr>
+              <a:graphicFrameLocks xmlns:a="http://schemas.openxmlformats.org/drawingml/2006/main" noChangeAspect="1"/>
+            </wp:cNvGraphicFramePr>
+            <a:graphic xmlns:a="http://schemas.openxmlformats.org/drawingml/2006/main">
+              <a:graphicData uri="http://schemas.openxmlformats.org/drawingml/2006/picture">
+                <pic:pic xmlns:pic="http://schemas.openxmlformats.org/drawingml/2006/picture">
+                  <pic:nvPicPr>
+                    <pic:cNvPr id="89" name="Image 89" descr="Une image contenant texte&#10;&#10;Description générée automatiquement"/>
+                    <pic:cNvPicPr/>
+                  </pic:nvPicPr>
+                  <pic:blipFill>
+                    <a:blip r:embed="rId104"/>
+                    <a:stretch>
+                      <a:fillRect/>
+                    </a:stretch>
+                  </pic:blipFill>
+                  <pic:spPr>
+                    <a:xfrm>
+                      <a:off x="0" y="0"/>
+                      <a:ext cx="5429250" cy="1162050"/>
+                    </a:xfrm>
+                    <a:prstGeom prst="rect">
+                      <a:avLst/>
+                    </a:prstGeom>
+                  </pic:spPr>
+                </pic:pic>
+              </a:graphicData>
+            </a:graphic>
+          </wp:inline>
+        </w:drawing>
+      </w:r>
+    </w:p>
+    <w:p>
+      <w:r>
+        <w:t>Bon nous reviendrons sur ceci plus tardivement car c’est intéressant</w:t>
+      </w:r>
+    </w:p>
+    <w:p>
+      <w:r>
+        <w:t>Je vais vous montrer le PDF que nous avons préparé pour notre court passage oral</w:t>
+      </w:r>
+    </w:p>
+    <w:p>
+      <w:r>
+        <w:rPr>
+          <w:noProof/>
+        </w:rPr>
+        <w:drawing>
+          <wp:inline distT="0" distB="0" distL="0" distR="0" wp14:anchorId="10808AC4" wp14:editId="163E4F95">
+            <wp:extent cx="4597879" cy="2474299"/>
+            <wp:effectExtent l="0" t="0" r="0" b="2540"/>
+            <wp:docPr id="90" name="Image 90" descr="Une image contenant texte&#10;&#10;Description générée automatiquement"/>
+            <wp:cNvGraphicFramePr>
+              <a:graphicFrameLocks xmlns:a="http://schemas.openxmlformats.org/drawingml/2006/main" noChangeAspect="1"/>
+            </wp:cNvGraphicFramePr>
+            <a:graphic xmlns:a="http://schemas.openxmlformats.org/drawingml/2006/main">
+              <a:graphicData uri="http://schemas.openxmlformats.org/drawingml/2006/picture">
+                <pic:pic xmlns:pic="http://schemas.openxmlformats.org/drawingml/2006/picture">
+                  <pic:nvPicPr>
+                    <pic:cNvPr id="90" name="Image 90" descr="Une image contenant texte&#10;&#10;Description générée automatiquement"/>
+                    <pic:cNvPicPr/>
+                  </pic:nvPicPr>
+                  <pic:blipFill>
+                    <a:blip r:embed="rId105"/>
+                    <a:stretch>
+                      <a:fillRect/>
+                    </a:stretch>
+                  </pic:blipFill>
+                  <pic:spPr>
+                    <a:xfrm>
+                      <a:off x="0" y="0"/>
+                      <a:ext cx="4613944" cy="2482944"/>
+                    </a:xfrm>
+                    <a:prstGeom prst="rect">
+                      <a:avLst/>
+                    </a:prstGeom>
+                  </pic:spPr>
+                </pic:pic>
+              </a:graphicData>
+            </a:graphic>
+          </wp:inline>
+        </w:drawing>
+      </w:r>
+    </w:p>
+    <w:p>
+      <w:r>
+        <w:rPr>
+          <w:noProof/>
+        </w:rPr>
+        <w:drawing>
+          <wp:inline distT="0" distB="0" distL="0" distR="0" wp14:anchorId="4F131563" wp14:editId="75BD915B">
+            <wp:extent cx="5106838" cy="2718355"/>
+            <wp:effectExtent l="0" t="0" r="0" b="6350"/>
+            <wp:docPr id="91" name="Image 91"/>
+            <wp:cNvGraphicFramePr>
+              <a:graphicFrameLocks xmlns:a="http://schemas.openxmlformats.org/drawingml/2006/main" noChangeAspect="1"/>
+            </wp:cNvGraphicFramePr>
+            <a:graphic xmlns:a="http://schemas.openxmlformats.org/drawingml/2006/main">
+              <a:graphicData uri="http://schemas.openxmlformats.org/drawingml/2006/picture">
+                <pic:pic xmlns:pic="http://schemas.openxmlformats.org/drawingml/2006/picture">
+                  <pic:nvPicPr>
+                    <pic:cNvPr id="1" name=""/>
+                    <pic:cNvPicPr/>
+                  </pic:nvPicPr>
+                  <pic:blipFill>
+                    <a:blip r:embed="rId106"/>
+                    <a:stretch>
+                      <a:fillRect/>
+                    </a:stretch>
+                  </pic:blipFill>
+                  <pic:spPr>
+                    <a:xfrm>
+                      <a:off x="0" y="0"/>
+                      <a:ext cx="5115211" cy="2722812"/>
+                    </a:xfrm>
+                    <a:prstGeom prst="rect">
+                      <a:avLst/>
+                    </a:prstGeom>
+                  </pic:spPr>
+                </pic:pic>
+              </a:graphicData>
+            </a:graphic>
+          </wp:inline>
+        </w:drawing>
+      </w:r>
+    </w:p>
+    <w:p>
+      <w:r>
+        <w:rPr>
+          <w:noProof/>
+        </w:rPr>
+        <w:lastRenderedPageBreak/>
+        <w:drawing>
+          <wp:inline distT="0" distB="0" distL="0" distR="0" wp14:anchorId="6E889EBC" wp14:editId="33BB0D24">
+            <wp:extent cx="4537495" cy="2369281"/>
+            <wp:effectExtent l="0" t="0" r="0" b="0"/>
+            <wp:docPr id="92" name="Image 92"/>
+            <wp:cNvGraphicFramePr>
+              <a:graphicFrameLocks xmlns:a="http://schemas.openxmlformats.org/drawingml/2006/main" noChangeAspect="1"/>
+            </wp:cNvGraphicFramePr>
+            <a:graphic xmlns:a="http://schemas.openxmlformats.org/drawingml/2006/main">
+              <a:graphicData uri="http://schemas.openxmlformats.org/drawingml/2006/picture">
+                <pic:pic xmlns:pic="http://schemas.openxmlformats.org/drawingml/2006/picture">
+                  <pic:nvPicPr>
+                    <pic:cNvPr id="1" name=""/>
+                    <pic:cNvPicPr/>
+                  </pic:nvPicPr>
+                  <pic:blipFill>
+                    <a:blip r:embed="rId107"/>
+                    <a:stretch>
+                      <a:fillRect/>
+                    </a:stretch>
+                  </pic:blipFill>
+                  <pic:spPr>
+                    <a:xfrm>
+                      <a:off x="0" y="0"/>
+                      <a:ext cx="4546113" cy="2373781"/>
+                    </a:xfrm>
+                    <a:prstGeom prst="rect">
+                      <a:avLst/>
+                    </a:prstGeom>
+                  </pic:spPr>
+                </pic:pic>
+              </a:graphicData>
+            </a:graphic>
+          </wp:inline>
+        </w:drawing>
+      </w:r>
+    </w:p>
+    <w:p/>
+    <w:p/>
+    <w:p/>
     <w:sectPr>
       <w:pgSz w:w="11906" w:h="16838"/>
       <w:pgMar w:top="1417" w:right="1417" w:bottom="1417" w:left="1417" w:header="708" w:footer="708" w:gutter="0"/>
@@ -7784,7 +8257,7 @@
 </file>
 
 <file path=word/numbering.xml><?xml version="1.0" encoding="utf-8"?>
-<w:numbering xmlns:wpc="http://schemas.microsoft.com/office/word/2010/wordprocessingCanvas" xmlns:cx="http://schemas.microsoft.com/office/drawing/2014/chartex" xmlns:cx1="http://schemas.microsoft.com/office/drawing/2015/9/8/chartex" xmlns:cx2="http://schemas.microsoft.com/office/drawing/2015/10/21/chartex" xmlns:cx3="http://schemas.microsoft.com/office/drawing/2016/5/9/chartex" xmlns:cx4="http://schemas.microsoft.com/office/drawing/2016/5/10/chartex" xmlns:cx5="http://schemas.microsoft.com/office/drawing/2016/5/11/chartex" xmlns:cx6="http://schemas.microsoft.com/office/drawing/2016/5/12/chartex" xmlns:cx7="http://schemas.microsoft.com/office/drawing/2016/5/13/chartex" xmlns:cx8="http://schemas.microsoft.com/office/drawing/2016/5/14/chartex" xmlns:mc="http://schemas.openxmlformats.org/markup-compatibility/2006" xmlns:aink="http://schemas.microsoft.com/office/drawing/2016/ink" xmlns:am3d="http://schemas.microsoft.com/office/drawing/2017/model3d" xmlns:o="urn:schemas-microsoft-com:office:office" xmlns:r="http://schemas.openxmlformats.org/officeDocument/2006/relationships" xmlns:m="http://schemas.openxmlformats.org/officeDocument/2006/math" xmlns:v="urn:schemas-microsoft-com:vml" xmlns:wp14="http://schemas.microsoft.com/office/word/2010/wordprocessingDrawing" xmlns:wp="http://schemas.openxmlformats.org/drawingml/2006/wordprocessingDrawing" xmlns:w10="urn:schemas-microsoft-com:office:word" xmlns:w="http://schemas.openxmlformats.org/wordprocessingml/2006/main" xmlns:w14="http://schemas.microsoft.com/office/word/2010/wordml" xmlns:w15="http://schemas.microsoft.com/office/word/2012/wordml" xmlns:w16cid="http://schemas.microsoft.com/office/word/2016/wordml/cid" xmlns:w16se="http://schemas.microsoft.com/office/word/2015/wordml/symex" xmlns:wpg="http://schemas.microsoft.com/office/word/2010/wordprocessingGroup" xmlns:wpi="http://schemas.microsoft.com/office/word/2010/wordprocessingInk" xmlns:wne="http://schemas.microsoft.com/office/word/2006/wordml" xmlns:wps="http://schemas.microsoft.com/office/word/2010/wordprocessingShape" mc:Ignorable="w14 w15 w16se w16cid wp14">
+<w:numbering xmlns:wpc="http://schemas.microsoft.com/office/word/2010/wordprocessingCanvas" xmlns:cx="http://schemas.microsoft.com/office/drawing/2014/chartex" xmlns:cx1="http://schemas.microsoft.com/office/drawing/2015/9/8/chartex" xmlns:cx2="http://schemas.microsoft.com/office/drawing/2015/10/21/chartex" xmlns:cx3="http://schemas.microsoft.com/office/drawing/2016/5/9/chartex" xmlns:cx4="http://schemas.microsoft.com/office/drawing/2016/5/10/chartex" xmlns:cx5="http://schemas.microsoft.com/office/drawing/2016/5/11/chartex" xmlns:cx6="http://schemas.microsoft.com/office/drawing/2016/5/12/chartex" xmlns:cx7="http://schemas.microsoft.com/office/drawing/2016/5/13/chartex" xmlns:cx8="http://schemas.microsoft.com/office/drawing/2016/5/14/chartex" xmlns:mc="http://schemas.openxmlformats.org/markup-compatibility/2006" xmlns:aink="http://schemas.microsoft.com/office/drawing/2016/ink" xmlns:am3d="http://schemas.microsoft.com/office/drawing/2017/model3d" xmlns:o="urn:schemas-microsoft-com:office:office" xmlns:oel="http://schemas.microsoft.com/office/2019/extlst" xmlns:r="http://schemas.openxmlformats.org/officeDocument/2006/relationships" xmlns:m="http://schemas.openxmlformats.org/officeDocument/2006/math" xmlns:v="urn:schemas-microsoft-com:vml" xmlns:wp14="http://schemas.microsoft.com/office/word/2010/wordprocessingDrawing" xmlns:wp="http://schemas.openxmlformats.org/drawingml/2006/wordprocessingDrawing" xmlns:w10="urn:schemas-microsoft-com:office:word" xmlns:w="http://schemas.openxmlformats.org/wordprocessingml/2006/main" xmlns:w14="http://schemas.microsoft.com/office/word/2010/wordml" xmlns:w15="http://schemas.microsoft.com/office/word/2012/wordml" xmlns:w16cex="http://schemas.microsoft.com/office/word/2018/wordml/cex" xmlns:w16cid="http://schemas.microsoft.com/office/word/2016/wordml/cid" xmlns:w16="http://schemas.microsoft.com/office/word/2018/wordml" xmlns:w16sdtdh="http://schemas.microsoft.com/office/word/2020/wordml/sdtdatahash" xmlns:w16se="http://schemas.microsoft.com/office/word/2015/wordml/symex" xmlns:wpg="http://schemas.microsoft.com/office/word/2010/wordprocessingGroup" xmlns:wpi="http://schemas.microsoft.com/office/word/2010/wordprocessingInk" xmlns:wne="http://schemas.microsoft.com/office/word/2006/wordml" xmlns:wps="http://schemas.microsoft.com/office/word/2010/wordprocessingShape" mc:Ignorable="w14 w15 w16se w16cid w16 w16cex w16sdtdh wp14">
   <w:abstractNum w:abstractNumId="0" w15:restartNumberingAfterBreak="0">
     <w:nsid w:val="28D702DB"/>
     <w:multiLevelType w:val="hybridMultilevel"/>
@@ -7897,14 +8370,14 @@
       </w:rPr>
     </w:lvl>
   </w:abstractNum>
-  <w:num w:numId="1">
+  <w:num w:numId="1" w16cid:durableId="1528131020">
     <w:abstractNumId w:val="0"/>
   </w:num>
 </w:numbering>
 </file>
 
 <file path=word/styles.xml><?xml version="1.0" encoding="utf-8"?>
-<w:styles xmlns:mc="http://schemas.openxmlformats.org/markup-compatibility/2006" xmlns:r="http://schemas.openxmlformats.org/officeDocument/2006/relationships" xmlns:w="http://schemas.openxmlformats.org/wordprocessingml/2006/main" xmlns:w14="http://schemas.microsoft.com/office/word/2010/wordml" xmlns:w15="http://schemas.microsoft.com/office/word/2012/wordml" xmlns:w16cid="http://schemas.microsoft.com/office/word/2016/wordml/cid" xmlns:w16se="http://schemas.microsoft.com/office/word/2015/wordml/symex" mc:Ignorable="w14 w15 w16se w16cid">
+<w:styles xmlns:mc="http://schemas.openxmlformats.org/markup-compatibility/2006" xmlns:r="http://schemas.openxmlformats.org/officeDocument/2006/relationships" xmlns:w="http://schemas.openxmlformats.org/wordprocessingml/2006/main" xmlns:w14="http://schemas.microsoft.com/office/word/2010/wordml" xmlns:w15="http://schemas.microsoft.com/office/word/2012/wordml" xmlns:w16cex="http://schemas.microsoft.com/office/word/2018/wordml/cex" xmlns:w16cid="http://schemas.microsoft.com/office/word/2016/wordml/cid" xmlns:w16="http://schemas.microsoft.com/office/word/2018/wordml" xmlns:w16sdtdh="http://schemas.microsoft.com/office/word/2020/wordml/sdtdatahash" xmlns:w16se="http://schemas.microsoft.com/office/word/2015/wordml/symex" mc:Ignorable="w14 w15 w16se w16cid w16 w16cex w16sdtdh">
   <w:docDefaults>
     <w:rPrDefault>
       <w:rPr>
@@ -7920,7 +8393,7 @@
       </w:pPr>
     </w:pPrDefault>
   </w:docDefaults>
-  <w:latentStyles w:defLockedState="0" w:defUIPriority="99" w:defSemiHidden="0" w:defUnhideWhenUsed="0" w:defQFormat="0" w:count="375">
+  <w:latentStyles w:defLockedState="0" w:defUIPriority="99" w:defSemiHidden="0" w:defUnhideWhenUsed="0" w:defQFormat="0" w:count="376">
     <w:lsdException w:name="Normal" w:uiPriority="0" w:qFormat="1"/>
     <w:lsdException w:name="heading 1" w:uiPriority="9" w:qFormat="1"/>
     <w:lsdException w:name="heading 2" w:semiHidden="1" w:uiPriority="9" w:unhideWhenUsed="1" w:qFormat="1"/>
@@ -8026,7 +8499,6 @@
     <w:lsdException w:name="HTML Sample" w:semiHidden="1" w:unhideWhenUsed="1"/>
     <w:lsdException w:name="HTML Typewriter" w:semiHidden="1" w:unhideWhenUsed="1"/>
     <w:lsdException w:name="HTML Variable" w:semiHidden="1" w:unhideWhenUsed="1"/>
-    <w:lsdException w:name="Normal Table" w:semiHidden="1" w:unhideWhenUsed="1"/>
     <w:lsdException w:name="annotation subject" w:semiHidden="1" w:unhideWhenUsed="1"/>
     <w:lsdException w:name="No List" w:semiHidden="1" w:unhideWhenUsed="1"/>
     <w:lsdException w:name="Outline List 1" w:semiHidden="1" w:unhideWhenUsed="1"/>
@@ -8073,10 +8545,8 @@
     <w:lsdException w:name="Table Subtle 2" w:semiHidden="1" w:unhideWhenUsed="1"/>
     <w:lsdException w:name="Table Web 1" w:semiHidden="1" w:unhideWhenUsed="1"/>
     <w:lsdException w:name="Table Web 2" w:semiHidden="1" w:unhideWhenUsed="1"/>
-    <w:lsdException w:name="Table Web 3" w:semiHidden="1" w:unhideWhenUsed="1"/>
     <w:lsdException w:name="Balloon Text" w:semiHidden="1" w:unhideWhenUsed="1"/>
     <w:lsdException w:name="Table Grid" w:uiPriority="39"/>
-    <w:lsdException w:name="Table Theme" w:semiHidden="1" w:unhideWhenUsed="1"/>
     <w:lsdException w:name="Placeholder Text" w:semiHidden="1"/>
     <w:lsdException w:name="No Spacing" w:uiPriority="1" w:qFormat="1"/>
     <w:lsdException w:name="Light Shading" w:uiPriority="60"/>
@@ -8296,6 +8766,7 @@
     <w:lsdException w:name="Smart Hyperlink" w:semiHidden="1" w:unhideWhenUsed="1"/>
     <w:lsdException w:name="Hashtag" w:semiHidden="1" w:unhideWhenUsed="1"/>
     <w:lsdException w:name="Unresolved Mention" w:semiHidden="1" w:unhideWhenUsed="1"/>
+    <w:lsdException w:name="Smart Link" w:semiHidden="1" w:unhideWhenUsed="1"/>
   </w:latentStyles>
   <w:style w:type="paragraph" w:default="1" w:styleId="Normal">
     <w:name w:val="Normal"/>

</xml_diff>

<commit_message>
Mise à jour -  avancement code et doc word
</commit_message>
<xml_diff>
--- a/Abdourahmane/Lecture article 1.docx
+++ b/Abdourahmane/Lecture article 1.docx
@@ -1,6 +1,6 @@
 
 <file path=word/document.xml><?xml version="1.0" encoding="utf-8"?>
-<w:document xmlns:wpc="http://schemas.microsoft.com/office/word/2010/wordprocessingCanvas" xmlns:cx="http://schemas.microsoft.com/office/drawing/2014/chartex" xmlns:cx1="http://schemas.microsoft.com/office/drawing/2015/9/8/chartex" xmlns:cx2="http://schemas.microsoft.com/office/drawing/2015/10/21/chartex" xmlns:cx3="http://schemas.microsoft.com/office/drawing/2016/5/9/chartex" xmlns:cx4="http://schemas.microsoft.com/office/drawing/2016/5/10/chartex" xmlns:cx5="http://schemas.microsoft.com/office/drawing/2016/5/11/chartex" xmlns:cx6="http://schemas.microsoft.com/office/drawing/2016/5/12/chartex" xmlns:cx7="http://schemas.microsoft.com/office/drawing/2016/5/13/chartex" xmlns:cx8="http://schemas.microsoft.com/office/drawing/2016/5/14/chartex" xmlns:mc="http://schemas.openxmlformats.org/markup-compatibility/2006" xmlns:aink="http://schemas.microsoft.com/office/drawing/2016/ink" xmlns:am3d="http://schemas.microsoft.com/office/drawing/2017/model3d" xmlns:o="urn:schemas-microsoft-com:office:office" xmlns:oel="http://schemas.microsoft.com/office/2019/extlst" xmlns:r="http://schemas.openxmlformats.org/officeDocument/2006/relationships" xmlns:m="http://schemas.openxmlformats.org/officeDocument/2006/math" xmlns:v="urn:schemas-microsoft-com:vml" xmlns:wp14="http://schemas.microsoft.com/office/word/2010/wordprocessingDrawing" xmlns:wp="http://schemas.openxmlformats.org/drawingml/2006/wordprocessingDrawing" xmlns:w10="urn:schemas-microsoft-com:office:word" xmlns:w="http://schemas.openxmlformats.org/wordprocessingml/2006/main" xmlns:w14="http://schemas.microsoft.com/office/word/2010/wordml" xmlns:w15="http://schemas.microsoft.com/office/word/2012/wordml" xmlns:w16cex="http://schemas.microsoft.com/office/word/2018/wordml/cex" xmlns:w16cid="http://schemas.microsoft.com/office/word/2016/wordml/cid" xmlns:w16="http://schemas.microsoft.com/office/word/2018/wordml" xmlns:w16sdtdh="http://schemas.microsoft.com/office/word/2020/wordml/sdtdatahash" xmlns:w16se="http://schemas.microsoft.com/office/word/2015/wordml/symex" xmlns:wpg="http://schemas.microsoft.com/office/word/2010/wordprocessingGroup" xmlns:wpi="http://schemas.microsoft.com/office/word/2010/wordprocessingInk" xmlns:wne="http://schemas.microsoft.com/office/word/2006/wordml" xmlns:wps="http://schemas.microsoft.com/office/word/2010/wordprocessingShape" mc:Ignorable="w14 w15 w16se w16cid w16 w16cex w16sdtdh wp14">
+<w:document xmlns:wpc="http://schemas.microsoft.com/office/word/2010/wordprocessingCanvas" xmlns:cx="http://schemas.microsoft.com/office/drawing/2014/chartex" xmlns:cx1="http://schemas.microsoft.com/office/drawing/2015/9/8/chartex" xmlns:cx2="http://schemas.microsoft.com/office/drawing/2015/10/21/chartex" xmlns:cx3="http://schemas.microsoft.com/office/drawing/2016/5/9/chartex" xmlns:cx4="http://schemas.microsoft.com/office/drawing/2016/5/10/chartex" xmlns:cx5="http://schemas.microsoft.com/office/drawing/2016/5/11/chartex" xmlns:cx6="http://schemas.microsoft.com/office/drawing/2016/5/12/chartex" xmlns:cx7="http://schemas.microsoft.com/office/drawing/2016/5/13/chartex" xmlns:cx8="http://schemas.microsoft.com/office/drawing/2016/5/14/chartex" xmlns:mc="http://schemas.openxmlformats.org/markup-compatibility/2006" xmlns:aink="http://schemas.microsoft.com/office/drawing/2016/ink" xmlns:am3d="http://schemas.microsoft.com/office/drawing/2017/model3d" xmlns:o="urn:schemas-microsoft-com:office:office" xmlns:r="http://schemas.openxmlformats.org/officeDocument/2006/relationships" xmlns:m="http://schemas.openxmlformats.org/officeDocument/2006/math" xmlns:v="urn:schemas-microsoft-com:vml" xmlns:wp14="http://schemas.microsoft.com/office/word/2010/wordprocessingDrawing" xmlns:wp="http://schemas.openxmlformats.org/drawingml/2006/wordprocessingDrawing" xmlns:w10="urn:schemas-microsoft-com:office:word" xmlns:w="http://schemas.openxmlformats.org/wordprocessingml/2006/main" xmlns:w14="http://schemas.microsoft.com/office/word/2010/wordml" xmlns:w15="http://schemas.microsoft.com/office/word/2012/wordml" xmlns:w16cid="http://schemas.microsoft.com/office/word/2016/wordml/cid" xmlns:w16se="http://schemas.microsoft.com/office/word/2015/wordml/symex" xmlns:wpg="http://schemas.microsoft.com/office/word/2010/wordprocessingGroup" xmlns:wpi="http://schemas.microsoft.com/office/word/2010/wordprocessingInk" xmlns:wne="http://schemas.microsoft.com/office/word/2006/wordml" xmlns:wps="http://schemas.microsoft.com/office/word/2010/wordprocessingShape" mc:Ignorable="w14 w15 w16se w16cid wp14">
   <w:body>
     <w:p>
       <w:pPr>
@@ -8244,8 +8244,232 @@
       </w:r>
     </w:p>
     <w:p/>
+    <w:p>
+      <w:pPr>
+        <w:pStyle w:val="Titre2"/>
+      </w:pPr>
+      <w:r>
+        <w:t>21/06/2022</w:t>
+      </w:r>
+    </w:p>
+    <w:p>
+      <w:r>
+        <w:t xml:space="preserve">Bonjour, hier c’était la journée des stagiaires </w:t>
+      </w:r>
+    </w:p>
+    <w:p>
+      <w:r>
+        <w:t>Aujourd’hui continuons notre tutoriel et structurons notre rapport de stage</w:t>
+      </w:r>
+    </w:p>
+    <w:p>
+      <w:r>
+        <w:t xml:space="preserve"> </w:t>
+      </w:r>
+      <w:r>
+        <w:rPr>
+          <w:noProof/>
+        </w:rPr>
+        <w:drawing>
+          <wp:inline distT="0" distB="0" distL="0" distR="0" wp14:anchorId="351CE0DA" wp14:editId="2FEADAD8">
+            <wp:extent cx="4305300" cy="1371600"/>
+            <wp:effectExtent l="0" t="0" r="0" b="0"/>
+            <wp:docPr id="93" name="Image 93"/>
+            <wp:cNvGraphicFramePr>
+              <a:graphicFrameLocks xmlns:a="http://schemas.openxmlformats.org/drawingml/2006/main" noChangeAspect="1"/>
+            </wp:cNvGraphicFramePr>
+            <a:graphic xmlns:a="http://schemas.openxmlformats.org/drawingml/2006/main">
+              <a:graphicData uri="http://schemas.openxmlformats.org/drawingml/2006/picture">
+                <pic:pic xmlns:pic="http://schemas.openxmlformats.org/drawingml/2006/picture">
+                  <pic:nvPicPr>
+                    <pic:cNvPr id="1" name=""/>
+                    <pic:cNvPicPr/>
+                  </pic:nvPicPr>
+                  <pic:blipFill>
+                    <a:blip r:embed="rId108"/>
+                    <a:stretch>
+                      <a:fillRect/>
+                    </a:stretch>
+                  </pic:blipFill>
+                  <pic:spPr>
+                    <a:xfrm>
+                      <a:off x="0" y="0"/>
+                      <a:ext cx="4305300" cy="1371600"/>
+                    </a:xfrm>
+                    <a:prstGeom prst="rect">
+                      <a:avLst/>
+                    </a:prstGeom>
+                  </pic:spPr>
+                </pic:pic>
+              </a:graphicData>
+            </a:graphic>
+          </wp:inline>
+        </w:drawing>
+      </w:r>
+    </w:p>
+    <w:p>
+      <w:r>
+        <w:t xml:space="preserve"> </w:t>
+      </w:r>
+      <w:r>
+        <w:rPr>
+          <w:noProof/>
+        </w:rPr>
+        <w:drawing>
+          <wp:inline distT="0" distB="0" distL="0" distR="0" wp14:anchorId="33785E91" wp14:editId="2BD0A77C">
+            <wp:extent cx="3505200" cy="638175"/>
+            <wp:effectExtent l="0" t="0" r="0" b="9525"/>
+            <wp:docPr id="94" name="Image 94"/>
+            <wp:cNvGraphicFramePr>
+              <a:graphicFrameLocks xmlns:a="http://schemas.openxmlformats.org/drawingml/2006/main" noChangeAspect="1"/>
+            </wp:cNvGraphicFramePr>
+            <a:graphic xmlns:a="http://schemas.openxmlformats.org/drawingml/2006/main">
+              <a:graphicData uri="http://schemas.openxmlformats.org/drawingml/2006/picture">
+                <pic:pic xmlns:pic="http://schemas.openxmlformats.org/drawingml/2006/picture">
+                  <pic:nvPicPr>
+                    <pic:cNvPr id="1" name=""/>
+                    <pic:cNvPicPr/>
+                  </pic:nvPicPr>
+                  <pic:blipFill>
+                    <a:blip r:embed="rId109"/>
+                    <a:stretch>
+                      <a:fillRect/>
+                    </a:stretch>
+                  </pic:blipFill>
+                  <pic:spPr>
+                    <a:xfrm>
+                      <a:off x="0" y="0"/>
+                      <a:ext cx="3505200" cy="638175"/>
+                    </a:xfrm>
+                    <a:prstGeom prst="rect">
+                      <a:avLst/>
+                    </a:prstGeom>
+                  </pic:spPr>
+                </pic:pic>
+              </a:graphicData>
+            </a:graphic>
+          </wp:inline>
+        </w:drawing>
+      </w:r>
+    </w:p>
+    <w:p>
+      <w:r>
+        <w:rPr>
+          <w:noProof/>
+        </w:rPr>
+        <w:drawing>
+          <wp:inline distT="0" distB="0" distL="0" distR="0" wp14:anchorId="581B081B" wp14:editId="56F10073">
+            <wp:extent cx="5760720" cy="1823720"/>
+            <wp:effectExtent l="0" t="0" r="0" b="5080"/>
+            <wp:docPr id="95" name="Image 95"/>
+            <wp:cNvGraphicFramePr>
+              <a:graphicFrameLocks xmlns:a="http://schemas.openxmlformats.org/drawingml/2006/main" noChangeAspect="1"/>
+            </wp:cNvGraphicFramePr>
+            <a:graphic xmlns:a="http://schemas.openxmlformats.org/drawingml/2006/main">
+              <a:graphicData uri="http://schemas.openxmlformats.org/drawingml/2006/picture">
+                <pic:pic xmlns:pic="http://schemas.openxmlformats.org/drawingml/2006/picture">
+                  <pic:nvPicPr>
+                    <pic:cNvPr id="1" name=""/>
+                    <pic:cNvPicPr/>
+                  </pic:nvPicPr>
+                  <pic:blipFill>
+                    <a:blip r:embed="rId110"/>
+                    <a:stretch>
+                      <a:fillRect/>
+                    </a:stretch>
+                  </pic:blipFill>
+                  <pic:spPr>
+                    <a:xfrm>
+                      <a:off x="0" y="0"/>
+                      <a:ext cx="5760720" cy="1823720"/>
+                    </a:xfrm>
+                    <a:prstGeom prst="rect">
+                      <a:avLst/>
+                    </a:prstGeom>
+                  </pic:spPr>
+                </pic:pic>
+              </a:graphicData>
+            </a:graphic>
+          </wp:inline>
+        </w:drawing>
+      </w:r>
+    </w:p>
+    <w:p>
+      <w:hyperlink r:id="rId111" w:history="1">
+        <w:r>
+          <w:rPr>
+            <w:rStyle w:val="Lienhypertexte"/>
+          </w:rPr>
+          <w:t>https://towardsdatascience.com/tf-idf-a-visual-explainer-and-python-implementation-on-presidential-inauguration-speeches-2a7671168550</w:t>
+        </w:r>
+      </w:hyperlink>
+    </w:p>
+    <w:p>
+      <w:r>
+        <w:t>(</w:t>
+      </w:r>
+      <w:proofErr w:type="gramStart"/>
+      <w:r>
+        <w:t>gestion</w:t>
+      </w:r>
+      <w:proofErr w:type="gramEnd"/>
+      <w:r>
+        <w:t xml:space="preserve"> de notes et rattrapages)</w:t>
+      </w:r>
+    </w:p>
     <w:p/>
-    <w:p/>
+    <w:p>
+      <w:r>
+        <w:rPr>
+          <w:noProof/>
+        </w:rPr>
+        <w:lastRenderedPageBreak/>
+        <w:drawing>
+          <wp:inline distT="0" distB="0" distL="0" distR="0" wp14:anchorId="12026D02" wp14:editId="279AB3E2">
+            <wp:extent cx="5760720" cy="900430"/>
+            <wp:effectExtent l="0" t="0" r="0" b="0"/>
+            <wp:docPr id="96" name="Image 96"/>
+            <wp:cNvGraphicFramePr>
+              <a:graphicFrameLocks xmlns:a="http://schemas.openxmlformats.org/drawingml/2006/main" noChangeAspect="1"/>
+            </wp:cNvGraphicFramePr>
+            <a:graphic xmlns:a="http://schemas.openxmlformats.org/drawingml/2006/main">
+              <a:graphicData uri="http://schemas.openxmlformats.org/drawingml/2006/picture">
+                <pic:pic xmlns:pic="http://schemas.openxmlformats.org/drawingml/2006/picture">
+                  <pic:nvPicPr>
+                    <pic:cNvPr id="1" name=""/>
+                    <pic:cNvPicPr/>
+                  </pic:nvPicPr>
+                  <pic:blipFill>
+                    <a:blip r:embed="rId112"/>
+                    <a:stretch>
+                      <a:fillRect/>
+                    </a:stretch>
+                  </pic:blipFill>
+                  <pic:spPr>
+                    <a:xfrm>
+                      <a:off x="0" y="0"/>
+                      <a:ext cx="5760720" cy="900430"/>
+                    </a:xfrm>
+                    <a:prstGeom prst="rect">
+                      <a:avLst/>
+                    </a:prstGeom>
+                  </pic:spPr>
+                </pic:pic>
+              </a:graphicData>
+            </a:graphic>
+          </wp:inline>
+        </w:drawing>
+      </w:r>
+    </w:p>
+    <w:p>
+      <w:r>
+        <w:t>Il y a vraiment plein de façon de coder dans python que je ne connais pas</w:t>
+      </w:r>
+    </w:p>
+    <w:p>
+      <w:bookmarkStart w:id="11" w:name="_GoBack"/>
+      <w:bookmarkEnd w:id="11"/>
+    </w:p>
     <w:sectPr>
       <w:pgSz w:w="11906" w:h="16838"/>
       <w:pgMar w:top="1417" w:right="1417" w:bottom="1417" w:left="1417" w:header="708" w:footer="708" w:gutter="0"/>
@@ -8257,7 +8481,7 @@
 </file>
 
 <file path=word/numbering.xml><?xml version="1.0" encoding="utf-8"?>
-<w:numbering xmlns:wpc="http://schemas.microsoft.com/office/word/2010/wordprocessingCanvas" xmlns:cx="http://schemas.microsoft.com/office/drawing/2014/chartex" xmlns:cx1="http://schemas.microsoft.com/office/drawing/2015/9/8/chartex" xmlns:cx2="http://schemas.microsoft.com/office/drawing/2015/10/21/chartex" xmlns:cx3="http://schemas.microsoft.com/office/drawing/2016/5/9/chartex" xmlns:cx4="http://schemas.microsoft.com/office/drawing/2016/5/10/chartex" xmlns:cx5="http://schemas.microsoft.com/office/drawing/2016/5/11/chartex" xmlns:cx6="http://schemas.microsoft.com/office/drawing/2016/5/12/chartex" xmlns:cx7="http://schemas.microsoft.com/office/drawing/2016/5/13/chartex" xmlns:cx8="http://schemas.microsoft.com/office/drawing/2016/5/14/chartex" xmlns:mc="http://schemas.openxmlformats.org/markup-compatibility/2006" xmlns:aink="http://schemas.microsoft.com/office/drawing/2016/ink" xmlns:am3d="http://schemas.microsoft.com/office/drawing/2017/model3d" xmlns:o="urn:schemas-microsoft-com:office:office" xmlns:oel="http://schemas.microsoft.com/office/2019/extlst" xmlns:r="http://schemas.openxmlformats.org/officeDocument/2006/relationships" xmlns:m="http://schemas.openxmlformats.org/officeDocument/2006/math" xmlns:v="urn:schemas-microsoft-com:vml" xmlns:wp14="http://schemas.microsoft.com/office/word/2010/wordprocessingDrawing" xmlns:wp="http://schemas.openxmlformats.org/drawingml/2006/wordprocessingDrawing" xmlns:w10="urn:schemas-microsoft-com:office:word" xmlns:w="http://schemas.openxmlformats.org/wordprocessingml/2006/main" xmlns:w14="http://schemas.microsoft.com/office/word/2010/wordml" xmlns:w15="http://schemas.microsoft.com/office/word/2012/wordml" xmlns:w16cex="http://schemas.microsoft.com/office/word/2018/wordml/cex" xmlns:w16cid="http://schemas.microsoft.com/office/word/2016/wordml/cid" xmlns:w16="http://schemas.microsoft.com/office/word/2018/wordml" xmlns:w16sdtdh="http://schemas.microsoft.com/office/word/2020/wordml/sdtdatahash" xmlns:w16se="http://schemas.microsoft.com/office/word/2015/wordml/symex" xmlns:wpg="http://schemas.microsoft.com/office/word/2010/wordprocessingGroup" xmlns:wpi="http://schemas.microsoft.com/office/word/2010/wordprocessingInk" xmlns:wne="http://schemas.microsoft.com/office/word/2006/wordml" xmlns:wps="http://schemas.microsoft.com/office/word/2010/wordprocessingShape" mc:Ignorable="w14 w15 w16se w16cid w16 w16cex w16sdtdh wp14">
+<w:numbering xmlns:wpc="http://schemas.microsoft.com/office/word/2010/wordprocessingCanvas" xmlns:cx="http://schemas.microsoft.com/office/drawing/2014/chartex" xmlns:cx1="http://schemas.microsoft.com/office/drawing/2015/9/8/chartex" xmlns:cx2="http://schemas.microsoft.com/office/drawing/2015/10/21/chartex" xmlns:cx3="http://schemas.microsoft.com/office/drawing/2016/5/9/chartex" xmlns:cx4="http://schemas.microsoft.com/office/drawing/2016/5/10/chartex" xmlns:cx5="http://schemas.microsoft.com/office/drawing/2016/5/11/chartex" xmlns:cx6="http://schemas.microsoft.com/office/drawing/2016/5/12/chartex" xmlns:cx7="http://schemas.microsoft.com/office/drawing/2016/5/13/chartex" xmlns:cx8="http://schemas.microsoft.com/office/drawing/2016/5/14/chartex" xmlns:mc="http://schemas.openxmlformats.org/markup-compatibility/2006" xmlns:aink="http://schemas.microsoft.com/office/drawing/2016/ink" xmlns:am3d="http://schemas.microsoft.com/office/drawing/2017/model3d" xmlns:o="urn:schemas-microsoft-com:office:office" xmlns:r="http://schemas.openxmlformats.org/officeDocument/2006/relationships" xmlns:m="http://schemas.openxmlformats.org/officeDocument/2006/math" xmlns:v="urn:schemas-microsoft-com:vml" xmlns:wp14="http://schemas.microsoft.com/office/word/2010/wordprocessingDrawing" xmlns:wp="http://schemas.openxmlformats.org/drawingml/2006/wordprocessingDrawing" xmlns:w10="urn:schemas-microsoft-com:office:word" xmlns:w="http://schemas.openxmlformats.org/wordprocessingml/2006/main" xmlns:w14="http://schemas.microsoft.com/office/word/2010/wordml" xmlns:w15="http://schemas.microsoft.com/office/word/2012/wordml" xmlns:w16cid="http://schemas.microsoft.com/office/word/2016/wordml/cid" xmlns:w16se="http://schemas.microsoft.com/office/word/2015/wordml/symex" xmlns:wpg="http://schemas.microsoft.com/office/word/2010/wordprocessingGroup" xmlns:wpi="http://schemas.microsoft.com/office/word/2010/wordprocessingInk" xmlns:wne="http://schemas.microsoft.com/office/word/2006/wordml" xmlns:wps="http://schemas.microsoft.com/office/word/2010/wordprocessingShape" mc:Ignorable="w14 w15 w16se w16cid wp14">
   <w:abstractNum w:abstractNumId="0" w15:restartNumberingAfterBreak="0">
     <w:nsid w:val="28D702DB"/>
     <w:multiLevelType w:val="hybridMultilevel"/>
@@ -8370,14 +8594,14 @@
       </w:rPr>
     </w:lvl>
   </w:abstractNum>
-  <w:num w:numId="1" w16cid:durableId="1528131020">
+  <w:num w:numId="1">
     <w:abstractNumId w:val="0"/>
   </w:num>
 </w:numbering>
 </file>
 
 <file path=word/styles.xml><?xml version="1.0" encoding="utf-8"?>
-<w:styles xmlns:mc="http://schemas.openxmlformats.org/markup-compatibility/2006" xmlns:r="http://schemas.openxmlformats.org/officeDocument/2006/relationships" xmlns:w="http://schemas.openxmlformats.org/wordprocessingml/2006/main" xmlns:w14="http://schemas.microsoft.com/office/word/2010/wordml" xmlns:w15="http://schemas.microsoft.com/office/word/2012/wordml" xmlns:w16cex="http://schemas.microsoft.com/office/word/2018/wordml/cex" xmlns:w16cid="http://schemas.microsoft.com/office/word/2016/wordml/cid" xmlns:w16="http://schemas.microsoft.com/office/word/2018/wordml" xmlns:w16sdtdh="http://schemas.microsoft.com/office/word/2020/wordml/sdtdatahash" xmlns:w16se="http://schemas.microsoft.com/office/word/2015/wordml/symex" mc:Ignorable="w14 w15 w16se w16cid w16 w16cex w16sdtdh">
+<w:styles xmlns:mc="http://schemas.openxmlformats.org/markup-compatibility/2006" xmlns:r="http://schemas.openxmlformats.org/officeDocument/2006/relationships" xmlns:w="http://schemas.openxmlformats.org/wordprocessingml/2006/main" xmlns:w14="http://schemas.microsoft.com/office/word/2010/wordml" xmlns:w15="http://schemas.microsoft.com/office/word/2012/wordml" xmlns:w16cid="http://schemas.microsoft.com/office/word/2016/wordml/cid" xmlns:w16se="http://schemas.microsoft.com/office/word/2015/wordml/symex" mc:Ignorable="w14 w15 w16se w16cid">
   <w:docDefaults>
     <w:rPrDefault>
       <w:rPr>
@@ -8393,7 +8617,7 @@
       </w:pPr>
     </w:pPrDefault>
   </w:docDefaults>
-  <w:latentStyles w:defLockedState="0" w:defUIPriority="99" w:defSemiHidden="0" w:defUnhideWhenUsed="0" w:defQFormat="0" w:count="376">
+  <w:latentStyles w:defLockedState="0" w:defUIPriority="99" w:defSemiHidden="0" w:defUnhideWhenUsed="0" w:defQFormat="0" w:count="375">
     <w:lsdException w:name="Normal" w:uiPriority="0" w:qFormat="1"/>
     <w:lsdException w:name="heading 1" w:uiPriority="9" w:qFormat="1"/>
     <w:lsdException w:name="heading 2" w:semiHidden="1" w:uiPriority="9" w:unhideWhenUsed="1" w:qFormat="1"/>
@@ -8499,6 +8723,7 @@
     <w:lsdException w:name="HTML Sample" w:semiHidden="1" w:unhideWhenUsed="1"/>
     <w:lsdException w:name="HTML Typewriter" w:semiHidden="1" w:unhideWhenUsed="1"/>
     <w:lsdException w:name="HTML Variable" w:semiHidden="1" w:unhideWhenUsed="1"/>
+    <w:lsdException w:name="Normal Table" w:semiHidden="1" w:unhideWhenUsed="1"/>
     <w:lsdException w:name="annotation subject" w:semiHidden="1" w:unhideWhenUsed="1"/>
     <w:lsdException w:name="No List" w:semiHidden="1" w:unhideWhenUsed="1"/>
     <w:lsdException w:name="Outline List 1" w:semiHidden="1" w:unhideWhenUsed="1"/>
@@ -8545,8 +8770,10 @@
     <w:lsdException w:name="Table Subtle 2" w:semiHidden="1" w:unhideWhenUsed="1"/>
     <w:lsdException w:name="Table Web 1" w:semiHidden="1" w:unhideWhenUsed="1"/>
     <w:lsdException w:name="Table Web 2" w:semiHidden="1" w:unhideWhenUsed="1"/>
+    <w:lsdException w:name="Table Web 3" w:semiHidden="1" w:unhideWhenUsed="1"/>
     <w:lsdException w:name="Balloon Text" w:semiHidden="1" w:unhideWhenUsed="1"/>
     <w:lsdException w:name="Table Grid" w:uiPriority="39"/>
+    <w:lsdException w:name="Table Theme" w:semiHidden="1" w:unhideWhenUsed="1"/>
     <w:lsdException w:name="Placeholder Text" w:semiHidden="1"/>
     <w:lsdException w:name="No Spacing" w:uiPriority="1" w:qFormat="1"/>
     <w:lsdException w:name="Light Shading" w:uiPriority="60"/>
@@ -8766,7 +8993,6 @@
     <w:lsdException w:name="Smart Hyperlink" w:semiHidden="1" w:unhideWhenUsed="1"/>
     <w:lsdException w:name="Hashtag" w:semiHidden="1" w:unhideWhenUsed="1"/>
     <w:lsdException w:name="Unresolved Mention" w:semiHidden="1" w:unhideWhenUsed="1"/>
-    <w:lsdException w:name="Smart Link" w:semiHidden="1" w:unhideWhenUsed="1"/>
   </w:latentStyles>
   <w:style w:type="paragraph" w:default="1" w:styleId="Normal">
     <w:name w:val="Normal"/>
@@ -9313,7 +9539,7 @@
 </file>
 
 <file path=customXml/itemProps1.xml><?xml version="1.0" encoding="utf-8"?>
-<ds:datastoreItem xmlns:ds="http://schemas.openxmlformats.org/officeDocument/2006/customXml" ds:itemID="{B3E236CF-FBA3-4579-A99F-60C56C2C9D6A}">
+<ds:datastoreItem xmlns:ds="http://schemas.openxmlformats.org/officeDocument/2006/customXml" ds:itemID="{0AB6695E-9716-4299-B42C-C87232EE3658}">
   <ds:schemaRefs>
     <ds:schemaRef ds:uri="http://schemas.openxmlformats.org/officeDocument/2006/bibliography"/>
   </ds:schemaRefs>

</xml_diff>

<commit_message>
MAJ - word et rapport de stage
</commit_message>
<xml_diff>
--- a/Abdourahmane/Lecture article 1.docx
+++ b/Abdourahmane/Lecture article 1.docx
@@ -8464,6 +8464,24 @@
     <w:p>
       <w:r>
         <w:t>Il y a vraiment plein de façon de coder dans python que je ne connais pas</w:t>
+      </w:r>
+    </w:p>
+    <w:p>
+      <w:pPr>
+        <w:pStyle w:val="Titre2"/>
+      </w:pPr>
+      <w:r>
+        <w:t>22/06/2022</w:t>
+      </w:r>
+    </w:p>
+    <w:p>
+      <w:r>
+        <w:t>Il est temps de se pencher un peu plus sur le rapport de stage</w:t>
+      </w:r>
+    </w:p>
+    <w:p>
+      <w:r>
+        <w:t>Cherchons comment il se structure sur internet</w:t>
       </w:r>
     </w:p>
     <w:p>
@@ -9539,7 +9557,7 @@
 </file>
 
 <file path=customXml/itemProps1.xml><?xml version="1.0" encoding="utf-8"?>
-<ds:datastoreItem xmlns:ds="http://schemas.openxmlformats.org/officeDocument/2006/customXml" ds:itemID="{0AB6695E-9716-4299-B42C-C87232EE3658}">
+<ds:datastoreItem xmlns:ds="http://schemas.openxmlformats.org/officeDocument/2006/customXml" ds:itemID="{20F1FE52-3562-46C3-B26D-CBECD0B8DC5D}">
   <ds:schemaRefs>
     <ds:schemaRef ds:uri="http://schemas.openxmlformats.org/officeDocument/2006/bibliography"/>
   </ds:schemaRefs>

</xml_diff>

<commit_message>
MAJ - fin code + avancement word
Il y a des erreurs à corriger dans le code pour qu'il fonctionne.
</commit_message>
<xml_diff>
--- a/Abdourahmane/Lecture article 1.docx
+++ b/Abdourahmane/Lecture article 1.docx
@@ -8482,6 +8482,307 @@
     <w:p>
       <w:r>
         <w:t>Cherchons comment il se structure sur internet</w:t>
+      </w:r>
+    </w:p>
+    <w:p>
+      <w:pPr>
+        <w:pStyle w:val="Titre2"/>
+      </w:pPr>
+      <w:r>
+        <w:t>2</w:t>
+      </w:r>
+      <w:r>
+        <w:t>3/06/2022</w:t>
+      </w:r>
+    </w:p>
+    <w:p>
+      <w:r>
+        <w:t>Je n’avais pas accès à l’ordinateur dans la salle où tout ce qu’il faut est installé</w:t>
+      </w:r>
+    </w:p>
+    <w:p>
+      <w:pPr>
+        <w:pStyle w:val="Titre2"/>
+      </w:pPr>
+      <w:r>
+        <w:t>24/06/2022</w:t>
+      </w:r>
+    </w:p>
+    <w:p>
+      <w:r>
+        <w:t>Aujourd’hui Mr Chrétien m’a expliqué ce qu’était latex et m’a recommandé de faire mon rapport de stage avec. Je serai ravi d’essayer.</w:t>
+      </w:r>
+    </w:p>
+    <w:p>
+      <w:hyperlink r:id="rId113" w:history="1">
+        <w:r>
+          <w:rPr>
+            <w:rStyle w:val="Lienhypertexte"/>
+          </w:rPr>
+          <w:t>https://fr.overleaf.com/learn/latex/Learn_LaTeX_in_30_minutes</w:t>
+        </w:r>
+      </w:hyperlink>
+    </w:p>
+    <w:p>
+      <w:pPr>
+        <w:pStyle w:val="Paragraphedeliste"/>
+        <w:numPr>
+          <w:ilvl w:val="0"/>
+          <w:numId w:val="1"/>
+        </w:numPr>
+      </w:pPr>
+      <w:r>
+        <w:t>Nous avons trouvé un tutoriel rapide afin de voir comment faire du LATEX.</w:t>
+      </w:r>
+    </w:p>
+    <w:p>
+      <w:r>
+        <w:t xml:space="preserve">J’aimerai commencer par faire de la programmation et finir d’analyser les données de discours présidentiels. </w:t>
+      </w:r>
+    </w:p>
+    <w:p>
+      <w:r>
+        <w:t>L’après-midi en changeant de salle je pourrai explorer le LATEX.</w:t>
+      </w:r>
+    </w:p>
+    <w:p>
+      <w:r>
+        <w:t>Allons faire le tutoriel.</w:t>
+      </w:r>
+    </w:p>
+    <w:p>
+      <w:r>
+        <w:rPr>
+          <w:noProof/>
+        </w:rPr>
+        <w:drawing>
+          <wp:inline distT="0" distB="0" distL="0" distR="0" wp14:anchorId="59F27AB2" wp14:editId="67E71DC0">
+            <wp:extent cx="5760720" cy="1576705"/>
+            <wp:effectExtent l="0" t="0" r="0" b="4445"/>
+            <wp:docPr id="97" name="Image 97"/>
+            <wp:cNvGraphicFramePr>
+              <a:graphicFrameLocks xmlns:a="http://schemas.openxmlformats.org/drawingml/2006/main" noChangeAspect="1"/>
+            </wp:cNvGraphicFramePr>
+            <a:graphic xmlns:a="http://schemas.openxmlformats.org/drawingml/2006/main">
+              <a:graphicData uri="http://schemas.openxmlformats.org/drawingml/2006/picture">
+                <pic:pic xmlns:pic="http://schemas.openxmlformats.org/drawingml/2006/picture">
+                  <pic:nvPicPr>
+                    <pic:cNvPr id="1" name=""/>
+                    <pic:cNvPicPr/>
+                  </pic:nvPicPr>
+                  <pic:blipFill>
+                    <a:blip r:embed="rId114"/>
+                    <a:stretch>
+                      <a:fillRect/>
+                    </a:stretch>
+                  </pic:blipFill>
+                  <pic:spPr>
+                    <a:xfrm>
+                      <a:off x="0" y="0"/>
+                      <a:ext cx="5760720" cy="1576705"/>
+                    </a:xfrm>
+                    <a:prstGeom prst="rect">
+                      <a:avLst/>
+                    </a:prstGeom>
+                  </pic:spPr>
+                </pic:pic>
+              </a:graphicData>
+            </a:graphic>
+          </wp:inline>
+        </w:drawing>
+      </w:r>
+    </w:p>
+    <w:p>
+      <w:r>
+        <w:t>Voici à quoi ressemblaient les données avant traitement. Moi qui pensais qu’il n’y avait que deux colonnes</w:t>
+      </w:r>
+      <w:r>
+        <w:t xml:space="preserve">. Il va donc falloir se débarrasser des colonnes en trop. Mais aussi ne garder que les discours de premier mandat. Par contre je ne suis pas </w:t>
+      </w:r>
+      <w:r>
+        <w:t>sûre</w:t>
+      </w:r>
+      <w:r>
+        <w:t xml:space="preserve"> de ce qu’on fera des dates.</w:t>
+      </w:r>
+    </w:p>
+    <w:p>
+      <w:r>
+        <w:rPr>
+          <w:noProof/>
+        </w:rPr>
+        <w:drawing>
+          <wp:inline distT="0" distB="0" distL="0" distR="0" wp14:anchorId="6E52F715" wp14:editId="7FDDCAE0">
+            <wp:extent cx="4819650" cy="676275"/>
+            <wp:effectExtent l="0" t="0" r="0" b="9525"/>
+            <wp:docPr id="99" name="Image 99"/>
+            <wp:cNvGraphicFramePr>
+              <a:graphicFrameLocks xmlns:a="http://schemas.openxmlformats.org/drawingml/2006/main" noChangeAspect="1"/>
+            </wp:cNvGraphicFramePr>
+            <a:graphic xmlns:a="http://schemas.openxmlformats.org/drawingml/2006/main">
+              <a:graphicData uri="http://schemas.openxmlformats.org/drawingml/2006/picture">
+                <pic:pic xmlns:pic="http://schemas.openxmlformats.org/drawingml/2006/picture">
+                  <pic:nvPicPr>
+                    <pic:cNvPr id="1" name=""/>
+                    <pic:cNvPicPr/>
+                  </pic:nvPicPr>
+                  <pic:blipFill>
+                    <a:blip r:embed="rId115"/>
+                    <a:stretch>
+                      <a:fillRect/>
+                    </a:stretch>
+                  </pic:blipFill>
+                  <pic:spPr>
+                    <a:xfrm>
+                      <a:off x="0" y="0"/>
+                      <a:ext cx="4819650" cy="676275"/>
+                    </a:xfrm>
+                    <a:prstGeom prst="rect">
+                      <a:avLst/>
+                    </a:prstGeom>
+                  </pic:spPr>
+                </pic:pic>
+              </a:graphicData>
+            </a:graphic>
+          </wp:inline>
+        </w:drawing>
+      </w:r>
+    </w:p>
+    <w:p>
+      <w:r>
+        <w:t>On dirait qu’on s’en passe pour l’instant</w:t>
+      </w:r>
+    </w:p>
+    <w:p>
+      <w:r>
+        <w:rPr>
+          <w:noProof/>
+        </w:rPr>
+        <w:lastRenderedPageBreak/>
+        <w:drawing>
+          <wp:inline distT="0" distB="0" distL="0" distR="0" wp14:anchorId="637BF7F5" wp14:editId="1C3C51F0">
+            <wp:extent cx="5760720" cy="1882140"/>
+            <wp:effectExtent l="0" t="0" r="0" b="3810"/>
+            <wp:docPr id="98" name="Image 98"/>
+            <wp:cNvGraphicFramePr>
+              <a:graphicFrameLocks xmlns:a="http://schemas.openxmlformats.org/drawingml/2006/main" noChangeAspect="1"/>
+            </wp:cNvGraphicFramePr>
+            <a:graphic xmlns:a="http://schemas.openxmlformats.org/drawingml/2006/main">
+              <a:graphicData uri="http://schemas.openxmlformats.org/drawingml/2006/picture">
+                <pic:pic xmlns:pic="http://schemas.openxmlformats.org/drawingml/2006/picture">
+                  <pic:nvPicPr>
+                    <pic:cNvPr id="1" name=""/>
+                    <pic:cNvPicPr/>
+                  </pic:nvPicPr>
+                  <pic:blipFill>
+                    <a:blip r:embed="rId116"/>
+                    <a:stretch>
+                      <a:fillRect/>
+                    </a:stretch>
+                  </pic:blipFill>
+                  <pic:spPr>
+                    <a:xfrm>
+                      <a:off x="0" y="0"/>
+                      <a:ext cx="5760720" cy="1882140"/>
+                    </a:xfrm>
+                    <a:prstGeom prst="rect">
+                      <a:avLst/>
+                    </a:prstGeom>
+                  </pic:spPr>
+                </pic:pic>
+              </a:graphicData>
+            </a:graphic>
+          </wp:inline>
+        </w:drawing>
+      </w:r>
+    </w:p>
+    <w:p>
+      <w:r>
+        <w:rPr>
+          <w:noProof/>
+        </w:rPr>
+        <w:drawing>
+          <wp:inline distT="0" distB="0" distL="0" distR="0" wp14:anchorId="342F7170" wp14:editId="140CC0D1">
+            <wp:extent cx="5760720" cy="965835"/>
+            <wp:effectExtent l="0" t="0" r="0" b="5715"/>
+            <wp:docPr id="100" name="Image 100"/>
+            <wp:cNvGraphicFramePr>
+              <a:graphicFrameLocks xmlns:a="http://schemas.openxmlformats.org/drawingml/2006/main" noChangeAspect="1"/>
+            </wp:cNvGraphicFramePr>
+            <a:graphic xmlns:a="http://schemas.openxmlformats.org/drawingml/2006/main">
+              <a:graphicData uri="http://schemas.openxmlformats.org/drawingml/2006/picture">
+                <pic:pic xmlns:pic="http://schemas.openxmlformats.org/drawingml/2006/picture">
+                  <pic:nvPicPr>
+                    <pic:cNvPr id="1" name=""/>
+                    <pic:cNvPicPr/>
+                  </pic:nvPicPr>
+                  <pic:blipFill>
+                    <a:blip r:embed="rId117"/>
+                    <a:stretch>
+                      <a:fillRect/>
+                    </a:stretch>
+                  </pic:blipFill>
+                  <pic:spPr>
+                    <a:xfrm>
+                      <a:off x="0" y="0"/>
+                      <a:ext cx="5760720" cy="965835"/>
+                    </a:xfrm>
+                    <a:prstGeom prst="rect">
+                      <a:avLst/>
+                    </a:prstGeom>
+                  </pic:spPr>
+                </pic:pic>
+              </a:graphicData>
+            </a:graphic>
+          </wp:inline>
+        </w:drawing>
+      </w:r>
+    </w:p>
+    <w:p>
+      <w:r>
+        <w:rPr>
+          <w:noProof/>
+        </w:rPr>
+        <w:drawing>
+          <wp:inline distT="0" distB="0" distL="0" distR="0" wp14:anchorId="70DFD6E7" wp14:editId="301D6949">
+            <wp:extent cx="5760720" cy="1371600"/>
+            <wp:effectExtent l="0" t="0" r="0" b="0"/>
+            <wp:docPr id="101" name="Image 101"/>
+            <wp:cNvGraphicFramePr>
+              <a:graphicFrameLocks xmlns:a="http://schemas.openxmlformats.org/drawingml/2006/main" noChangeAspect="1"/>
+            </wp:cNvGraphicFramePr>
+            <a:graphic xmlns:a="http://schemas.openxmlformats.org/drawingml/2006/main">
+              <a:graphicData uri="http://schemas.openxmlformats.org/drawingml/2006/picture">
+                <pic:pic xmlns:pic="http://schemas.openxmlformats.org/drawingml/2006/picture">
+                  <pic:nvPicPr>
+                    <pic:cNvPr id="1" name=""/>
+                    <pic:cNvPicPr/>
+                  </pic:nvPicPr>
+                  <pic:blipFill>
+                    <a:blip r:embed="rId118"/>
+                    <a:stretch>
+                      <a:fillRect/>
+                    </a:stretch>
+                  </pic:blipFill>
+                  <pic:spPr>
+                    <a:xfrm>
+                      <a:off x="0" y="0"/>
+                      <a:ext cx="5760720" cy="1371600"/>
+                    </a:xfrm>
+                    <a:prstGeom prst="rect">
+                      <a:avLst/>
+                    </a:prstGeom>
+                  </pic:spPr>
+                </pic:pic>
+              </a:graphicData>
+            </a:graphic>
+          </wp:inline>
+        </w:drawing>
+      </w:r>
+    </w:p>
+    <w:p>
+      <w:r>
+        <w:t>Donc j’ai déjà vu des expressions régulières lors du projet en Bash</w:t>
       </w:r>
     </w:p>
     <w:p>
@@ -9557,7 +9858,7 @@
 </file>
 
 <file path=customXml/itemProps1.xml><?xml version="1.0" encoding="utf-8"?>
-<ds:datastoreItem xmlns:ds="http://schemas.openxmlformats.org/officeDocument/2006/customXml" ds:itemID="{20F1FE52-3562-46C3-B26D-CBECD0B8DC5D}">
+<ds:datastoreItem xmlns:ds="http://schemas.openxmlformats.org/officeDocument/2006/customXml" ds:itemID="{DB252D6A-3571-4101-A32A-8C710F042AA8}">
   <ds:schemaRefs>
     <ds:schemaRef ds:uri="http://schemas.openxmlformats.org/officeDocument/2006/bibliography"/>
   </ds:schemaRefs>

</xml_diff>